<commit_message>
Am trying to write to file, but nothing happends yet
</commit_message>
<xml_diff>
--- a/RansacPaper.docx
+++ b/RansacPaper.docx
@@ -52,31 +52,24 @@
           <w:sz w:val="24"/>
           <w:szCs w:val="24"/>
         </w:rPr>
-        <w:t>Tobel</w:t>
-      </w:r>
-      <w:proofErr w:type="spellEnd"/>
-      <w:r>
-        <w:rPr>
-          <w:sz w:val="24"/>
-          <w:szCs w:val="24"/>
-        </w:rPr>
-        <w:t xml:space="preserve"> </w:t>
-      </w:r>
-      <w:r>
-        <w:rPr>
-          <w:sz w:val="24"/>
-          <w:szCs w:val="24"/>
-        </w:rPr>
-        <w:t>(401</w:t>
+        <w:t>Toben</w:t>
       </w:r>
       <w:bookmarkStart w:id="0" w:name="_GoBack"/>
       <w:bookmarkEnd w:id="0"/>
-      <w:r>
-        <w:rPr>
-          <w:sz w:val="24"/>
-          <w:szCs w:val="24"/>
-        </w:rPr>
-        <w:t xml:space="preserve">8656) </w:t>
+      <w:proofErr w:type="spellEnd"/>
+      <w:r>
+        <w:rPr>
+          <w:sz w:val="24"/>
+          <w:szCs w:val="24"/>
+        </w:rPr>
+        <w:t xml:space="preserve"> </w:t>
+      </w:r>
+      <w:r>
+        <w:rPr>
+          <w:sz w:val="24"/>
+          <w:szCs w:val="24"/>
+        </w:rPr>
+        <w:t xml:space="preserve">(4018656) </w:t>
       </w:r>
       <w:r>
         <w:rPr>
@@ -3273,7 +3266,7 @@
 </file>
 
 <file path=customXml/itemProps1.xml><?xml version="1.0" encoding="utf-8"?>
-<ds:datastoreItem xmlns:ds="http://schemas.openxmlformats.org/officeDocument/2006/customXml" ds:itemID="{B20A4A58-7548-47DE-BC18-F2DD4E58DD33}">
+<ds:datastoreItem xmlns:ds="http://schemas.openxmlformats.org/officeDocument/2006/customXml" ds:itemID="{380AC81C-ADB4-4884-9AA6-AFC5097ACA51}">
   <ds:schemaRefs>
     <ds:schemaRef ds:uri="http://schemas.openxmlformats.org/officeDocument/2006/bibliography"/>
   </ds:schemaRefs>

</xml_diff>

<commit_message>
Als het goed is, is het klaar voor een nacht draaien
</commit_message>
<xml_diff>
--- a/RansacPaper.docx
+++ b/RansacPaper.docx
@@ -4,7 +4,7 @@
   <w:body>
     <w:p>
       <w:pPr>
-        <w:pStyle w:val="Kop1"/>
+        <w:pStyle w:val="Heading1"/>
       </w:pPr>
       <w:r>
         <w:t xml:space="preserve">The sensitivity of RANSAC </w:t>
@@ -30,13 +30,129 @@
           <w:szCs w:val="24"/>
         </w:rPr>
       </w:pPr>
+      <w:r>
+        <w:rPr>
+          <w:sz w:val="24"/>
+          <w:szCs w:val="24"/>
+        </w:rPr>
+        <w:t>Your name 1 (student number) and Your name 2 (student number)</w:t>
+      </w:r>
+    </w:p>
+    <w:p>
+      <w:pPr>
+        <w:pStyle w:val="Heading3"/>
+      </w:pPr>
+      <w:r>
+        <w:t>Abstract</w:t>
+      </w:r>
+    </w:p>
+    <w:p>
+      <w:pPr>
+        <w:rPr>
+          <w:sz w:val="24"/>
+          <w:szCs w:val="24"/>
+        </w:rPr>
+      </w:pPr>
+      <w:r>
+        <w:rPr>
+          <w:sz w:val="24"/>
+          <w:szCs w:val="24"/>
+        </w:rPr>
+        <w:t xml:space="preserve">The theoretical estimate on the number of iterations that RANSAC needs to find a plane with a certain probability depends on the number of inliers, the number of outliers, and this probability. It assumes that the inliers lie exactly on the plane, and hence were measured with no measurement noise. In this short paper we will examine </w:t>
+      </w:r>
+      <w:r>
+        <w:rPr>
+          <w:sz w:val="24"/>
+          <w:szCs w:val="24"/>
+        </w:rPr>
+        <w:t xml:space="preserve">by experiments on artificial data </w:t>
+      </w:r>
+      <w:r>
+        <w:rPr>
+          <w:sz w:val="24"/>
+          <w:szCs w:val="24"/>
+        </w:rPr>
+        <w:t xml:space="preserve">how the number of iterations is affected when there is measurement noise. </w:t>
+      </w:r>
+      <w:r>
+        <w:rPr>
+          <w:sz w:val="24"/>
+          <w:szCs w:val="24"/>
+        </w:rPr>
+        <w:t xml:space="preserve">In urban reconstruction the model to be found is not a full plane but some facet on a plane. </w:t>
+      </w:r>
+      <w:r>
+        <w:rPr>
+          <w:sz w:val="24"/>
+          <w:szCs w:val="24"/>
+        </w:rPr>
+        <w:t>With mea</w:t>
+      </w:r>
+      <w:r>
+        <w:rPr>
+          <w:sz w:val="24"/>
+          <w:szCs w:val="24"/>
+        </w:rPr>
+        <w:t>surement noise, the shape of this</w:t>
+      </w:r>
+      <w:r>
+        <w:rPr>
+          <w:sz w:val="24"/>
+          <w:szCs w:val="24"/>
+        </w:rPr>
+        <w:t xml:space="preserve"> </w:t>
+      </w:r>
+      <w:r>
+        <w:rPr>
+          <w:sz w:val="24"/>
+          <w:szCs w:val="24"/>
+        </w:rPr>
+        <w:t>facet</w:t>
+      </w:r>
+      <w:r>
+        <w:rPr>
+          <w:sz w:val="24"/>
+          <w:szCs w:val="24"/>
+        </w:rPr>
+        <w:t xml:space="preserve"> with may also affect the number of </w:t>
+      </w:r>
+      <w:r>
+        <w:rPr>
+          <w:sz w:val="24"/>
+          <w:szCs w:val="24"/>
+        </w:rPr>
+        <w:t>iterations, which we also examine experimentally.</w:t>
+      </w:r>
+    </w:p>
+    <w:p>
+      <w:pPr>
+        <w:pStyle w:val="Heading2"/>
+      </w:pPr>
+      <w:r>
+        <w:t>Introduction</w:t>
+      </w:r>
+    </w:p>
+    <w:p>
+      <w:pPr>
+        <w:rPr>
+          <w:sz w:val="24"/>
+          <w:szCs w:val="24"/>
+        </w:rPr>
+      </w:pPr>
+      <w:r>
+        <w:rPr>
+          <w:sz w:val="24"/>
+          <w:szCs w:val="24"/>
+        </w:rPr>
+        <w:t xml:space="preserve">To determine parameters of an unknown model, a technique called </w:t>
+      </w:r>
       <w:proofErr w:type="spellStart"/>
       <w:r>
         <w:rPr>
           <w:sz w:val="24"/>
           <w:szCs w:val="24"/>
         </w:rPr>
-        <w:t>Joost</w:t>
+        <w:t>RANdom</w:t>
       </w:r>
       <w:proofErr w:type="spellEnd"/>
       <w:r>
@@ -44,413 +160,233 @@
           <w:sz w:val="24"/>
           <w:szCs w:val="24"/>
         </w:rPr>
+        <w:t xml:space="preserve"> Sample Consensus (RANSAC) can sometimes be used. It takes observed data and assumes that the model parameters may already be determined from just a few observations. RANSAC is an iterative procedure that tries to find the best-fitting model by trying many, and determining the support for each model from all observations. The model (parameters) with most support is returned. RANSAC was introduced by </w:t>
+      </w:r>
+      <w:proofErr w:type="spellStart"/>
+      <w:r>
+        <w:rPr>
+          <w:sz w:val="24"/>
+          <w:szCs w:val="24"/>
+        </w:rPr>
+        <w:t>Fischler</w:t>
+      </w:r>
+      <w:proofErr w:type="spellEnd"/>
+      <w:r>
+        <w:rPr>
+          <w:sz w:val="24"/>
+          <w:szCs w:val="24"/>
+        </w:rPr>
+        <w:t xml:space="preserve"> and </w:t>
+      </w:r>
+      <w:proofErr w:type="spellStart"/>
+      <w:r>
+        <w:rPr>
+          <w:sz w:val="24"/>
+          <w:szCs w:val="24"/>
+        </w:rPr>
+        <w:t>Bolles</w:t>
+      </w:r>
+      <w:proofErr w:type="spellEnd"/>
+      <w:r>
+        <w:rPr>
+          <w:sz w:val="24"/>
+          <w:szCs w:val="24"/>
+        </w:rPr>
+        <w:t xml:space="preserve"> [</w:t>
+      </w:r>
+      <w:r>
+        <w:rPr>
+          <w:sz w:val="24"/>
+          <w:szCs w:val="24"/>
+        </w:rPr>
+        <w:t>1</w:t>
+      </w:r>
+      <w:r>
+        <w:rPr>
+          <w:sz w:val="24"/>
+          <w:szCs w:val="24"/>
+        </w:rPr>
+        <w:t>]. The particular use of RANSAC for building reconstruction was studied by Schnabel et al. [</w:t>
+      </w:r>
+      <w:r>
+        <w:rPr>
+          <w:sz w:val="24"/>
+          <w:szCs w:val="24"/>
+        </w:rPr>
+        <w:t>2</w:t>
+      </w:r>
+      <w:r>
+        <w:rPr>
+          <w:sz w:val="24"/>
+          <w:szCs w:val="24"/>
+        </w:rPr>
+        <w:t>], among others.</w:t>
+      </w:r>
+    </w:p>
+    <w:p>
+      <w:pPr>
+        <w:rPr>
+          <w:iCs/>
+          <w:sz w:val="24"/>
+          <w:szCs w:val="24"/>
+        </w:rPr>
+      </w:pPr>
+      <w:r>
+        <w:rPr>
+          <w:sz w:val="24"/>
+          <w:szCs w:val="24"/>
+        </w:rPr>
+        <w:t xml:space="preserve">When RANSAC is used to determine the plane in a 3D point set P that contains </w:t>
+      </w:r>
+      <w:r>
+        <w:rPr>
+          <w:sz w:val="24"/>
+          <w:szCs w:val="24"/>
+        </w:rPr>
+        <w:t xml:space="preserve">the maximum number of </w:t>
+      </w:r>
+      <w:r>
+        <w:rPr>
+          <w:sz w:val="24"/>
+          <w:szCs w:val="24"/>
+        </w:rPr>
+        <w:t xml:space="preserve">points of P, we have to set a number of iterations that makes us sufficiently certain that the best plane we have found so far is in fact the plane with the most points. If P has n points, and the number of points inside the plane with the most points is k, we call k/n the inlier ratio. To have a probability p that we found the plane with the most points after </w:t>
+      </w:r>
+      <w:r>
+        <w:rPr>
+          <w:sz w:val="24"/>
+          <w:szCs w:val="24"/>
+        </w:rPr>
+        <w:t>r</w:t>
+      </w:r>
+      <w:r>
+        <w:rPr>
+          <w:sz w:val="24"/>
+          <w:szCs w:val="24"/>
+        </w:rPr>
         <w:t xml:space="preserve"> </w:t>
       </w:r>
+      <w:r>
+        <w:rPr>
+          <w:sz w:val="24"/>
+          <w:szCs w:val="24"/>
+        </w:rPr>
+        <w:t>iterations, we have</w:t>
+      </w:r>
+      <w:r>
+        <w:rPr>
+          <w:sz w:val="24"/>
+          <w:szCs w:val="24"/>
+        </w:rPr>
+        <w:t xml:space="preserve"> the expression </w:t>
+      </w:r>
+      <w:r>
+        <w:rPr>
+          <w:sz w:val="24"/>
+          <w:szCs w:val="24"/>
+        </w:rPr>
+        <w:t xml:space="preserve">p = </w:t>
+      </w:r>
+      <w:r>
+        <w:rPr>
+          <w:sz w:val="24"/>
+          <w:szCs w:val="24"/>
+        </w:rPr>
+        <w:t>1 – ( 1 – (</w:t>
+      </w:r>
+      <w:r>
+        <w:rPr>
+          <w:i/>
+          <w:iCs/>
+          <w:sz w:val="24"/>
+          <w:szCs w:val="24"/>
+        </w:rPr>
+        <w:t>k</w:t>
+      </w:r>
+      <w:r>
+        <w:rPr>
+          <w:sz w:val="24"/>
+          <w:szCs w:val="24"/>
+        </w:rPr>
+        <w:t>/</w:t>
+      </w:r>
+      <w:r>
+        <w:rPr>
+          <w:i/>
+          <w:iCs/>
+          <w:sz w:val="24"/>
+          <w:szCs w:val="24"/>
+        </w:rPr>
+        <w:t>n</w:t>
+      </w:r>
+      <w:r>
+        <w:rPr>
+          <w:sz w:val="24"/>
+          <w:szCs w:val="24"/>
+        </w:rPr>
+        <w:t>)</w:t>
+      </w:r>
+      <w:r>
+        <w:rPr>
+          <w:sz w:val="24"/>
+          <w:szCs w:val="24"/>
+          <w:vertAlign w:val="superscript"/>
+        </w:rPr>
+        <w:t>3</w:t>
+      </w:r>
+      <w:r>
+        <w:rPr>
+          <w:sz w:val="24"/>
+          <w:szCs w:val="24"/>
+        </w:rPr>
+        <w:t xml:space="preserve"> )</w:t>
+      </w:r>
+      <w:r>
+        <w:rPr>
+          <w:i/>
+          <w:iCs/>
+          <w:sz w:val="24"/>
+          <w:szCs w:val="24"/>
+          <w:vertAlign w:val="superscript"/>
+        </w:rPr>
+        <w:t>r</w:t>
+      </w:r>
+      <w:r>
+        <w:rPr>
+          <w:iCs/>
+          <w:sz w:val="24"/>
+          <w:szCs w:val="24"/>
+        </w:rPr>
+        <w:t xml:space="preserve">. This expression </w:t>
+      </w:r>
+      <w:r>
+        <w:rPr>
+          <w:iCs/>
+          <w:sz w:val="24"/>
+          <w:szCs w:val="24"/>
+        </w:rPr>
+        <w:t xml:space="preserve">can be rewritten to know the value of r needed in the algorithm. However, it </w:t>
+      </w:r>
+      <w:r>
+        <w:rPr>
+          <w:iCs/>
+          <w:sz w:val="24"/>
+          <w:szCs w:val="24"/>
+        </w:rPr>
+        <w:t xml:space="preserve">is valid only if there is no measurement noise, but data acquired with </w:t>
+      </w:r>
       <w:proofErr w:type="spellStart"/>
       <w:r>
         <w:rPr>
-          <w:sz w:val="24"/>
-          <w:szCs w:val="24"/>
-        </w:rPr>
-        <w:t>Toben</w:t>
-      </w:r>
-      <w:bookmarkStart w:id="0" w:name="_GoBack"/>
-      <w:bookmarkEnd w:id="0"/>
+          <w:iCs/>
+          <w:sz w:val="24"/>
+          <w:szCs w:val="24"/>
+        </w:rPr>
+        <w:t>LiDAR</w:t>
+      </w:r>
       <w:proofErr w:type="spellEnd"/>
       <w:r>
         <w:rPr>
-          <w:sz w:val="24"/>
-          <w:szCs w:val="24"/>
-        </w:rPr>
-        <w:t xml:space="preserve"> </w:t>
-      </w:r>
-      <w:r>
-        <w:rPr>
-          <w:sz w:val="24"/>
-          <w:szCs w:val="24"/>
-        </w:rPr>
-        <w:t xml:space="preserve">(4018656) </w:t>
-      </w:r>
-      <w:r>
-        <w:rPr>
-          <w:sz w:val="24"/>
-          <w:szCs w:val="24"/>
-        </w:rPr>
-        <w:t xml:space="preserve">and </w:t>
-      </w:r>
-      <w:r>
-        <w:rPr>
-          <w:sz w:val="24"/>
-          <w:szCs w:val="24"/>
-        </w:rPr>
-        <w:t xml:space="preserve">Eva </w:t>
-      </w:r>
-      <w:proofErr w:type="spellStart"/>
-      <w:r>
-        <w:rPr>
-          <w:sz w:val="24"/>
-          <w:szCs w:val="24"/>
-        </w:rPr>
-        <w:t>Linssen</w:t>
-      </w:r>
-      <w:proofErr w:type="spellEnd"/>
-      <w:r>
-        <w:rPr>
-          <w:sz w:val="24"/>
-          <w:szCs w:val="24"/>
-        </w:rPr>
-        <w:t xml:space="preserve"> (3902749)</w:t>
-      </w:r>
-    </w:p>
-    <w:p>
-      <w:pPr>
-        <w:pStyle w:val="Kop3"/>
-      </w:pPr>
-      <w:r>
-        <w:t>Abstract</w:t>
-      </w:r>
-    </w:p>
-    <w:p>
-      <w:pPr>
-        <w:rPr>
-          <w:sz w:val="24"/>
-          <w:szCs w:val="24"/>
-        </w:rPr>
-      </w:pPr>
-      <w:r>
-        <w:rPr>
-          <w:sz w:val="24"/>
-          <w:szCs w:val="24"/>
-        </w:rPr>
-        <w:t xml:space="preserve">The theoretical estimate on the number of iterations that RANSAC needs to find a plane with a certain probability depends on the number of inliers, the number of outliers, and this probability. It assumes that the inliers lie exactly on the plane, and hence were measured with no measurement noise. In this short paper we will examine </w:t>
-      </w:r>
-      <w:r>
-        <w:rPr>
-          <w:sz w:val="24"/>
-          <w:szCs w:val="24"/>
-        </w:rPr>
-        <w:t xml:space="preserve">by experiments on artificial data </w:t>
-      </w:r>
-      <w:r>
-        <w:rPr>
-          <w:sz w:val="24"/>
-          <w:szCs w:val="24"/>
-        </w:rPr>
-        <w:t xml:space="preserve">how the number of iterations is affected when there is measurement noise. </w:t>
-      </w:r>
-      <w:r>
-        <w:rPr>
-          <w:sz w:val="24"/>
-          <w:szCs w:val="24"/>
-        </w:rPr>
-        <w:t xml:space="preserve">In urban reconstruction the model to be found is not a full plane but some facet on a plane. </w:t>
-      </w:r>
-      <w:r>
-        <w:rPr>
-          <w:sz w:val="24"/>
-          <w:szCs w:val="24"/>
-        </w:rPr>
-        <w:t>With mea</w:t>
-      </w:r>
-      <w:r>
-        <w:rPr>
-          <w:sz w:val="24"/>
-          <w:szCs w:val="24"/>
-        </w:rPr>
-        <w:t>surement noise, the shape of this</w:t>
-      </w:r>
-      <w:r>
-        <w:rPr>
-          <w:sz w:val="24"/>
-          <w:szCs w:val="24"/>
-        </w:rPr>
-        <w:t xml:space="preserve"> </w:t>
-      </w:r>
-      <w:r>
-        <w:rPr>
-          <w:sz w:val="24"/>
-          <w:szCs w:val="24"/>
-        </w:rPr>
-        <w:t>facet</w:t>
-      </w:r>
-      <w:r>
-        <w:rPr>
-          <w:sz w:val="24"/>
-          <w:szCs w:val="24"/>
-        </w:rPr>
-        <w:t xml:space="preserve"> with may also affect the number of </w:t>
-      </w:r>
-      <w:r>
-        <w:rPr>
-          <w:sz w:val="24"/>
-          <w:szCs w:val="24"/>
-        </w:rPr>
-        <w:t>iterations, which we also examine experimentally.</w:t>
-      </w:r>
-    </w:p>
-    <w:p>
-      <w:pPr>
-        <w:pStyle w:val="Kop2"/>
-      </w:pPr>
-      <w:r>
-        <w:t>Introduction</w:t>
-      </w:r>
-    </w:p>
-    <w:p>
-      <w:pPr>
-        <w:rPr>
-          <w:sz w:val="24"/>
-          <w:szCs w:val="24"/>
-        </w:rPr>
-      </w:pPr>
-      <w:r>
-        <w:rPr>
-          <w:sz w:val="24"/>
-          <w:szCs w:val="24"/>
-        </w:rPr>
-        <w:t xml:space="preserve">To determine parameters of an unknown model, a technique called </w:t>
-      </w:r>
-      <w:proofErr w:type="spellStart"/>
-      <w:r>
-        <w:rPr>
-          <w:sz w:val="24"/>
-          <w:szCs w:val="24"/>
-        </w:rPr>
-        <w:t>RANdom</w:t>
-      </w:r>
-      <w:proofErr w:type="spellEnd"/>
-      <w:r>
-        <w:rPr>
-          <w:sz w:val="24"/>
-          <w:szCs w:val="24"/>
-        </w:rPr>
-        <w:t xml:space="preserve"> Sample Consensus (RANSAC) can sometimes be used. It takes observed data and assumes that the model parameters may already be determined from just a few observations. RANSAC is an iterative procedure that tries to find the best-fitting model by trying many, and determining the support for each model from all observations. The model (parameters) with most support is returned. RANSAC was introduced by </w:t>
-      </w:r>
-      <w:proofErr w:type="spellStart"/>
-      <w:r>
-        <w:rPr>
-          <w:sz w:val="24"/>
-          <w:szCs w:val="24"/>
-        </w:rPr>
-        <w:t>Fischler</w:t>
-      </w:r>
-      <w:proofErr w:type="spellEnd"/>
-      <w:r>
-        <w:rPr>
-          <w:sz w:val="24"/>
-          <w:szCs w:val="24"/>
-        </w:rPr>
-        <w:t xml:space="preserve"> and </w:t>
-      </w:r>
-      <w:proofErr w:type="spellStart"/>
-      <w:r>
-        <w:rPr>
-          <w:sz w:val="24"/>
-          <w:szCs w:val="24"/>
-        </w:rPr>
-        <w:t>Bolles</w:t>
-      </w:r>
-      <w:proofErr w:type="spellEnd"/>
-      <w:r>
-        <w:rPr>
-          <w:sz w:val="24"/>
-          <w:szCs w:val="24"/>
-        </w:rPr>
-        <w:t xml:space="preserve"> [</w:t>
-      </w:r>
-      <w:r>
-        <w:rPr>
-          <w:sz w:val="24"/>
-          <w:szCs w:val="24"/>
-        </w:rPr>
-        <w:t>1</w:t>
-      </w:r>
-      <w:r>
-        <w:rPr>
-          <w:sz w:val="24"/>
-          <w:szCs w:val="24"/>
-        </w:rPr>
-        <w:t>]. The particular use of RANSAC for building reconstruction was studied by Schnabel et al. [</w:t>
-      </w:r>
-      <w:r>
-        <w:rPr>
-          <w:sz w:val="24"/>
-          <w:szCs w:val="24"/>
-        </w:rPr>
-        <w:t>2</w:t>
-      </w:r>
-      <w:r>
-        <w:rPr>
-          <w:sz w:val="24"/>
-          <w:szCs w:val="24"/>
-        </w:rPr>
-        <w:t>], among others.</w:t>
-      </w:r>
-    </w:p>
-    <w:p>
-      <w:pPr>
-        <w:rPr>
-          <w:iCs/>
-          <w:sz w:val="24"/>
-          <w:szCs w:val="24"/>
-        </w:rPr>
-      </w:pPr>
-      <w:r>
-        <w:rPr>
-          <w:sz w:val="24"/>
-          <w:szCs w:val="24"/>
-        </w:rPr>
-        <w:t xml:space="preserve">When RANSAC is used to determine the plane in a 3D point set P that contains </w:t>
-      </w:r>
-      <w:r>
-        <w:rPr>
-          <w:sz w:val="24"/>
-          <w:szCs w:val="24"/>
-        </w:rPr>
-        <w:t xml:space="preserve">the maximum number of </w:t>
-      </w:r>
-      <w:r>
-        <w:rPr>
-          <w:sz w:val="24"/>
-          <w:szCs w:val="24"/>
-        </w:rPr>
-        <w:t xml:space="preserve">points of P, we have to set a number of iterations that makes us sufficiently certain that the best plane we have found so far is in fact the plane with the most points. If P has n points, and the number of points inside the plane with the most points is k, we call k/n the inlier ratio. To have a probability p that we found the plane with the most points after </w:t>
-      </w:r>
-      <w:r>
-        <w:rPr>
-          <w:sz w:val="24"/>
-          <w:szCs w:val="24"/>
-        </w:rPr>
-        <w:t>r</w:t>
-      </w:r>
-      <w:r>
-        <w:rPr>
-          <w:sz w:val="24"/>
-          <w:szCs w:val="24"/>
-        </w:rPr>
-        <w:t xml:space="preserve"> </w:t>
-      </w:r>
-      <w:r>
-        <w:rPr>
-          <w:sz w:val="24"/>
-          <w:szCs w:val="24"/>
-        </w:rPr>
-        <w:t>iterations, we have</w:t>
-      </w:r>
-      <w:r>
-        <w:rPr>
-          <w:sz w:val="24"/>
-          <w:szCs w:val="24"/>
-        </w:rPr>
-        <w:t xml:space="preserve"> the expression </w:t>
-      </w:r>
-      <w:r>
-        <w:rPr>
-          <w:sz w:val="24"/>
-          <w:szCs w:val="24"/>
-        </w:rPr>
-        <w:t xml:space="preserve">p = </w:t>
-      </w:r>
-      <w:r>
-        <w:rPr>
-          <w:sz w:val="24"/>
-          <w:szCs w:val="24"/>
-        </w:rPr>
-        <w:t>1 – ( 1 – (</w:t>
-      </w:r>
-      <w:r>
-        <w:rPr>
-          <w:i/>
-          <w:iCs/>
-          <w:sz w:val="24"/>
-          <w:szCs w:val="24"/>
-        </w:rPr>
-        <w:t>k</w:t>
-      </w:r>
-      <w:r>
-        <w:rPr>
-          <w:sz w:val="24"/>
-          <w:szCs w:val="24"/>
-        </w:rPr>
-        <w:t>/</w:t>
-      </w:r>
-      <w:r>
-        <w:rPr>
-          <w:i/>
-          <w:iCs/>
-          <w:sz w:val="24"/>
-          <w:szCs w:val="24"/>
-        </w:rPr>
-        <w:t>n</w:t>
-      </w:r>
-      <w:r>
-        <w:rPr>
-          <w:sz w:val="24"/>
-          <w:szCs w:val="24"/>
-        </w:rPr>
-        <w:t>)</w:t>
-      </w:r>
-      <w:r>
-        <w:rPr>
-          <w:sz w:val="24"/>
-          <w:szCs w:val="24"/>
-          <w:vertAlign w:val="superscript"/>
-        </w:rPr>
-        <w:t>3</w:t>
-      </w:r>
-      <w:r>
-        <w:rPr>
-          <w:sz w:val="24"/>
-          <w:szCs w:val="24"/>
-        </w:rPr>
-        <w:t xml:space="preserve"> )</w:t>
-      </w:r>
-      <w:r>
-        <w:rPr>
-          <w:i/>
-          <w:iCs/>
-          <w:sz w:val="24"/>
-          <w:szCs w:val="24"/>
-          <w:vertAlign w:val="superscript"/>
-        </w:rPr>
-        <w:t>r</w:t>
-      </w:r>
-      <w:r>
-        <w:rPr>
-          <w:iCs/>
-          <w:sz w:val="24"/>
-          <w:szCs w:val="24"/>
-        </w:rPr>
-        <w:t xml:space="preserve">. This expression </w:t>
-      </w:r>
-      <w:r>
-        <w:rPr>
-          <w:iCs/>
-          <w:sz w:val="24"/>
-          <w:szCs w:val="24"/>
-        </w:rPr>
-        <w:t xml:space="preserve">can be rewritten to know the value of r needed in the algorithm. However, it </w:t>
-      </w:r>
-      <w:r>
-        <w:rPr>
-          <w:iCs/>
-          <w:sz w:val="24"/>
-          <w:szCs w:val="24"/>
-        </w:rPr>
-        <w:t xml:space="preserve">is valid only if there is no measurement noise, but data acquired with </w:t>
-      </w:r>
-      <w:proofErr w:type="spellStart"/>
-      <w:r>
-        <w:rPr>
-          <w:iCs/>
-          <w:sz w:val="24"/>
-          <w:szCs w:val="24"/>
-        </w:rPr>
-        <w:t>LiDAR</w:t>
-      </w:r>
-      <w:proofErr w:type="spellEnd"/>
-      <w:r>
-        <w:rPr>
           <w:iCs/>
           <w:sz w:val="24"/>
           <w:szCs w:val="24"/>
@@ -509,7 +445,7 @@
     </w:p>
     <w:p>
       <w:pPr>
-        <w:pStyle w:val="Lijstalinea"/>
+        <w:pStyle w:val="ListParagraph"/>
         <w:numPr>
           <w:ilvl w:val="0"/>
           <w:numId w:val="3"/>
@@ -558,7 +494,7 @@
     </w:p>
     <w:p>
       <w:pPr>
-        <w:pStyle w:val="Lijstalinea"/>
+        <w:pStyle w:val="ListParagraph"/>
         <w:numPr>
           <w:ilvl w:val="0"/>
           <w:numId w:val="3"/>
@@ -592,7 +528,7 @@
     </w:p>
     <w:p>
       <w:pPr>
-        <w:pStyle w:val="Lijstalinea"/>
+        <w:pStyle w:val="ListParagraph"/>
         <w:rPr>
           <w:rFonts w:asciiTheme="minorHAnsi" w:hAnsiTheme="minorHAnsi"/>
           <w:iCs/>
@@ -634,7 +570,7 @@
     </w:p>
     <w:p>
       <w:pPr>
-        <w:pStyle w:val="Kop2"/>
+        <w:pStyle w:val="Heading2"/>
       </w:pPr>
       <w:r>
         <w:t>Experiment set-up</w:t>
@@ -774,7 +710,7 @@
     </w:p>
     <w:p>
       <w:pPr>
-        <w:pStyle w:val="Lijstalinea"/>
+        <w:pStyle w:val="ListParagraph"/>
         <w:numPr>
           <w:ilvl w:val="0"/>
           <w:numId w:val="4"/>
@@ -808,7 +744,7 @@
     </w:p>
     <w:p>
       <w:pPr>
-        <w:pStyle w:val="Lijstalinea"/>
+        <w:pStyle w:val="ListParagraph"/>
         <w:numPr>
           <w:ilvl w:val="0"/>
           <w:numId w:val="4"/>
@@ -835,7 +771,7 @@
     </w:p>
     <w:p>
       <w:pPr>
-        <w:pStyle w:val="Lijstalinea"/>
+        <w:pStyle w:val="ListParagraph"/>
         <w:numPr>
           <w:ilvl w:val="0"/>
           <w:numId w:val="4"/>
@@ -911,7 +847,7 @@
     </w:p>
     <w:p>
       <w:pPr>
-        <w:pStyle w:val="Lijstalinea"/>
+        <w:pStyle w:val="ListParagraph"/>
         <w:numPr>
           <w:ilvl w:val="0"/>
           <w:numId w:val="4"/>
@@ -959,7 +895,7 @@
     </w:p>
     <w:p>
       <w:pPr>
-        <w:pStyle w:val="Lijstalinea"/>
+        <w:pStyle w:val="ListParagraph"/>
         <w:rPr>
           <w:rFonts w:asciiTheme="minorHAnsi" w:hAnsiTheme="minorHAnsi"/>
           <w:iCs/>
@@ -1284,7 +1220,7 @@
     </w:p>
     <w:p>
       <w:pPr>
-        <w:pStyle w:val="Kop2"/>
+        <w:pStyle w:val="Heading2"/>
       </w:pPr>
       <w:r>
         <w:lastRenderedPageBreak/>
@@ -1390,7 +1326,316 @@
     </w:p>
     <w:p>
       <w:pPr>
-        <w:pStyle w:val="Kop2"/>
+        <w:rPr>
+          <w:iCs/>
+          <w:color w:val="FF0000"/>
+          <w:sz w:val="24"/>
+          <w:szCs w:val="24"/>
+          <w:lang w:val="nl-NL"/>
+        </w:rPr>
+      </w:pPr>
+      <w:r>
+        <w:rPr>
+          <w:iCs/>
+          <w:color w:val="FF0000"/>
+          <w:sz w:val="24"/>
+          <w:szCs w:val="24"/>
+          <w:lang w:val="nl-NL"/>
+        </w:rPr>
+        <w:t>&lt;Resultaten van de drie sets&gt;</w:t>
+      </w:r>
+    </w:p>
+    <w:p>
+      <w:pPr>
+        <w:rPr>
+          <w:iCs/>
+          <w:color w:val="FF0000"/>
+          <w:sz w:val="24"/>
+          <w:szCs w:val="24"/>
+          <w:lang w:val="nl-NL"/>
+        </w:rPr>
+      </w:pPr>
+      <w:r>
+        <w:rPr>
+          <w:iCs/>
+          <w:color w:val="FF0000"/>
+          <w:sz w:val="24"/>
+          <w:szCs w:val="24"/>
+          <w:lang w:val="nl-NL"/>
+        </w:rPr>
+        <w:t>Voor beste set (meeste iteraties)</w:t>
+      </w:r>
+      <w:r>
+        <w:rPr>
+          <w:iCs/>
+          <w:color w:val="FF0000"/>
+          <w:sz w:val="24"/>
+          <w:szCs w:val="24"/>
+          <w:lang w:val="nl-NL"/>
+        </w:rPr>
+        <w:t>:</w:t>
+      </w:r>
+    </w:p>
+    <w:p>
+      <w:pPr>
+        <w:pStyle w:val="NoSpacing"/>
+        <w:rPr>
+          <w:color w:val="FF0000"/>
+          <w:lang w:val="nl-NL"/>
+        </w:rPr>
+      </w:pPr>
+      <w:r>
+        <w:rPr>
+          <w:color w:val="FF0000"/>
+          <w:lang w:val="nl-NL"/>
+        </w:rPr>
+        <w:tab/>
+      </w:r>
+      <w:r>
+        <w:rPr>
+          <w:color w:val="FF0000"/>
+          <w:lang w:val="nl-NL"/>
+        </w:rPr>
+        <w:t>Vraag1:</w:t>
+      </w:r>
+    </w:p>
+    <w:p>
+      <w:pPr>
+        <w:pStyle w:val="NoSpacing"/>
+        <w:rPr>
+          <w:color w:val="FF0000"/>
+          <w:lang w:val="nl-NL"/>
+        </w:rPr>
+      </w:pPr>
+      <w:r>
+        <w:rPr>
+          <w:color w:val="FF0000"/>
+          <w:lang w:val="nl-NL"/>
+        </w:rPr>
+        <w:tab/>
+      </w:r>
+      <w:r>
+        <w:rPr>
+          <w:color w:val="FF0000"/>
+          <w:lang w:val="nl-NL"/>
+        </w:rPr>
+        <w:tab/>
+        <w:t xml:space="preserve">Grafiek y-as = iteratie, x-as = </w:t>
+      </w:r>
+      <w:proofErr w:type="spellStart"/>
+      <w:r>
+        <w:rPr>
+          <w:color w:val="FF0000"/>
+          <w:lang w:val="nl-NL"/>
+        </w:rPr>
+        <w:t>noise</w:t>
+      </w:r>
+      <w:proofErr w:type="spellEnd"/>
+      <w:r>
+        <w:rPr>
+          <w:color w:val="FF0000"/>
+          <w:lang w:val="nl-NL"/>
+        </w:rPr>
+        <w:t xml:space="preserve">, k = 500, met items 4 verschillende </w:t>
+      </w:r>
+      <w:proofErr w:type="spellStart"/>
+      <w:r>
+        <w:rPr>
+          <w:color w:val="FF0000"/>
+          <w:lang w:val="nl-NL"/>
+        </w:rPr>
+        <w:t>planes</w:t>
+      </w:r>
+      <w:proofErr w:type="spellEnd"/>
+    </w:p>
+    <w:p>
+      <w:pPr>
+        <w:pStyle w:val="NoSpacing"/>
+        <w:ind w:left="720" w:firstLine="720"/>
+        <w:rPr>
+          <w:color w:val="FF0000"/>
+          <w:lang w:val="nl-NL"/>
+        </w:rPr>
+      </w:pPr>
+      <w:r>
+        <w:rPr>
+          <w:color w:val="FF0000"/>
+          <w:lang w:val="nl-NL"/>
+        </w:rPr>
+        <w:t xml:space="preserve">Grafiek y-as = iteratie, x-as = </w:t>
+      </w:r>
+      <w:proofErr w:type="spellStart"/>
+      <w:r>
+        <w:rPr>
+          <w:color w:val="FF0000"/>
+          <w:lang w:val="nl-NL"/>
+        </w:rPr>
+        <w:t>noise</w:t>
+      </w:r>
+      <w:proofErr w:type="spellEnd"/>
+      <w:r>
+        <w:rPr>
+          <w:color w:val="FF0000"/>
+          <w:lang w:val="nl-NL"/>
+        </w:rPr>
+        <w:t xml:space="preserve">, k = 1000, met items 4 verschillende </w:t>
+      </w:r>
+      <w:proofErr w:type="spellStart"/>
+      <w:r>
+        <w:rPr>
+          <w:color w:val="FF0000"/>
+          <w:lang w:val="nl-NL"/>
+        </w:rPr>
+        <w:t>planes</w:t>
+      </w:r>
+      <w:proofErr w:type="spellEnd"/>
+    </w:p>
+    <w:p>
+      <w:pPr>
+        <w:pStyle w:val="NoSpacing"/>
+        <w:rPr>
+          <w:color w:val="FF0000"/>
+          <w:lang w:val="nl-NL"/>
+        </w:rPr>
+      </w:pPr>
+      <w:r>
+        <w:rPr>
+          <w:color w:val="FF0000"/>
+          <w:lang w:val="nl-NL"/>
+        </w:rPr>
+        <w:tab/>
+        <w:t>Vraag2:</w:t>
+      </w:r>
+    </w:p>
+    <w:p>
+      <w:pPr>
+        <w:pStyle w:val="NoSpacing"/>
+        <w:rPr>
+          <w:color w:val="FF0000"/>
+          <w:lang w:val="nl-NL"/>
+        </w:rPr>
+      </w:pPr>
+      <w:r>
+        <w:rPr>
+          <w:color w:val="FF0000"/>
+          <w:lang w:val="nl-NL"/>
+        </w:rPr>
+        <w:tab/>
+      </w:r>
+      <w:r>
+        <w:rPr>
+          <w:color w:val="FF0000"/>
+          <w:lang w:val="nl-NL"/>
+        </w:rPr>
+        <w:tab/>
+        <w:t xml:space="preserve">Grafiek y-as = iteratie, x-as = verschillende </w:t>
+      </w:r>
+      <w:proofErr w:type="spellStart"/>
+      <w:r>
+        <w:rPr>
+          <w:color w:val="FF0000"/>
+          <w:lang w:val="nl-NL"/>
+        </w:rPr>
+        <w:t>planes</w:t>
+      </w:r>
+      <w:proofErr w:type="spellEnd"/>
+      <w:r>
+        <w:rPr>
+          <w:color w:val="FF0000"/>
+          <w:lang w:val="nl-NL"/>
+        </w:rPr>
+        <w:t xml:space="preserve">, k = 500, met items 4 verschillende </w:t>
+      </w:r>
+      <w:proofErr w:type="spellStart"/>
+      <w:r>
+        <w:rPr>
+          <w:color w:val="FF0000"/>
+          <w:lang w:val="nl-NL"/>
+        </w:rPr>
+        <w:t>noise</w:t>
+      </w:r>
+      <w:proofErr w:type="spellEnd"/>
+    </w:p>
+    <w:p>
+      <w:pPr>
+        <w:pStyle w:val="NoSpacing"/>
+        <w:rPr>
+          <w:color w:val="FF0000"/>
+          <w:lang w:val="nl-NL"/>
+        </w:rPr>
+      </w:pPr>
+      <w:r>
+        <w:rPr>
+          <w:color w:val="FF0000"/>
+          <w:lang w:val="nl-NL"/>
+        </w:rPr>
+        <w:tab/>
+      </w:r>
+      <w:r>
+        <w:rPr>
+          <w:color w:val="FF0000"/>
+          <w:lang w:val="nl-NL"/>
+        </w:rPr>
+        <w:tab/>
+        <w:t xml:space="preserve">Grafiek y-as = iteratie, x-as = verschillende </w:t>
+      </w:r>
+      <w:proofErr w:type="spellStart"/>
+      <w:r>
+        <w:rPr>
+          <w:color w:val="FF0000"/>
+          <w:lang w:val="nl-NL"/>
+        </w:rPr>
+        <w:t>planes</w:t>
+      </w:r>
+      <w:proofErr w:type="spellEnd"/>
+      <w:r>
+        <w:rPr>
+          <w:color w:val="FF0000"/>
+          <w:lang w:val="nl-NL"/>
+        </w:rPr>
+        <w:t xml:space="preserve">, k = 1000, met items 4 verschillende </w:t>
+      </w:r>
+      <w:proofErr w:type="spellStart"/>
+      <w:r>
+        <w:rPr>
+          <w:color w:val="FF0000"/>
+          <w:lang w:val="nl-NL"/>
+        </w:rPr>
+        <w:t>noise</w:t>
+      </w:r>
+      <w:proofErr w:type="spellEnd"/>
+    </w:p>
+    <w:p>
+      <w:pPr>
+        <w:pStyle w:val="Heading2"/>
+        <w:rPr>
+          <w:rFonts w:asciiTheme="minorHAnsi" w:eastAsiaTheme="minorHAnsi" w:hAnsiTheme="minorHAnsi" w:cstheme="minorBidi"/>
+          <w:b w:val="0"/>
+          <w:bCs w:val="0"/>
+          <w:iCs/>
+          <w:color w:val="FF0000"/>
+          <w:sz w:val="24"/>
+          <w:szCs w:val="24"/>
+          <w:lang w:val="nl-NL"/>
+        </w:rPr>
+      </w:pPr>
+      <w:r>
+        <w:rPr>
+          <w:rFonts w:asciiTheme="minorHAnsi" w:eastAsiaTheme="minorHAnsi" w:hAnsiTheme="minorHAnsi" w:cstheme="minorBidi"/>
+          <w:b w:val="0"/>
+          <w:bCs w:val="0"/>
+          <w:iCs/>
+          <w:color w:val="FF0000"/>
+          <w:sz w:val="24"/>
+          <w:szCs w:val="24"/>
+          <w:lang w:val="nl-NL"/>
+        </w:rPr>
+        <w:t>Als het kan, een grafiek die laat zien hoe de andere datasets verschillen met de hoofd-dataset</w:t>
+      </w:r>
+    </w:p>
+    <w:p>
+      <w:pPr>
+        <w:pStyle w:val="Heading2"/>
       </w:pPr>
       <w:r>
         <w:t>Evaluation and discussion</w:t>
@@ -1455,7 +1700,67 @@
     </w:p>
     <w:p>
       <w:pPr>
-        <w:pStyle w:val="Kop2"/>
+        <w:pStyle w:val="NoSpacing"/>
+        <w:rPr>
+          <w:iCs/>
+          <w:color w:val="FF0000"/>
+          <w:sz w:val="24"/>
+          <w:szCs w:val="24"/>
+          <w:lang w:val="nl-NL"/>
+        </w:rPr>
+      </w:pPr>
+      <w:r>
+        <w:rPr>
+          <w:color w:val="FF0000"/>
+          <w:lang w:val="nl-NL"/>
+        </w:rPr>
+        <w:t xml:space="preserve">Antwoord vraag 1 en 2 voor </w:t>
+      </w:r>
+      <w:proofErr w:type="spellStart"/>
+      <w:r>
+        <w:rPr>
+          <w:color w:val="FF0000"/>
+          <w:lang w:val="nl-NL"/>
+        </w:rPr>
+        <w:t>hoofdset</w:t>
+      </w:r>
+      <w:proofErr w:type="spellEnd"/>
+      <w:r>
+        <w:rPr>
+          <w:color w:val="FF0000"/>
+          <w:lang w:val="nl-NL"/>
+        </w:rPr>
+        <w:t xml:space="preserve">. </w:t>
+      </w:r>
+      <w:r>
+        <w:rPr>
+          <w:color w:val="FF0000"/>
+          <w:lang w:val="nl-NL"/>
+        </w:rPr>
+        <w:t xml:space="preserve">Conclusie?: minder iteraties leidt tot meer variatie </w:t>
+      </w:r>
+      <w:proofErr w:type="spellStart"/>
+      <w:r>
+        <w:rPr>
+          <w:color w:val="FF0000"/>
+          <w:lang w:val="nl-NL"/>
+        </w:rPr>
+        <w:t>zdd</w:t>
+      </w:r>
+      <w:proofErr w:type="spellEnd"/>
+      <w:r>
+        <w:rPr>
+          <w:color w:val="FF0000"/>
+          <w:lang w:val="nl-NL"/>
+        </w:rPr>
+        <w:t xml:space="preserve"> de data zichzelf tegenspreekt. </w:t>
+      </w:r>
+      <w:bookmarkStart w:id="0" w:name="_GoBack"/>
+      <w:bookmarkEnd w:id="0"/>
+    </w:p>
+    <w:p>
+      <w:pPr>
+        <w:pStyle w:val="Heading2"/>
       </w:pPr>
       <w:r>
         <w:t>Conclusions</w:t>
@@ -1568,15 +1873,58 @@
     </w:p>
     <w:p>
       <w:pPr>
-        <w:pStyle w:val="Kop2"/>
-      </w:pPr>
-      <w:r>
+        <w:pStyle w:val="NoSpacing"/>
+        <w:rPr>
+          <w:color w:val="FF0000"/>
+          <w:lang w:val="nl-NL"/>
+        </w:rPr>
+      </w:pPr>
+      <w:proofErr w:type="spellStart"/>
+      <w:r>
+        <w:rPr>
+          <w:color w:val="FF0000"/>
+          <w:lang w:val="nl-NL"/>
+        </w:rPr>
+        <w:t>Conludeer</w:t>
+      </w:r>
+      <w:proofErr w:type="spellEnd"/>
+      <w:r>
+        <w:rPr>
+          <w:color w:val="FF0000"/>
+          <w:lang w:val="nl-NL"/>
+        </w:rPr>
+        <w:t xml:space="preserve"> op de verschillen tussen set 1, 2 en 3, en de sets 1-3 en 4-5. Meer iteraties is wel/niet nuttig. Experiment was goed/slecht, met nieuwe iteraties is goed/slecht. </w:t>
+      </w:r>
+    </w:p>
+    <w:p>
+      <w:pPr>
+        <w:rPr>
+          <w:iCs/>
+          <w:sz w:val="24"/>
+          <w:szCs w:val="24"/>
+          <w:lang w:val="nl-NL"/>
+        </w:rPr>
+      </w:pPr>
+    </w:p>
+    <w:p>
+      <w:pPr>
+        <w:pStyle w:val="Heading2"/>
+        <w:rPr>
+          <w:lang w:val="nl-NL"/>
+        </w:rPr>
+      </w:pPr>
+      <w:proofErr w:type="spellStart"/>
+      <w:r>
+        <w:rPr>
+          <w:lang w:val="nl-NL"/>
+        </w:rPr>
         <w:t>References</w:t>
       </w:r>
-    </w:p>
-    <w:p>
-      <w:pPr>
-        <w:pStyle w:val="Lijstalinea"/>
+      <w:proofErr w:type="spellEnd"/>
+    </w:p>
+    <w:p>
+      <w:pPr>
+        <w:pStyle w:val="ListParagraph"/>
         <w:numPr>
           <w:ilvl w:val="0"/>
           <w:numId w:val="5"/>
@@ -1590,6 +1938,7 @@
         <w:rPr>
           <w:rStyle w:val="citation"/>
           <w:rFonts w:asciiTheme="minorHAnsi" w:eastAsiaTheme="majorEastAsia" w:hAnsiTheme="minorHAnsi"/>
+          <w:lang w:val="nl-NL"/>
         </w:rPr>
         <w:t>Martin A</w:t>
       </w:r>
@@ -1597,6 +1946,7 @@
         <w:rPr>
           <w:rStyle w:val="citation"/>
           <w:rFonts w:asciiTheme="minorHAnsi" w:hAnsiTheme="minorHAnsi"/>
+          <w:lang w:val="nl-NL"/>
         </w:rPr>
         <w:t xml:space="preserve">. </w:t>
       </w:r>
@@ -1605,6 +1955,7 @@
         <w:rPr>
           <w:rStyle w:val="citation"/>
           <w:rFonts w:asciiTheme="minorHAnsi" w:hAnsiTheme="minorHAnsi"/>
+          <w:lang w:val="nl-NL"/>
         </w:rPr>
         <w:t>Fischler</w:t>
       </w:r>
@@ -1613,8 +1964,34 @@
         <w:rPr>
           <w:rStyle w:val="citation"/>
           <w:rFonts w:asciiTheme="minorHAnsi" w:hAnsiTheme="minorHAnsi"/>
-        </w:rPr>
-        <w:t xml:space="preserve"> and Robert C. </w:t>
+          <w:lang w:val="nl-NL"/>
+        </w:rPr>
+        <w:t xml:space="preserve"> </w:t>
+      </w:r>
+      <w:proofErr w:type="spellStart"/>
+      <w:r>
+        <w:rPr>
+          <w:rStyle w:val="citation"/>
+          <w:rFonts w:asciiTheme="minorHAnsi" w:hAnsiTheme="minorHAnsi"/>
+          <w:lang w:val="nl-NL"/>
+        </w:rPr>
+        <w:t>and</w:t>
+      </w:r>
+      <w:proofErr w:type="spellEnd"/>
+      <w:r>
+        <w:rPr>
+          <w:rStyle w:val="citation"/>
+          <w:rFonts w:asciiTheme="minorHAnsi" w:hAnsiTheme="minorHAnsi"/>
+          <w:lang w:val="nl-NL"/>
+        </w:rPr>
+        <w:t xml:space="preserve"> </w:t>
+      </w:r>
+      <w:r>
+        <w:rPr>
+          <w:rStyle w:val="citation"/>
+          <w:rFonts w:asciiTheme="minorHAnsi" w:hAnsiTheme="minorHAnsi"/>
+        </w:rPr>
+        <w:t xml:space="preserve">Robert C. </w:t>
       </w:r>
       <w:proofErr w:type="spellStart"/>
       <w:r>
@@ -1693,7 +2070,7 @@
     </w:p>
     <w:p>
       <w:pPr>
-        <w:pStyle w:val="Lijstalinea"/>
+        <w:pStyle w:val="ListParagraph"/>
         <w:numPr>
           <w:ilvl w:val="0"/>
           <w:numId w:val="5"/>
@@ -1709,6 +2086,7 @@
           <w:rFonts w:asciiTheme="minorHAnsi" w:hAnsiTheme="minorHAnsi"/>
           <w:iCs/>
         </w:rPr>
+        <w:lastRenderedPageBreak/>
         <w:t>Ruwen</w:t>
       </w:r>
       <w:proofErr w:type="spellEnd"/>
@@ -2460,15 +2838,15 @@
     <w:lsdException w:name="Bibliography" w:uiPriority="37"/>
     <w:lsdException w:name="TOC Heading" w:uiPriority="39" w:qFormat="1"/>
   </w:latentStyles>
-  <w:style w:type="paragraph" w:default="1" w:styleId="Standaard">
+  <w:style w:type="paragraph" w:default="1" w:styleId="Normal">
     <w:name w:val="Normal"/>
     <w:qFormat/>
   </w:style>
-  <w:style w:type="paragraph" w:styleId="Kop1">
+  <w:style w:type="paragraph" w:styleId="Heading1">
     <w:name w:val="heading 1"/>
-    <w:basedOn w:val="Standaard"/>
-    <w:next w:val="Standaard"/>
-    <w:link w:val="Kop1Char"/>
+    <w:basedOn w:val="Normal"/>
+    <w:next w:val="Normal"/>
+    <w:link w:val="Heading1Char"/>
     <w:uiPriority w:val="9"/>
     <w:qFormat/>
     <w:rsid w:val="00AC67FF"/>
@@ -2487,11 +2865,11 @@
       <w:szCs w:val="28"/>
     </w:rPr>
   </w:style>
-  <w:style w:type="paragraph" w:styleId="Kop2">
+  <w:style w:type="paragraph" w:styleId="Heading2">
     <w:name w:val="heading 2"/>
-    <w:basedOn w:val="Standaard"/>
-    <w:next w:val="Standaard"/>
-    <w:link w:val="Kop2Char"/>
+    <w:basedOn w:val="Normal"/>
+    <w:next w:val="Normal"/>
+    <w:link w:val="Heading2Char"/>
     <w:uiPriority w:val="9"/>
     <w:unhideWhenUsed/>
     <w:qFormat/>
@@ -2511,11 +2889,11 @@
       <w:szCs w:val="26"/>
     </w:rPr>
   </w:style>
-  <w:style w:type="paragraph" w:styleId="Kop3">
+  <w:style w:type="paragraph" w:styleId="Heading3">
     <w:name w:val="heading 3"/>
-    <w:basedOn w:val="Standaard"/>
-    <w:next w:val="Standaard"/>
-    <w:link w:val="Kop3Char"/>
+    <w:basedOn w:val="Normal"/>
+    <w:next w:val="Normal"/>
+    <w:link w:val="Heading3Char"/>
     <w:uiPriority w:val="9"/>
     <w:unhideWhenUsed/>
     <w:qFormat/>
@@ -2533,13 +2911,13 @@
       <w:color w:val="4F81BD" w:themeColor="accent1"/>
     </w:rPr>
   </w:style>
-  <w:style w:type="character" w:default="1" w:styleId="Standaardalinea-lettertype">
+  <w:style w:type="character" w:default="1" w:styleId="DefaultParagraphFont">
     <w:name w:val="Default Paragraph Font"/>
     <w:uiPriority w:val="1"/>
     <w:semiHidden/>
     <w:unhideWhenUsed/>
   </w:style>
-  <w:style w:type="table" w:default="1" w:styleId="Standaardtabel">
+  <w:style w:type="table" w:default="1" w:styleId="TableNormal">
     <w:name w:val="Normal Table"/>
     <w:uiPriority w:val="99"/>
     <w:semiHidden/>
@@ -2554,16 +2932,16 @@
       </w:tblCellMar>
     </w:tblPr>
   </w:style>
-  <w:style w:type="numbering" w:default="1" w:styleId="Geenlijst">
+  <w:style w:type="numbering" w:default="1" w:styleId="NoList">
     <w:name w:val="No List"/>
     <w:uiPriority w:val="99"/>
     <w:semiHidden/>
     <w:unhideWhenUsed/>
   </w:style>
-  <w:style w:type="character" w:customStyle="1" w:styleId="Kop1Char">
-    <w:name w:val="Kop 1 Char"/>
-    <w:basedOn w:val="Standaardalinea-lettertype"/>
-    <w:link w:val="Kop1"/>
+  <w:style w:type="character" w:customStyle="1" w:styleId="Heading1Char">
+    <w:name w:val="Heading 1 Char"/>
+    <w:basedOn w:val="DefaultParagraphFont"/>
+    <w:link w:val="Heading1"/>
     <w:uiPriority w:val="9"/>
     <w:rsid w:val="00AC67FF"/>
     <w:rPr>
@@ -2575,9 +2953,9 @@
       <w:szCs w:val="28"/>
     </w:rPr>
   </w:style>
-  <w:style w:type="paragraph" w:styleId="Lijstalinea">
+  <w:style w:type="paragraph" w:styleId="ListParagraph">
     <w:name w:val="List Paragraph"/>
-    <w:basedOn w:val="Standaard"/>
+    <w:basedOn w:val="Normal"/>
     <w:uiPriority w:val="34"/>
     <w:qFormat/>
     <w:rsid w:val="007D41AA"/>
@@ -2592,10 +2970,10 @@
       <w:szCs w:val="24"/>
     </w:rPr>
   </w:style>
-  <w:style w:type="character" w:customStyle="1" w:styleId="Kop2Char">
-    <w:name w:val="Kop 2 Char"/>
-    <w:basedOn w:val="Standaardalinea-lettertype"/>
-    <w:link w:val="Kop2"/>
+  <w:style w:type="character" w:customStyle="1" w:styleId="Heading2Char">
+    <w:name w:val="Heading 2 Char"/>
+    <w:basedOn w:val="DefaultParagraphFont"/>
+    <w:link w:val="Heading2"/>
     <w:uiPriority w:val="9"/>
     <w:rsid w:val="00DC00C7"/>
     <w:rPr>
@@ -2607,10 +2985,10 @@
       <w:szCs w:val="26"/>
     </w:rPr>
   </w:style>
-  <w:style w:type="character" w:customStyle="1" w:styleId="Kop3Char">
-    <w:name w:val="Kop 3 Char"/>
-    <w:basedOn w:val="Standaardalinea-lettertype"/>
-    <w:link w:val="Kop3"/>
+  <w:style w:type="character" w:customStyle="1" w:styleId="Heading3Char">
+    <w:name w:val="Heading 3 Char"/>
+    <w:basedOn w:val="DefaultParagraphFont"/>
+    <w:link w:val="Heading3"/>
     <w:uiPriority w:val="9"/>
     <w:rsid w:val="00DC00C7"/>
     <w:rPr>
@@ -2622,12 +3000,12 @@
   </w:style>
   <w:style w:type="character" w:customStyle="1" w:styleId="citation">
     <w:name w:val="citation"/>
-    <w:basedOn w:val="Standaardalinea-lettertype"/>
+    <w:basedOn w:val="DefaultParagraphFont"/>
     <w:rsid w:val="000448D3"/>
   </w:style>
   <w:style w:type="character" w:styleId="Hyperlink">
     <w:name w:val="Hyperlink"/>
-    <w:basedOn w:val="Standaardalinea-lettertype"/>
+    <w:basedOn w:val="DefaultParagraphFont"/>
     <w:uiPriority w:val="99"/>
     <w:semiHidden/>
     <w:unhideWhenUsed/>
@@ -2636,6 +3014,15 @@
       <w:color w:val="0000FF"/>
       <w:u w:val="single"/>
     </w:rPr>
+  </w:style>
+  <w:style w:type="paragraph" w:styleId="NoSpacing">
+    <w:name w:val="No Spacing"/>
+    <w:uiPriority w:val="1"/>
+    <w:qFormat/>
+    <w:rsid w:val="00832849"/>
+    <w:pPr>
+      <w:spacing w:after="0" w:line="240" w:lineRule="auto"/>
+    </w:pPr>
   </w:style>
 </w:styles>
 </file>
@@ -2796,15 +3183,15 @@
     <w:lsdException w:name="Bibliography" w:uiPriority="37"/>
     <w:lsdException w:name="TOC Heading" w:uiPriority="39" w:qFormat="1"/>
   </w:latentStyles>
-  <w:style w:type="paragraph" w:default="1" w:styleId="Standaard">
+  <w:style w:type="paragraph" w:default="1" w:styleId="Normal">
     <w:name w:val="Normal"/>
     <w:qFormat/>
   </w:style>
-  <w:style w:type="paragraph" w:styleId="Kop1">
+  <w:style w:type="paragraph" w:styleId="Heading1">
     <w:name w:val="heading 1"/>
-    <w:basedOn w:val="Standaard"/>
-    <w:next w:val="Standaard"/>
-    <w:link w:val="Kop1Char"/>
+    <w:basedOn w:val="Normal"/>
+    <w:next w:val="Normal"/>
+    <w:link w:val="Heading1Char"/>
     <w:uiPriority w:val="9"/>
     <w:qFormat/>
     <w:rsid w:val="00AC67FF"/>
@@ -2823,11 +3210,11 @@
       <w:szCs w:val="28"/>
     </w:rPr>
   </w:style>
-  <w:style w:type="paragraph" w:styleId="Kop2">
+  <w:style w:type="paragraph" w:styleId="Heading2">
     <w:name w:val="heading 2"/>
-    <w:basedOn w:val="Standaard"/>
-    <w:next w:val="Standaard"/>
-    <w:link w:val="Kop2Char"/>
+    <w:basedOn w:val="Normal"/>
+    <w:next w:val="Normal"/>
+    <w:link w:val="Heading2Char"/>
     <w:uiPriority w:val="9"/>
     <w:unhideWhenUsed/>
     <w:qFormat/>
@@ -2847,11 +3234,11 @@
       <w:szCs w:val="26"/>
     </w:rPr>
   </w:style>
-  <w:style w:type="paragraph" w:styleId="Kop3">
+  <w:style w:type="paragraph" w:styleId="Heading3">
     <w:name w:val="heading 3"/>
-    <w:basedOn w:val="Standaard"/>
-    <w:next w:val="Standaard"/>
-    <w:link w:val="Kop3Char"/>
+    <w:basedOn w:val="Normal"/>
+    <w:next w:val="Normal"/>
+    <w:link w:val="Heading3Char"/>
     <w:uiPriority w:val="9"/>
     <w:unhideWhenUsed/>
     <w:qFormat/>
@@ -2869,13 +3256,13 @@
       <w:color w:val="4F81BD" w:themeColor="accent1"/>
     </w:rPr>
   </w:style>
-  <w:style w:type="character" w:default="1" w:styleId="Standaardalinea-lettertype">
+  <w:style w:type="character" w:default="1" w:styleId="DefaultParagraphFont">
     <w:name w:val="Default Paragraph Font"/>
     <w:uiPriority w:val="1"/>
     <w:semiHidden/>
     <w:unhideWhenUsed/>
   </w:style>
-  <w:style w:type="table" w:default="1" w:styleId="Standaardtabel">
+  <w:style w:type="table" w:default="1" w:styleId="TableNormal">
     <w:name w:val="Normal Table"/>
     <w:uiPriority w:val="99"/>
     <w:semiHidden/>
@@ -2890,16 +3277,16 @@
       </w:tblCellMar>
     </w:tblPr>
   </w:style>
-  <w:style w:type="numbering" w:default="1" w:styleId="Geenlijst">
+  <w:style w:type="numbering" w:default="1" w:styleId="NoList">
     <w:name w:val="No List"/>
     <w:uiPriority w:val="99"/>
     <w:semiHidden/>
     <w:unhideWhenUsed/>
   </w:style>
-  <w:style w:type="character" w:customStyle="1" w:styleId="Kop1Char">
-    <w:name w:val="Kop 1 Char"/>
-    <w:basedOn w:val="Standaardalinea-lettertype"/>
-    <w:link w:val="Kop1"/>
+  <w:style w:type="character" w:customStyle="1" w:styleId="Heading1Char">
+    <w:name w:val="Heading 1 Char"/>
+    <w:basedOn w:val="DefaultParagraphFont"/>
+    <w:link w:val="Heading1"/>
     <w:uiPriority w:val="9"/>
     <w:rsid w:val="00AC67FF"/>
     <w:rPr>
@@ -2911,9 +3298,9 @@
       <w:szCs w:val="28"/>
     </w:rPr>
   </w:style>
-  <w:style w:type="paragraph" w:styleId="Lijstalinea">
+  <w:style w:type="paragraph" w:styleId="ListParagraph">
     <w:name w:val="List Paragraph"/>
-    <w:basedOn w:val="Standaard"/>
+    <w:basedOn w:val="Normal"/>
     <w:uiPriority w:val="34"/>
     <w:qFormat/>
     <w:rsid w:val="007D41AA"/>
@@ -2928,10 +3315,10 @@
       <w:szCs w:val="24"/>
     </w:rPr>
   </w:style>
-  <w:style w:type="character" w:customStyle="1" w:styleId="Kop2Char">
-    <w:name w:val="Kop 2 Char"/>
-    <w:basedOn w:val="Standaardalinea-lettertype"/>
-    <w:link w:val="Kop2"/>
+  <w:style w:type="character" w:customStyle="1" w:styleId="Heading2Char">
+    <w:name w:val="Heading 2 Char"/>
+    <w:basedOn w:val="DefaultParagraphFont"/>
+    <w:link w:val="Heading2"/>
     <w:uiPriority w:val="9"/>
     <w:rsid w:val="00DC00C7"/>
     <w:rPr>
@@ -2943,10 +3330,10 @@
       <w:szCs w:val="26"/>
     </w:rPr>
   </w:style>
-  <w:style w:type="character" w:customStyle="1" w:styleId="Kop3Char">
-    <w:name w:val="Kop 3 Char"/>
-    <w:basedOn w:val="Standaardalinea-lettertype"/>
-    <w:link w:val="Kop3"/>
+  <w:style w:type="character" w:customStyle="1" w:styleId="Heading3Char">
+    <w:name w:val="Heading 3 Char"/>
+    <w:basedOn w:val="DefaultParagraphFont"/>
+    <w:link w:val="Heading3"/>
     <w:uiPriority w:val="9"/>
     <w:rsid w:val="00DC00C7"/>
     <w:rPr>
@@ -2958,12 +3345,12 @@
   </w:style>
   <w:style w:type="character" w:customStyle="1" w:styleId="citation">
     <w:name w:val="citation"/>
-    <w:basedOn w:val="Standaardalinea-lettertype"/>
+    <w:basedOn w:val="DefaultParagraphFont"/>
     <w:rsid w:val="000448D3"/>
   </w:style>
   <w:style w:type="character" w:styleId="Hyperlink">
     <w:name w:val="Hyperlink"/>
-    <w:basedOn w:val="Standaardalinea-lettertype"/>
+    <w:basedOn w:val="DefaultParagraphFont"/>
     <w:uiPriority w:val="99"/>
     <w:semiHidden/>
     <w:unhideWhenUsed/>
@@ -2972,6 +3359,15 @@
       <w:color w:val="0000FF"/>
       <w:u w:val="single"/>
     </w:rPr>
+  </w:style>
+  <w:style w:type="paragraph" w:styleId="NoSpacing">
+    <w:name w:val="No Spacing"/>
+    <w:uiPriority w:val="1"/>
+    <w:qFormat/>
+    <w:rsid w:val="00832849"/>
+    <w:pPr>
+      <w:spacing w:after="0" w:line="240" w:lineRule="auto"/>
+    </w:pPr>
   </w:style>
 </w:styles>
 </file>
@@ -3266,7 +3662,7 @@
 </file>
 
 <file path=customXml/itemProps1.xml><?xml version="1.0" encoding="utf-8"?>
-<ds:datastoreItem xmlns:ds="http://schemas.openxmlformats.org/officeDocument/2006/customXml" ds:itemID="{380AC81C-ADB4-4884-9AA6-AFC5097ACA51}">
+<ds:datastoreItem xmlns:ds="http://schemas.openxmlformats.org/officeDocument/2006/customXml" ds:itemID="{569672A8-F671-4F32-9352-694C4541D502}">
   <ds:schemaRefs>
     <ds:schemaRef ds:uri="http://schemas.openxmlformats.org/officeDocument/2006/bibliography"/>
   </ds:schemaRefs>

</xml_diff>

<commit_message>
(beetje) begonnen met paper
</commit_message>
<xml_diff>
--- a/RansacPaper.docx
+++ b/RansacPaper.docx
@@ -35,7 +35,39 @@
           <w:sz w:val="24"/>
           <w:szCs w:val="24"/>
         </w:rPr>
-        <w:t>Your name 1 (student number) and Your name 2 (student number)</w:t>
+        <w:t xml:space="preserve">Joost </w:t>
+      </w:r>
+      <w:proofErr w:type="spellStart"/>
+      <w:r>
+        <w:rPr>
+          <w:sz w:val="24"/>
+          <w:szCs w:val="24"/>
+        </w:rPr>
+        <w:t>Toben</w:t>
+      </w:r>
+      <w:proofErr w:type="spellEnd"/>
+      <w:r>
+        <w:rPr>
+          <w:sz w:val="24"/>
+          <w:szCs w:val="24"/>
+        </w:rPr>
+        <w:t xml:space="preserve">, 4018656 and Eva </w:t>
+      </w:r>
+      <w:proofErr w:type="spellStart"/>
+      <w:r>
+        <w:rPr>
+          <w:sz w:val="24"/>
+          <w:szCs w:val="24"/>
+        </w:rPr>
+        <w:t>Linssen</w:t>
+      </w:r>
+      <w:proofErr w:type="spellEnd"/>
+      <w:r>
+        <w:rPr>
+          <w:sz w:val="24"/>
+          <w:szCs w:val="24"/>
+        </w:rPr>
+        <w:t>, 3xxxxxx</w:t>
       </w:r>
     </w:p>
     <w:p>
@@ -292,7 +324,23 @@
           <w:sz w:val="24"/>
           <w:szCs w:val="24"/>
         </w:rPr>
-        <w:t>1 – ( 1 – (</w:t>
+        <w:t xml:space="preserve">1 – </w:t>
+      </w:r>
+      <w:proofErr w:type="gramStart"/>
+      <w:r>
+        <w:rPr>
+          <w:sz w:val="24"/>
+          <w:szCs w:val="24"/>
+        </w:rPr>
+        <w:t>( 1</w:t>
+      </w:r>
+      <w:proofErr w:type="gramEnd"/>
+      <w:r>
+        <w:rPr>
+          <w:sz w:val="24"/>
+          <w:szCs w:val="24"/>
+        </w:rPr>
+        <w:t xml:space="preserve"> – (</w:t>
       </w:r>
       <w:r>
         <w:rPr>
@@ -624,7 +672,25 @@
           <w:sz w:val="24"/>
           <w:szCs w:val="24"/>
         </w:rPr>
-        <w:t>0 meters is the height.</w:t>
+        <w:t xml:space="preserve">0 meters </w:t>
+      </w:r>
+      <w:proofErr w:type="gramStart"/>
+      <w:r>
+        <w:rPr>
+          <w:iCs/>
+          <w:sz w:val="24"/>
+          <w:szCs w:val="24"/>
+        </w:rPr>
+        <w:t>is the height</w:t>
+      </w:r>
+      <w:proofErr w:type="gramEnd"/>
+      <w:r>
+        <w:rPr>
+          <w:iCs/>
+          <w:sz w:val="24"/>
+          <w:szCs w:val="24"/>
+        </w:rPr>
+        <w:t>.</w:t>
       </w:r>
       <w:r>
         <w:rPr>
@@ -1103,7 +1169,25 @@
           <w:sz w:val="24"/>
           <w:szCs w:val="24"/>
         </w:rPr>
-        <w:t>We run RANSAC and count how many iterations are needed until we find a plane with th</w:t>
+        <w:t xml:space="preserve">We run RANSAC and count how </w:t>
+      </w:r>
+      <w:proofErr w:type="gramStart"/>
+      <w:r>
+        <w:rPr>
+          <w:iCs/>
+          <w:sz w:val="24"/>
+          <w:szCs w:val="24"/>
+        </w:rPr>
+        <w:t>many iterations</w:t>
+      </w:r>
+      <w:proofErr w:type="gramEnd"/>
+      <w:r>
+        <w:rPr>
+          <w:iCs/>
+          <w:sz w:val="24"/>
+          <w:szCs w:val="24"/>
+        </w:rPr>
+        <w:t xml:space="preserve"> are needed until we find a plane with th</w:t>
       </w:r>
       <w:r>
         <w:rPr>
@@ -1235,13 +1319,23 @@
           <w:szCs w:val="24"/>
         </w:rPr>
       </w:pPr>
-      <w:r>
-        <w:rPr>
-          <w:iCs/>
-          <w:sz w:val="24"/>
-          <w:szCs w:val="24"/>
-        </w:rPr>
-        <w:t>[ Write this section</w:t>
+      <w:proofErr w:type="gramStart"/>
+      <w:r>
+        <w:rPr>
+          <w:iCs/>
+          <w:sz w:val="24"/>
+          <w:szCs w:val="24"/>
+        </w:rPr>
+        <w:t>[ Write</w:t>
+      </w:r>
+      <w:proofErr w:type="gramEnd"/>
+      <w:r>
+        <w:rPr>
+          <w:iCs/>
+          <w:sz w:val="24"/>
+          <w:szCs w:val="24"/>
+        </w:rPr>
+        <w:t xml:space="preserve"> this section</w:t>
       </w:r>
       <w:r>
         <w:rPr>
@@ -1326,51 +1420,188 @@
     </w:p>
     <w:p>
       <w:pPr>
-        <w:rPr>
-          <w:iCs/>
+        <w:pStyle w:val="NoSpacing"/>
+        <w:rPr>
           <w:color w:val="FF0000"/>
-          <w:sz w:val="24"/>
-          <w:szCs w:val="24"/>
-          <w:lang w:val="nl-NL"/>
-        </w:rPr>
-      </w:pPr>
-      <w:r>
-        <w:rPr>
-          <w:iCs/>
+          <w:lang w:val="nl-NL"/>
+        </w:rPr>
+      </w:pPr>
+      <w:r>
+        <w:rPr>
           <w:color w:val="FF0000"/>
-          <w:sz w:val="24"/>
-          <w:szCs w:val="24"/>
-          <w:lang w:val="nl-NL"/>
-        </w:rPr>
+          <w:lang w:val="nl-NL"/>
+        </w:rPr>
+        <w:t>// Krijg hier niet voor elkaar om x-as tot 4 te zetten..... :S</w:t>
+      </w:r>
+    </w:p>
+    <w:p>
+      <w:pPr>
+        <w:pStyle w:val="NoSpacing"/>
+        <w:rPr>
+          <w:lang w:val="nl-NL"/>
+        </w:rPr>
+      </w:pPr>
+      <w:r>
+        <w:rPr>
+          <w:noProof/>
+        </w:rPr>
+        <w:drawing>
+          <wp:inline distT="0" distB="0" distL="0" distR="0" wp14:anchorId="7F026A38" wp14:editId="32C73E8F">
+            <wp:extent cx="4572000" cy="2743200"/>
+            <wp:effectExtent l="0" t="0" r="19050" b="19050"/>
+            <wp:docPr id="1" name="Chart 1"/>
+            <wp:cNvGraphicFramePr/>
+            <a:graphic xmlns:a="http://schemas.openxmlformats.org/drawingml/2006/main">
+              <a:graphicData uri="http://schemas.openxmlformats.org/drawingml/2006/chart">
+                <c:chart xmlns:c="http://schemas.openxmlformats.org/drawingml/2006/chart" xmlns:r="http://schemas.openxmlformats.org/officeDocument/2006/relationships" r:id="rId7"/>
+              </a:graphicData>
+            </a:graphic>
+          </wp:inline>
+        </w:drawing>
+      </w:r>
+      <w:bookmarkStart w:id="0" w:name="_GoBack"/>
+      <w:bookmarkEnd w:id="0"/>
+    </w:p>
+    <w:p>
+      <w:pPr>
+        <w:pStyle w:val="NoSpacing"/>
+        <w:rPr>
+          <w:i/>
+          <w:color w:val="404040" w:themeColor="text1" w:themeTint="BF"/>
+          <w:lang w:val="nl-NL"/>
+        </w:rPr>
+      </w:pPr>
+      <w:r>
+        <w:rPr>
+          <w:i/>
+          <w:color w:val="404040" w:themeColor="text1" w:themeTint="BF"/>
+          <w:lang w:val="nl-NL"/>
+        </w:rPr>
+        <w:t>Resultaten voor k = 500</w:t>
+      </w:r>
+    </w:p>
+    <w:p>
+      <w:pPr>
+        <w:pStyle w:val="NoSpacing"/>
+        <w:rPr>
+          <w:i/>
+          <w:color w:val="404040" w:themeColor="text1" w:themeTint="BF"/>
+          <w:lang w:val="nl-NL"/>
+        </w:rPr>
+      </w:pPr>
+    </w:p>
+    <w:p>
+      <w:pPr>
+        <w:pStyle w:val="NoSpacing"/>
+        <w:rPr>
+          <w:color w:val="FF0000"/>
+          <w:lang w:val="nl-NL"/>
+        </w:rPr>
+      </w:pPr>
+      <w:r>
+        <w:rPr>
+          <w:color w:val="FF0000"/>
+          <w:lang w:val="nl-NL"/>
+        </w:rPr>
+        <w:t>// Krijg hier niet voor elkaar om x-as tot 4 te zetten..... :S</w:t>
+      </w:r>
+    </w:p>
+    <w:p>
+      <w:pPr>
+        <w:pStyle w:val="NoSpacing"/>
+        <w:rPr>
+          <w:lang w:val="nl-NL"/>
+        </w:rPr>
+      </w:pPr>
+      <w:r>
+        <w:rPr>
+          <w:noProof/>
+        </w:rPr>
+        <w:drawing>
+          <wp:inline distT="0" distB="0" distL="0" distR="0" wp14:anchorId="601963FE" wp14:editId="1ABC426D">
+            <wp:extent cx="4572000" cy="2743200"/>
+            <wp:effectExtent l="0" t="0" r="19050" b="19050"/>
+            <wp:docPr id="2" name="Chart 2"/>
+            <wp:cNvGraphicFramePr/>
+            <a:graphic xmlns:a="http://schemas.openxmlformats.org/drawingml/2006/main">
+              <a:graphicData uri="http://schemas.openxmlformats.org/drawingml/2006/chart">
+                <c:chart xmlns:c="http://schemas.openxmlformats.org/drawingml/2006/chart" xmlns:r="http://schemas.openxmlformats.org/officeDocument/2006/relationships" r:id="rId8"/>
+              </a:graphicData>
+            </a:graphic>
+          </wp:inline>
+        </w:drawing>
+      </w:r>
+    </w:p>
+    <w:p>
+      <w:pPr>
+        <w:pStyle w:val="NoSpacing"/>
+        <w:rPr>
+          <w:i/>
+          <w:color w:val="404040" w:themeColor="text1" w:themeTint="BF"/>
+          <w:lang w:val="nl-NL"/>
+        </w:rPr>
+      </w:pPr>
+      <w:r>
+        <w:rPr>
+          <w:i/>
+          <w:color w:val="404040" w:themeColor="text1" w:themeTint="BF"/>
+          <w:lang w:val="nl-NL"/>
+        </w:rPr>
+        <w:t>Resultaten voor k = 1000</w:t>
+      </w:r>
+    </w:p>
+    <w:p>
+      <w:pPr>
+        <w:pStyle w:val="NoSpacing"/>
+        <w:rPr>
+          <w:lang w:val="nl-NL"/>
+        </w:rPr>
+      </w:pPr>
+    </w:p>
+    <w:p>
+      <w:pPr>
+        <w:pStyle w:val="NoSpacing"/>
+        <w:rPr>
+          <w:color w:val="FF0000"/>
+          <w:lang w:val="nl-NL"/>
+        </w:rPr>
+      </w:pPr>
+    </w:p>
+    <w:p>
+      <w:pPr>
+        <w:pStyle w:val="NoSpacing"/>
+        <w:rPr>
+          <w:color w:val="FF0000"/>
+          <w:lang w:val="nl-NL"/>
+        </w:rPr>
+      </w:pPr>
+      <w:r>
+        <w:rPr>
+          <w:color w:val="FF0000"/>
+          <w:lang w:val="nl-NL"/>
+        </w:rPr>
+        <w:lastRenderedPageBreak/>
         <w:t>&lt;Resultaten van de drie sets&gt;</w:t>
       </w:r>
     </w:p>
     <w:p>
       <w:pPr>
-        <w:rPr>
-          <w:iCs/>
+        <w:pStyle w:val="NoSpacing"/>
+        <w:rPr>
           <w:color w:val="FF0000"/>
-          <w:sz w:val="24"/>
-          <w:szCs w:val="24"/>
-          <w:lang w:val="nl-NL"/>
-        </w:rPr>
-      </w:pPr>
-      <w:r>
-        <w:rPr>
-          <w:iCs/>
+          <w:lang w:val="nl-NL"/>
+        </w:rPr>
+      </w:pPr>
+      <w:r>
+        <w:rPr>
           <w:color w:val="FF0000"/>
-          <w:sz w:val="24"/>
-          <w:szCs w:val="24"/>
           <w:lang w:val="nl-NL"/>
         </w:rPr>
         <w:t>Voor beste set (meeste iteraties)</w:t>
       </w:r>
       <w:r>
         <w:rPr>
-          <w:iCs/>
           <w:color w:val="FF0000"/>
-          <w:sz w:val="24"/>
-          <w:szCs w:val="24"/>
           <w:lang w:val="nl-NL"/>
         </w:rPr>
         <w:t>:</w:t>
@@ -1420,75 +1651,24 @@
           <w:lang w:val="nl-NL"/>
         </w:rPr>
         <w:tab/>
-        <w:t xml:space="preserve">Grafiek y-as = iteratie, x-as = </w:t>
-      </w:r>
-      <w:proofErr w:type="spellStart"/>
-      <w:r>
+        <w:t>Grafiek y-as = iteratie, x-as = noise, k = 500, met items 4 verschillende planes</w:t>
+      </w:r>
+    </w:p>
+    <w:p>
+      <w:pPr>
+        <w:pStyle w:val="NoSpacing"/>
         <w:rPr>
           <w:color w:val="FF0000"/>
           <w:lang w:val="nl-NL"/>
         </w:rPr>
-        <w:t>noise</w:t>
-      </w:r>
-      <w:proofErr w:type="spellEnd"/>
+      </w:pPr>
       <w:r>
         <w:rPr>
           <w:color w:val="FF0000"/>
           <w:lang w:val="nl-NL"/>
         </w:rPr>
-        <w:t xml:space="preserve">, k = 500, met items 4 verschillende </w:t>
-      </w:r>
-      <w:proofErr w:type="spellStart"/>
-      <w:r>
-        <w:rPr>
-          <w:color w:val="FF0000"/>
-          <w:lang w:val="nl-NL"/>
-        </w:rPr>
-        <w:t>planes</w:t>
-      </w:r>
-      <w:proofErr w:type="spellEnd"/>
-    </w:p>
-    <w:p>
-      <w:pPr>
-        <w:pStyle w:val="NoSpacing"/>
-        <w:ind w:left="720" w:firstLine="720"/>
-        <w:rPr>
-          <w:color w:val="FF0000"/>
-          <w:lang w:val="nl-NL"/>
-        </w:rPr>
-      </w:pPr>
-      <w:r>
-        <w:rPr>
-          <w:color w:val="FF0000"/>
-          <w:lang w:val="nl-NL"/>
-        </w:rPr>
-        <w:t xml:space="preserve">Grafiek y-as = iteratie, x-as = </w:t>
-      </w:r>
-      <w:proofErr w:type="spellStart"/>
-      <w:r>
-        <w:rPr>
-          <w:color w:val="FF0000"/>
-          <w:lang w:val="nl-NL"/>
-        </w:rPr>
-        <w:t>noise</w:t>
-      </w:r>
-      <w:proofErr w:type="spellEnd"/>
-      <w:r>
-        <w:rPr>
-          <w:color w:val="FF0000"/>
-          <w:lang w:val="nl-NL"/>
-        </w:rPr>
-        <w:t xml:space="preserve">, k = 1000, met items 4 verschillende </w:t>
-      </w:r>
-      <w:proofErr w:type="spellStart"/>
-      <w:r>
-        <w:rPr>
-          <w:color w:val="FF0000"/>
-          <w:lang w:val="nl-NL"/>
-        </w:rPr>
-        <w:t>planes</w:t>
-      </w:r>
-      <w:proofErr w:type="spellEnd"/>
+        <w:t>Grafiek y-as = iteratie, x-as = noise, k = 1000, met items 4 verschillende planes</w:t>
+      </w:r>
     </w:p>
     <w:p>
       <w:pPr>
@@ -1528,38 +1708,39 @@
           <w:lang w:val="nl-NL"/>
         </w:rPr>
         <w:tab/>
-        <w:t xml:space="preserve">Grafiek y-as = iteratie, x-as = verschillende </w:t>
-      </w:r>
-      <w:proofErr w:type="spellStart"/>
-      <w:r>
+        <w:t>Grafiek y-as = iteratie, x-as = verschillende planes, k = 500, met items 4 verschillende noise</w:t>
+      </w:r>
+    </w:p>
+    <w:p>
+      <w:pPr>
+        <w:pStyle w:val="NoSpacing"/>
         <w:rPr>
           <w:color w:val="FF0000"/>
           <w:lang w:val="nl-NL"/>
         </w:rPr>
-        <w:t>planes</w:t>
-      </w:r>
-      <w:proofErr w:type="spellEnd"/>
+      </w:pPr>
       <w:r>
         <w:rPr>
           <w:color w:val="FF0000"/>
           <w:lang w:val="nl-NL"/>
         </w:rPr>
-        <w:t xml:space="preserve">, k = 500, met items 4 verschillende </w:t>
-      </w:r>
-      <w:proofErr w:type="spellStart"/>
+        <w:tab/>
+      </w:r>
       <w:r>
         <w:rPr>
           <w:color w:val="FF0000"/>
           <w:lang w:val="nl-NL"/>
         </w:rPr>
-        <w:t>noise</w:t>
-      </w:r>
-      <w:proofErr w:type="spellEnd"/>
+        <w:tab/>
+        <w:t>Grafiek y-as = iteratie, x-as = verschillende planes, k = 1000, met items 4 verschillende noise</w:t>
+      </w:r>
     </w:p>
     <w:p>
       <w:pPr>
         <w:pStyle w:val="NoSpacing"/>
         <w:rPr>
+          <w:b/>
+          <w:bCs/>
           <w:color w:val="FF0000"/>
           <w:lang w:val="nl-NL"/>
         </w:rPr>
@@ -1569,358 +1750,289 @@
           <w:color w:val="FF0000"/>
           <w:lang w:val="nl-NL"/>
         </w:rPr>
-        <w:tab/>
-      </w:r>
-      <w:r>
-        <w:rPr>
+        <w:t>Als het kan, een grafiek die laat zien hoe de andere datasets verschillen met de hoofd-dataset</w:t>
+      </w:r>
+    </w:p>
+    <w:p>
+      <w:pPr>
+        <w:pStyle w:val="Heading2"/>
+      </w:pPr>
+      <w:r>
+        <w:t>Evaluation and discussion</w:t>
+      </w:r>
+    </w:p>
+    <w:p>
+      <w:pPr>
+        <w:rPr>
+          <w:iCs/>
+          <w:sz w:val="24"/>
+          <w:szCs w:val="24"/>
+          <w:lang w:val="nl-NL"/>
+        </w:rPr>
+      </w:pPr>
+      <w:proofErr w:type="gramStart"/>
+      <w:r>
+        <w:rPr>
+          <w:iCs/>
+          <w:sz w:val="24"/>
+          <w:szCs w:val="24"/>
+        </w:rPr>
+        <w:t>[ Write</w:t>
+      </w:r>
+      <w:proofErr w:type="gramEnd"/>
+      <w:r>
+        <w:rPr>
+          <w:iCs/>
+          <w:sz w:val="24"/>
+          <w:szCs w:val="24"/>
+        </w:rPr>
+        <w:t xml:space="preserve"> this section</w:t>
+      </w:r>
+      <w:r>
+        <w:rPr>
+          <w:iCs/>
+          <w:sz w:val="24"/>
+          <w:szCs w:val="24"/>
+        </w:rPr>
+        <w:t>. Address the research questions and answer them as far as the experimental results justify this.</w:t>
+      </w:r>
+      <w:r>
+        <w:rPr>
+          <w:iCs/>
+          <w:sz w:val="24"/>
+          <w:szCs w:val="24"/>
+        </w:rPr>
+        <w:t xml:space="preserve"> </w:t>
+      </w:r>
+      <w:r>
+        <w:rPr>
+          <w:iCs/>
+          <w:sz w:val="24"/>
+          <w:szCs w:val="24"/>
+        </w:rPr>
+        <w:t xml:space="preserve">Observe trends relating the number of iterations to b, and the number of iterations to the facet shape. </w:t>
+      </w:r>
+      <w:r>
+        <w:rPr>
+          <w:iCs/>
+          <w:sz w:val="24"/>
+          <w:szCs w:val="24"/>
+          <w:lang w:val="nl-NL"/>
+        </w:rPr>
+        <w:t xml:space="preserve">At most half a page of text. Be succinct. </w:t>
+      </w:r>
+      <w:r>
+        <w:rPr>
+          <w:iCs/>
+          <w:sz w:val="24"/>
+          <w:szCs w:val="24"/>
+          <w:lang w:val="nl-NL"/>
+        </w:rPr>
+        <w:t>]</w:t>
+      </w:r>
+    </w:p>
+    <w:p>
+      <w:pPr>
+        <w:pStyle w:val="NoSpacing"/>
+        <w:rPr>
+          <w:iCs/>
           <w:color w:val="FF0000"/>
-          <w:lang w:val="nl-NL"/>
-        </w:rPr>
-        <w:tab/>
-        <w:t xml:space="preserve">Grafiek y-as = iteratie, x-as = verschillende </w:t>
-      </w:r>
-      <w:proofErr w:type="spellStart"/>
+          <w:sz w:val="24"/>
+          <w:szCs w:val="24"/>
+          <w:lang w:val="nl-NL"/>
+        </w:rPr>
+      </w:pPr>
       <w:r>
         <w:rPr>
           <w:color w:val="FF0000"/>
           <w:lang w:val="nl-NL"/>
         </w:rPr>
-        <w:t>planes</w:t>
-      </w:r>
-      <w:proofErr w:type="spellEnd"/>
+        <w:t xml:space="preserve">Antwoord vraag 1 en 2 voor </w:t>
+      </w:r>
       <w:r>
         <w:rPr>
           <w:color w:val="FF0000"/>
           <w:lang w:val="nl-NL"/>
         </w:rPr>
-        <w:t xml:space="preserve">, k = 1000, met items 4 verschillende </w:t>
-      </w:r>
-      <w:proofErr w:type="spellStart"/>
+        <w:t>hoofdset</w:t>
+      </w:r>
       <w:r>
         <w:rPr>
           <w:color w:val="FF0000"/>
           <w:lang w:val="nl-NL"/>
         </w:rPr>
-        <w:t>noise</w:t>
-      </w:r>
-      <w:proofErr w:type="spellEnd"/>
+        <w:t xml:space="preserve">. </w:t>
+      </w:r>
+      <w:r>
+        <w:rPr>
+          <w:color w:val="FF0000"/>
+          <w:lang w:val="nl-NL"/>
+        </w:rPr>
+        <w:t xml:space="preserve">Conclusie?: minder iteraties leidt tot meer variatie zdd de data zichzelf tegenspreekt. </w:t>
+      </w:r>
     </w:p>
     <w:p>
       <w:pPr>
         <w:pStyle w:val="Heading2"/>
-        <w:rPr>
-          <w:rFonts w:asciiTheme="minorHAnsi" w:eastAsiaTheme="minorHAnsi" w:hAnsiTheme="minorHAnsi" w:cstheme="minorBidi"/>
-          <w:b w:val="0"/>
-          <w:bCs w:val="0"/>
-          <w:iCs/>
+      </w:pPr>
+      <w:r>
+        <w:t>Conclusions</w:t>
+      </w:r>
+    </w:p>
+    <w:p>
+      <w:pPr>
+        <w:rPr>
+          <w:iCs/>
+          <w:sz w:val="24"/>
+          <w:szCs w:val="24"/>
+        </w:rPr>
+      </w:pPr>
+      <w:proofErr w:type="gramStart"/>
+      <w:r>
+        <w:rPr>
+          <w:iCs/>
+          <w:sz w:val="24"/>
+          <w:szCs w:val="24"/>
+        </w:rPr>
+        <w:t>[ Summarize</w:t>
+      </w:r>
+      <w:proofErr w:type="gramEnd"/>
+      <w:r>
+        <w:rPr>
+          <w:iCs/>
+          <w:sz w:val="24"/>
+          <w:szCs w:val="24"/>
+        </w:rPr>
+        <w:t xml:space="preserve"> the paper in one </w:t>
+      </w:r>
+      <w:r>
+        <w:rPr>
+          <w:iCs/>
+          <w:sz w:val="24"/>
+          <w:szCs w:val="24"/>
+        </w:rPr>
+        <w:t xml:space="preserve">short </w:t>
+      </w:r>
+      <w:r>
+        <w:rPr>
+          <w:iCs/>
+          <w:sz w:val="24"/>
+          <w:szCs w:val="24"/>
+        </w:rPr>
+        <w:t>paragraph, saying what was researched and what was learned</w:t>
+      </w:r>
+      <w:r>
+        <w:rPr>
+          <w:iCs/>
+          <w:sz w:val="24"/>
+          <w:szCs w:val="24"/>
+        </w:rPr>
+        <w:t>.</w:t>
+      </w:r>
+      <w:r>
+        <w:rPr>
+          <w:iCs/>
+          <w:sz w:val="24"/>
+          <w:szCs w:val="24"/>
+        </w:rPr>
+        <w:t xml:space="preserve"> Then write a</w:t>
+      </w:r>
+      <w:r>
+        <w:rPr>
+          <w:iCs/>
+          <w:sz w:val="24"/>
+          <w:szCs w:val="24"/>
+        </w:rPr>
+        <w:t>nother</w:t>
+      </w:r>
+      <w:r>
+        <w:rPr>
+          <w:iCs/>
+          <w:sz w:val="24"/>
+          <w:szCs w:val="24"/>
+        </w:rPr>
+        <w:t xml:space="preserve"> paragraph </w:t>
+      </w:r>
+      <w:r>
+        <w:rPr>
+          <w:iCs/>
+          <w:sz w:val="24"/>
+          <w:szCs w:val="24"/>
+        </w:rPr>
+        <w:t xml:space="preserve">describing </w:t>
+      </w:r>
+      <w:r>
+        <w:rPr>
+          <w:iCs/>
+          <w:sz w:val="24"/>
+          <w:szCs w:val="24"/>
+        </w:rPr>
+        <w:t xml:space="preserve">what next could be done to answer the research questions better, and if applicable, give new interesting research questions that </w:t>
+      </w:r>
+      <w:r>
+        <w:rPr>
+          <w:iCs/>
+          <w:sz w:val="24"/>
+          <w:szCs w:val="24"/>
+        </w:rPr>
+        <w:t>showed up</w:t>
+      </w:r>
+      <w:r>
+        <w:rPr>
+          <w:iCs/>
+          <w:sz w:val="24"/>
+          <w:szCs w:val="24"/>
+        </w:rPr>
+        <w:t xml:space="preserve"> because of this research.</w:t>
+      </w:r>
+      <w:r>
+        <w:rPr>
+          <w:iCs/>
+          <w:sz w:val="24"/>
+          <w:szCs w:val="24"/>
+        </w:rPr>
+        <w:t xml:space="preserve"> ]</w:t>
+      </w:r>
+    </w:p>
+    <w:p>
+      <w:pPr>
+        <w:pStyle w:val="NoSpacing"/>
+        <w:rPr>
           <w:color w:val="FF0000"/>
-          <w:sz w:val="24"/>
-          <w:szCs w:val="24"/>
-          <w:lang w:val="nl-NL"/>
-        </w:rPr>
-      </w:pPr>
-      <w:r>
-        <w:rPr>
-          <w:rFonts w:asciiTheme="minorHAnsi" w:eastAsiaTheme="minorHAnsi" w:hAnsiTheme="minorHAnsi" w:cstheme="minorBidi"/>
-          <w:b w:val="0"/>
-          <w:bCs w:val="0"/>
-          <w:iCs/>
+          <w:lang w:val="nl-NL"/>
+        </w:rPr>
+      </w:pPr>
+      <w:r>
+        <w:rPr>
           <w:color w:val="FF0000"/>
-          <w:sz w:val="24"/>
-          <w:szCs w:val="24"/>
-          <w:lang w:val="nl-NL"/>
-        </w:rPr>
-        <w:t>Als het kan, een grafiek die laat zien hoe de andere datasets verschillen met de hoofd-dataset</w:t>
-      </w:r>
+          <w:lang w:val="nl-NL"/>
+        </w:rPr>
+        <w:t xml:space="preserve">Conludeer op de verschillen tussen set 1, 2 en 3, en de sets 1-3 en 4-5. Meer iteraties is wel/niet nuttig. Experiment was goed/slecht, met nieuwe iteraties is goed/slecht. </w:t>
+      </w:r>
+    </w:p>
+    <w:p>
+      <w:pPr>
+        <w:rPr>
+          <w:iCs/>
+          <w:sz w:val="24"/>
+          <w:szCs w:val="24"/>
+          <w:lang w:val="nl-NL"/>
+        </w:rPr>
+      </w:pPr>
     </w:p>
     <w:p>
       <w:pPr>
         <w:pStyle w:val="Heading2"/>
-      </w:pPr>
-      <w:r>
-        <w:t>Evaluation and discussion</w:t>
-      </w:r>
-    </w:p>
-    <w:p>
-      <w:pPr>
-        <w:rPr>
-          <w:iCs/>
-          <w:sz w:val="24"/>
-          <w:szCs w:val="24"/>
-        </w:rPr>
-      </w:pPr>
-      <w:r>
-        <w:rPr>
-          <w:iCs/>
-          <w:sz w:val="24"/>
-          <w:szCs w:val="24"/>
-        </w:rPr>
-        <w:t>[ Write this section</w:t>
-      </w:r>
-      <w:r>
-        <w:rPr>
-          <w:iCs/>
-          <w:sz w:val="24"/>
-          <w:szCs w:val="24"/>
-        </w:rPr>
-        <w:t>. Address the research questions and answer them as far as the experimental results justify this.</w:t>
-      </w:r>
-      <w:r>
-        <w:rPr>
-          <w:iCs/>
-          <w:sz w:val="24"/>
-          <w:szCs w:val="24"/>
-        </w:rPr>
-        <w:t xml:space="preserve"> </w:t>
-      </w:r>
-      <w:r>
-        <w:rPr>
-          <w:iCs/>
-          <w:sz w:val="24"/>
-          <w:szCs w:val="24"/>
-        </w:rPr>
-        <w:t xml:space="preserve">Observe trends relating the number of iterations to b, and the number of iterations to the facet shape. </w:t>
-      </w:r>
-      <w:r>
-        <w:rPr>
-          <w:iCs/>
-          <w:sz w:val="24"/>
-          <w:szCs w:val="24"/>
-        </w:rPr>
-        <w:t xml:space="preserve">At most half a page of text. Be succinct. </w:t>
-      </w:r>
-      <w:r>
-        <w:rPr>
-          <w:iCs/>
-          <w:sz w:val="24"/>
-          <w:szCs w:val="24"/>
-        </w:rPr>
-        <w:t>]</w:t>
-      </w:r>
-    </w:p>
-    <w:p>
-      <w:pPr>
-        <w:pStyle w:val="NoSpacing"/>
-        <w:rPr>
-          <w:iCs/>
-          <w:color w:val="FF0000"/>
-          <w:sz w:val="24"/>
-          <w:szCs w:val="24"/>
-          <w:lang w:val="nl-NL"/>
-        </w:rPr>
-      </w:pPr>
-      <w:r>
-        <w:rPr>
-          <w:color w:val="FF0000"/>
-          <w:lang w:val="nl-NL"/>
-        </w:rPr>
-        <w:t xml:space="preserve">Antwoord vraag 1 en 2 voor </w:t>
-      </w:r>
-      <w:proofErr w:type="spellStart"/>
-      <w:r>
-        <w:rPr>
-          <w:color w:val="FF0000"/>
-          <w:lang w:val="nl-NL"/>
-        </w:rPr>
-        <w:t>hoofdset</w:t>
-      </w:r>
-      <w:proofErr w:type="spellEnd"/>
-      <w:r>
-        <w:rPr>
-          <w:color w:val="FF0000"/>
-          <w:lang w:val="nl-NL"/>
-        </w:rPr>
-        <w:t xml:space="preserve">. </w:t>
-      </w:r>
-      <w:r>
-        <w:rPr>
-          <w:color w:val="FF0000"/>
-          <w:lang w:val="nl-NL"/>
-        </w:rPr>
-        <w:t xml:space="preserve">Conclusie?: minder iteraties leidt tot meer variatie </w:t>
-      </w:r>
-      <w:proofErr w:type="spellStart"/>
-      <w:r>
-        <w:rPr>
-          <w:color w:val="FF0000"/>
-          <w:lang w:val="nl-NL"/>
-        </w:rPr>
-        <w:t>zdd</w:t>
-      </w:r>
-      <w:proofErr w:type="spellEnd"/>
-      <w:r>
-        <w:rPr>
-          <w:color w:val="FF0000"/>
-          <w:lang w:val="nl-NL"/>
-        </w:rPr>
-        <w:t xml:space="preserve"> de data zichzelf tegenspreekt. </w:t>
-      </w:r>
-      <w:bookmarkStart w:id="0" w:name="_GoBack"/>
-      <w:bookmarkEnd w:id="0"/>
-    </w:p>
-    <w:p>
-      <w:pPr>
-        <w:pStyle w:val="Heading2"/>
-      </w:pPr>
-      <w:r>
-        <w:t>Conclusions</w:t>
-      </w:r>
-    </w:p>
-    <w:p>
-      <w:pPr>
-        <w:rPr>
-          <w:iCs/>
-          <w:sz w:val="24"/>
-          <w:szCs w:val="24"/>
-        </w:rPr>
-      </w:pPr>
-      <w:r>
-        <w:rPr>
-          <w:iCs/>
-          <w:sz w:val="24"/>
-          <w:szCs w:val="24"/>
-        </w:rPr>
-        <w:t xml:space="preserve">[ Summarize the paper in one </w:t>
-      </w:r>
-      <w:r>
-        <w:rPr>
-          <w:iCs/>
-          <w:sz w:val="24"/>
-          <w:szCs w:val="24"/>
-        </w:rPr>
-        <w:t xml:space="preserve">short </w:t>
-      </w:r>
-      <w:r>
-        <w:rPr>
-          <w:iCs/>
-          <w:sz w:val="24"/>
-          <w:szCs w:val="24"/>
-        </w:rPr>
-        <w:t>paragraph, saying what was researched and what was learned</w:t>
-      </w:r>
-      <w:r>
-        <w:rPr>
-          <w:iCs/>
-          <w:sz w:val="24"/>
-          <w:szCs w:val="24"/>
-        </w:rPr>
-        <w:t>.</w:t>
-      </w:r>
-      <w:r>
-        <w:rPr>
-          <w:iCs/>
-          <w:sz w:val="24"/>
-          <w:szCs w:val="24"/>
-        </w:rPr>
-        <w:t xml:space="preserve"> Then write a</w:t>
-      </w:r>
-      <w:r>
-        <w:rPr>
-          <w:iCs/>
-          <w:sz w:val="24"/>
-          <w:szCs w:val="24"/>
-        </w:rPr>
-        <w:t>nother</w:t>
-      </w:r>
-      <w:r>
-        <w:rPr>
-          <w:iCs/>
-          <w:sz w:val="24"/>
-          <w:szCs w:val="24"/>
-        </w:rPr>
-        <w:t xml:space="preserve"> paragraph </w:t>
-      </w:r>
-      <w:r>
-        <w:rPr>
-          <w:iCs/>
-          <w:sz w:val="24"/>
-          <w:szCs w:val="24"/>
-        </w:rPr>
-        <w:t xml:space="preserve">describing </w:t>
-      </w:r>
-      <w:r>
-        <w:rPr>
-          <w:iCs/>
-          <w:sz w:val="24"/>
-          <w:szCs w:val="24"/>
-        </w:rPr>
-        <w:t xml:space="preserve">what next could be done to answer the research questions better, and if applicable, give new interesting research questions that </w:t>
-      </w:r>
-      <w:r>
-        <w:rPr>
-          <w:iCs/>
-          <w:sz w:val="24"/>
-          <w:szCs w:val="24"/>
-        </w:rPr>
-        <w:t>showed up</w:t>
-      </w:r>
-      <w:r>
-        <w:rPr>
-          <w:iCs/>
-          <w:sz w:val="24"/>
-          <w:szCs w:val="24"/>
-        </w:rPr>
-        <w:t xml:space="preserve"> because of this research.</w:t>
-      </w:r>
-      <w:r>
-        <w:rPr>
-          <w:iCs/>
-          <w:sz w:val="24"/>
-          <w:szCs w:val="24"/>
-        </w:rPr>
-        <w:t xml:space="preserve"> ]</w:t>
-      </w:r>
-    </w:p>
-    <w:p>
-      <w:pPr>
-        <w:pStyle w:val="NoSpacing"/>
-        <w:rPr>
-          <w:color w:val="FF0000"/>
-          <w:lang w:val="nl-NL"/>
-        </w:rPr>
-      </w:pPr>
-      <w:proofErr w:type="spellStart"/>
-      <w:r>
-        <w:rPr>
-          <w:color w:val="FF0000"/>
-          <w:lang w:val="nl-NL"/>
-        </w:rPr>
-        <w:t>Conludeer</w:t>
-      </w:r>
-      <w:proofErr w:type="spellEnd"/>
-      <w:r>
-        <w:rPr>
-          <w:color w:val="FF0000"/>
-          <w:lang w:val="nl-NL"/>
-        </w:rPr>
-        <w:t xml:space="preserve"> op de verschillen tussen set 1, 2 en 3, en de sets 1-3 en 4-5. Meer iteraties is wel/niet nuttig. Experiment was goed/slecht, met nieuwe iteraties is goed/slecht. </w:t>
-      </w:r>
-    </w:p>
-    <w:p>
-      <w:pPr>
-        <w:rPr>
-          <w:iCs/>
-          <w:sz w:val="24"/>
-          <w:szCs w:val="24"/>
-          <w:lang w:val="nl-NL"/>
-        </w:rPr>
-      </w:pPr>
-    </w:p>
-    <w:p>
-      <w:pPr>
-        <w:pStyle w:val="Heading2"/>
-        <w:rPr>
-          <w:lang w:val="nl-NL"/>
-        </w:rPr>
-      </w:pPr>
-      <w:proofErr w:type="spellStart"/>
+        <w:rPr>
+          <w:lang w:val="nl-NL"/>
+        </w:rPr>
+      </w:pPr>
       <w:r>
         <w:rPr>
           <w:lang w:val="nl-NL"/>
         </w:rPr>
         <w:t>References</w:t>
       </w:r>
-      <w:proofErr w:type="spellEnd"/>
     </w:p>
     <w:p>
       <w:pPr>
@@ -1938,7 +2050,6 @@
         <w:rPr>
           <w:rStyle w:val="citation"/>
           <w:rFonts w:asciiTheme="minorHAnsi" w:eastAsiaTheme="majorEastAsia" w:hAnsiTheme="minorHAnsi"/>
-          <w:lang w:val="nl-NL"/>
         </w:rPr>
         <w:t>Martin A</w:t>
       </w:r>
@@ -1946,7 +2057,6 @@
         <w:rPr>
           <w:rStyle w:val="citation"/>
           <w:rFonts w:asciiTheme="minorHAnsi" w:hAnsiTheme="minorHAnsi"/>
-          <w:lang w:val="nl-NL"/>
         </w:rPr>
         <w:t xml:space="preserve">. </w:t>
       </w:r>
@@ -1955,7 +2065,6 @@
         <w:rPr>
           <w:rStyle w:val="citation"/>
           <w:rFonts w:asciiTheme="minorHAnsi" w:hAnsiTheme="minorHAnsi"/>
-          <w:lang w:val="nl-NL"/>
         </w:rPr>
         <w:t>Fischler</w:t>
       </w:r>
@@ -1964,27 +2073,8 @@
         <w:rPr>
           <w:rStyle w:val="citation"/>
           <w:rFonts w:asciiTheme="minorHAnsi" w:hAnsiTheme="minorHAnsi"/>
-          <w:lang w:val="nl-NL"/>
-        </w:rPr>
-        <w:t xml:space="preserve"> </w:t>
-      </w:r>
-      <w:proofErr w:type="spellStart"/>
-      <w:r>
-        <w:rPr>
-          <w:rStyle w:val="citation"/>
-          <w:rFonts w:asciiTheme="minorHAnsi" w:hAnsiTheme="minorHAnsi"/>
-          <w:lang w:val="nl-NL"/>
-        </w:rPr>
-        <w:t>and</w:t>
-      </w:r>
-      <w:proofErr w:type="spellEnd"/>
-      <w:r>
-        <w:rPr>
-          <w:rStyle w:val="citation"/>
-          <w:rFonts w:asciiTheme="minorHAnsi" w:hAnsiTheme="minorHAnsi"/>
-          <w:lang w:val="nl-NL"/>
-        </w:rPr>
-        <w:t xml:space="preserve"> </w:t>
+        </w:rPr>
+        <w:t xml:space="preserve"> and </w:t>
       </w:r>
       <w:r>
         <w:rPr>
@@ -2086,7 +2176,6 @@
           <w:rFonts w:asciiTheme="minorHAnsi" w:hAnsiTheme="minorHAnsi"/>
           <w:iCs/>
         </w:rPr>
-        <w:lastRenderedPageBreak/>
         <w:t>Ruwen</w:t>
       </w:r>
       <w:proofErr w:type="spellEnd"/>
@@ -3024,6 +3113,36 @@
       <w:spacing w:after="0" w:line="240" w:lineRule="auto"/>
     </w:pPr>
   </w:style>
+  <w:style w:type="paragraph" w:styleId="BalloonText">
+    <w:name w:val="Balloon Text"/>
+    <w:basedOn w:val="Normal"/>
+    <w:link w:val="BalloonTextChar"/>
+    <w:uiPriority w:val="99"/>
+    <w:semiHidden/>
+    <w:unhideWhenUsed/>
+    <w:rsid w:val="00FA370F"/>
+    <w:pPr>
+      <w:spacing w:after="0" w:line="240" w:lineRule="auto"/>
+    </w:pPr>
+    <w:rPr>
+      <w:rFonts w:ascii="Tahoma" w:hAnsi="Tahoma" w:cs="Tahoma"/>
+      <w:sz w:val="16"/>
+      <w:szCs w:val="16"/>
+    </w:rPr>
+  </w:style>
+  <w:style w:type="character" w:customStyle="1" w:styleId="BalloonTextChar">
+    <w:name w:val="Balloon Text Char"/>
+    <w:basedOn w:val="DefaultParagraphFont"/>
+    <w:link w:val="BalloonText"/>
+    <w:uiPriority w:val="99"/>
+    <w:semiHidden/>
+    <w:rsid w:val="00FA370F"/>
+    <w:rPr>
+      <w:rFonts w:ascii="Tahoma" w:hAnsi="Tahoma" w:cs="Tahoma"/>
+      <w:sz w:val="16"/>
+      <w:szCs w:val="16"/>
+    </w:rPr>
+  </w:style>
 </w:styles>
 </file>
 
@@ -3369,7 +3488,768 @@
       <w:spacing w:after="0" w:line="240" w:lineRule="auto"/>
     </w:pPr>
   </w:style>
+  <w:style w:type="paragraph" w:styleId="BalloonText">
+    <w:name w:val="Balloon Text"/>
+    <w:basedOn w:val="Normal"/>
+    <w:link w:val="BalloonTextChar"/>
+    <w:uiPriority w:val="99"/>
+    <w:semiHidden/>
+    <w:unhideWhenUsed/>
+    <w:rsid w:val="00FA370F"/>
+    <w:pPr>
+      <w:spacing w:after="0" w:line="240" w:lineRule="auto"/>
+    </w:pPr>
+    <w:rPr>
+      <w:rFonts w:ascii="Tahoma" w:hAnsi="Tahoma" w:cs="Tahoma"/>
+      <w:sz w:val="16"/>
+      <w:szCs w:val="16"/>
+    </w:rPr>
+  </w:style>
+  <w:style w:type="character" w:customStyle="1" w:styleId="BalloonTextChar">
+    <w:name w:val="Balloon Text Char"/>
+    <w:basedOn w:val="DefaultParagraphFont"/>
+    <w:link w:val="BalloonText"/>
+    <w:uiPriority w:val="99"/>
+    <w:semiHidden/>
+    <w:rsid w:val="00FA370F"/>
+    <w:rPr>
+      <w:rFonts w:ascii="Tahoma" w:hAnsi="Tahoma" w:cs="Tahoma"/>
+      <w:sz w:val="16"/>
+      <w:szCs w:val="16"/>
+    </w:rPr>
+  </w:style>
 </w:styles>
+</file>
+
+<file path=word/charts/chart1.xml><?xml version="1.0" encoding="utf-8"?>
+<c:chartSpace xmlns:c="http://schemas.openxmlformats.org/drawingml/2006/chart" xmlns:a="http://schemas.openxmlformats.org/drawingml/2006/main" xmlns:r="http://schemas.openxmlformats.org/officeDocument/2006/relationships">
+  <c:date1904 val="0"/>
+  <c:lang val="en-US"/>
+  <c:roundedCorners val="0"/>
+  <mc:AlternateContent xmlns:mc="http://schemas.openxmlformats.org/markup-compatibility/2006">
+    <mc:Choice xmlns:c14="http://schemas.microsoft.com/office/drawing/2007/8/2/chart" Requires="c14">
+      <c14:style val="102"/>
+    </mc:Choice>
+    <mc:Fallback>
+      <c:style val="2"/>
+    </mc:Fallback>
+  </mc:AlternateContent>
+  <c:chart>
+    <c:autoTitleDeleted val="0"/>
+    <c:plotArea>
+      <c:layout/>
+      <c:scatterChart>
+        <c:scatterStyle val="lineMarker"/>
+        <c:varyColors val="0"/>
+        <c:ser>
+          <c:idx val="0"/>
+          <c:order val="0"/>
+          <c:tx>
+            <c:strRef>
+              <c:f>[ReuzeDataSet2.xlsx]Blad2!$I$2</c:f>
+              <c:strCache>
+                <c:ptCount val="1"/>
+                <c:pt idx="0">
+                  <c:v>6x6</c:v>
+                </c:pt>
+              </c:strCache>
+            </c:strRef>
+          </c:tx>
+          <c:xVal>
+            <c:numRef>
+              <c:f>[ReuzeDataSet2.xlsx]Blad2!$H$3:$H$7</c:f>
+              <c:numCache>
+                <c:formatCode>General</c:formatCode>
+                <c:ptCount val="5"/>
+                <c:pt idx="0">
+                  <c:v>0</c:v>
+                </c:pt>
+                <c:pt idx="1">
+                  <c:v>1</c:v>
+                </c:pt>
+                <c:pt idx="2">
+                  <c:v>2</c:v>
+                </c:pt>
+                <c:pt idx="3">
+                  <c:v>3</c:v>
+                </c:pt>
+                <c:pt idx="4">
+                  <c:v>4</c:v>
+                </c:pt>
+              </c:numCache>
+            </c:numRef>
+          </c:xVal>
+          <c:yVal>
+            <c:numRef>
+              <c:f>[ReuzeDataSet2.xlsx]Blad2!$I$3:$I$7</c:f>
+              <c:numCache>
+                <c:formatCode>General</c:formatCode>
+                <c:ptCount val="5"/>
+                <c:pt idx="0">
+                  <c:v>7033</c:v>
+                </c:pt>
+                <c:pt idx="1">
+                  <c:v>6682</c:v>
+                </c:pt>
+                <c:pt idx="2">
+                  <c:v>6910</c:v>
+                </c:pt>
+                <c:pt idx="3">
+                  <c:v>7812</c:v>
+                </c:pt>
+                <c:pt idx="4">
+                  <c:v>9562</c:v>
+                </c:pt>
+              </c:numCache>
+            </c:numRef>
+          </c:yVal>
+          <c:smooth val="0"/>
+        </c:ser>
+        <c:ser>
+          <c:idx val="1"/>
+          <c:order val="1"/>
+          <c:tx>
+            <c:strRef>
+              <c:f>[ReuzeDataSet2.xlsx]Blad2!$J$2</c:f>
+              <c:strCache>
+                <c:ptCount val="1"/>
+                <c:pt idx="0">
+                  <c:v>9x4</c:v>
+                </c:pt>
+              </c:strCache>
+            </c:strRef>
+          </c:tx>
+          <c:xVal>
+            <c:numRef>
+              <c:f>[ReuzeDataSet2.xlsx]Blad2!$H$3:$H$7</c:f>
+              <c:numCache>
+                <c:formatCode>General</c:formatCode>
+                <c:ptCount val="5"/>
+                <c:pt idx="0">
+                  <c:v>0</c:v>
+                </c:pt>
+                <c:pt idx="1">
+                  <c:v>1</c:v>
+                </c:pt>
+                <c:pt idx="2">
+                  <c:v>2</c:v>
+                </c:pt>
+                <c:pt idx="3">
+                  <c:v>3</c:v>
+                </c:pt>
+                <c:pt idx="4">
+                  <c:v>4</c:v>
+                </c:pt>
+              </c:numCache>
+            </c:numRef>
+          </c:xVal>
+          <c:yVal>
+            <c:numRef>
+              <c:f>[ReuzeDataSet2.xlsx]Blad2!$J$3:$J$7</c:f>
+              <c:numCache>
+                <c:formatCode>General</c:formatCode>
+                <c:ptCount val="5"/>
+                <c:pt idx="0">
+                  <c:v>5298</c:v>
+                </c:pt>
+                <c:pt idx="1">
+                  <c:v>7309</c:v>
+                </c:pt>
+                <c:pt idx="2">
+                  <c:v>7189</c:v>
+                </c:pt>
+                <c:pt idx="3">
+                  <c:v>7752</c:v>
+                </c:pt>
+                <c:pt idx="4">
+                  <c:v>8897</c:v>
+                </c:pt>
+              </c:numCache>
+            </c:numRef>
+          </c:yVal>
+          <c:smooth val="0"/>
+        </c:ser>
+        <c:ser>
+          <c:idx val="2"/>
+          <c:order val="2"/>
+          <c:tx>
+            <c:strRef>
+              <c:f>[ReuzeDataSet2.xlsx]Blad2!$K$2</c:f>
+              <c:strCache>
+                <c:ptCount val="1"/>
+                <c:pt idx="0">
+                  <c:v>12x3</c:v>
+                </c:pt>
+              </c:strCache>
+            </c:strRef>
+          </c:tx>
+          <c:xVal>
+            <c:numRef>
+              <c:f>[ReuzeDataSet2.xlsx]Blad2!$H$3:$H$7</c:f>
+              <c:numCache>
+                <c:formatCode>General</c:formatCode>
+                <c:ptCount val="5"/>
+                <c:pt idx="0">
+                  <c:v>0</c:v>
+                </c:pt>
+                <c:pt idx="1">
+                  <c:v>1</c:v>
+                </c:pt>
+                <c:pt idx="2">
+                  <c:v>2</c:v>
+                </c:pt>
+                <c:pt idx="3">
+                  <c:v>3</c:v>
+                </c:pt>
+                <c:pt idx="4">
+                  <c:v>4</c:v>
+                </c:pt>
+              </c:numCache>
+            </c:numRef>
+          </c:xVal>
+          <c:yVal>
+            <c:numRef>
+              <c:f>[ReuzeDataSet2.xlsx]Blad2!$K$3:$K$7</c:f>
+              <c:numCache>
+                <c:formatCode>General</c:formatCode>
+                <c:ptCount val="5"/>
+                <c:pt idx="0">
+                  <c:v>5500</c:v>
+                </c:pt>
+                <c:pt idx="1">
+                  <c:v>6006</c:v>
+                </c:pt>
+                <c:pt idx="2">
+                  <c:v>6486</c:v>
+                </c:pt>
+                <c:pt idx="3">
+                  <c:v>7337</c:v>
+                </c:pt>
+                <c:pt idx="4">
+                  <c:v>6579</c:v>
+                </c:pt>
+              </c:numCache>
+            </c:numRef>
+          </c:yVal>
+          <c:smooth val="0"/>
+        </c:ser>
+        <c:ser>
+          <c:idx val="3"/>
+          <c:order val="3"/>
+          <c:tx>
+            <c:strRef>
+              <c:f>[ReuzeDataSet2.xlsx]Blad2!$L$2</c:f>
+              <c:strCache>
+                <c:ptCount val="1"/>
+                <c:pt idx="0">
+                  <c:v>15x2,4</c:v>
+                </c:pt>
+              </c:strCache>
+            </c:strRef>
+          </c:tx>
+          <c:xVal>
+            <c:numRef>
+              <c:f>[ReuzeDataSet2.xlsx]Blad2!$H$3:$H$7</c:f>
+              <c:numCache>
+                <c:formatCode>General</c:formatCode>
+                <c:ptCount val="5"/>
+                <c:pt idx="0">
+                  <c:v>0</c:v>
+                </c:pt>
+                <c:pt idx="1">
+                  <c:v>1</c:v>
+                </c:pt>
+                <c:pt idx="2">
+                  <c:v>2</c:v>
+                </c:pt>
+                <c:pt idx="3">
+                  <c:v>3</c:v>
+                </c:pt>
+                <c:pt idx="4">
+                  <c:v>4</c:v>
+                </c:pt>
+              </c:numCache>
+            </c:numRef>
+          </c:xVal>
+          <c:yVal>
+            <c:numRef>
+              <c:f>[ReuzeDataSet2.xlsx]Blad2!$L$3:$L$7</c:f>
+              <c:numCache>
+                <c:formatCode>General</c:formatCode>
+                <c:ptCount val="5"/>
+                <c:pt idx="0">
+                  <c:v>5014</c:v>
+                </c:pt>
+                <c:pt idx="1">
+                  <c:v>5491</c:v>
+                </c:pt>
+                <c:pt idx="2">
+                  <c:v>5990</c:v>
+                </c:pt>
+                <c:pt idx="3">
+                  <c:v>5549</c:v>
+                </c:pt>
+                <c:pt idx="4">
+                  <c:v>6793</c:v>
+                </c:pt>
+              </c:numCache>
+            </c:numRef>
+          </c:yVal>
+          <c:smooth val="0"/>
+        </c:ser>
+        <c:dLbls>
+          <c:showLegendKey val="0"/>
+          <c:showVal val="0"/>
+          <c:showCatName val="0"/>
+          <c:showSerName val="0"/>
+          <c:showPercent val="0"/>
+          <c:showBubbleSize val="0"/>
+        </c:dLbls>
+        <c:axId val="72929664"/>
+        <c:axId val="73457664"/>
+      </c:scatterChart>
+      <c:valAx>
+        <c:axId val="72929664"/>
+        <c:scaling>
+          <c:orientation val="minMax"/>
+        </c:scaling>
+        <c:delete val="0"/>
+        <c:axPos val="b"/>
+        <c:majorGridlines/>
+        <c:numFmt formatCode="General" sourceLinked="1"/>
+        <c:majorTickMark val="out"/>
+        <c:minorTickMark val="none"/>
+        <c:tickLblPos val="nextTo"/>
+        <c:crossAx val="73457664"/>
+        <c:crosses val="autoZero"/>
+        <c:crossBetween val="midCat"/>
+      </c:valAx>
+      <c:valAx>
+        <c:axId val="73457664"/>
+        <c:scaling>
+          <c:orientation val="minMax"/>
+          <c:max val="10000"/>
+          <c:min val="4000"/>
+        </c:scaling>
+        <c:delete val="0"/>
+        <c:axPos val="l"/>
+        <c:majorGridlines/>
+        <c:numFmt formatCode="General" sourceLinked="1"/>
+        <c:majorTickMark val="out"/>
+        <c:minorTickMark val="none"/>
+        <c:tickLblPos val="nextTo"/>
+        <c:crossAx val="72929664"/>
+        <c:crosses val="autoZero"/>
+        <c:crossBetween val="midCat"/>
+      </c:valAx>
+    </c:plotArea>
+    <c:legend>
+      <c:legendPos val="r"/>
+      <c:overlay val="0"/>
+    </c:legend>
+    <c:plotVisOnly val="1"/>
+    <c:dispBlanksAs val="gap"/>
+    <c:showDLblsOverMax val="0"/>
+  </c:chart>
+  <c:spPr>
+    <a:solidFill>
+      <a:schemeClr val="lt1"/>
+    </a:solidFill>
+    <a:ln w="25400" cap="flat" cmpd="sng" algn="ctr">
+      <a:solidFill>
+        <a:schemeClr val="dk1"/>
+      </a:solidFill>
+      <a:prstDash val="solid"/>
+    </a:ln>
+    <a:effectLst/>
+  </c:spPr>
+  <c:txPr>
+    <a:bodyPr/>
+    <a:lstStyle/>
+    <a:p>
+      <a:pPr>
+        <a:defRPr>
+          <a:solidFill>
+            <a:schemeClr val="dk1"/>
+          </a:solidFill>
+          <a:latin typeface="+mn-lt"/>
+          <a:ea typeface="+mn-ea"/>
+          <a:cs typeface="+mn-cs"/>
+        </a:defRPr>
+      </a:pPr>
+      <a:endParaRPr lang="en-US"/>
+    </a:p>
+  </c:txPr>
+  <c:externalData r:id="rId1">
+    <c:autoUpdate val="0"/>
+  </c:externalData>
+</c:chartSpace>
+</file>
+
+<file path=word/charts/chart2.xml><?xml version="1.0" encoding="utf-8"?>
+<c:chartSpace xmlns:c="http://schemas.openxmlformats.org/drawingml/2006/chart" xmlns:a="http://schemas.openxmlformats.org/drawingml/2006/main" xmlns:r="http://schemas.openxmlformats.org/officeDocument/2006/relationships">
+  <c:date1904 val="0"/>
+  <c:lang val="en-US"/>
+  <c:roundedCorners val="0"/>
+  <mc:AlternateContent xmlns:mc="http://schemas.openxmlformats.org/markup-compatibility/2006">
+    <mc:Choice xmlns:c14="http://schemas.microsoft.com/office/drawing/2007/8/2/chart" Requires="c14">
+      <c14:style val="102"/>
+    </mc:Choice>
+    <mc:Fallback>
+      <c:style val="2"/>
+    </mc:Fallback>
+  </mc:AlternateContent>
+  <c:chart>
+    <c:autoTitleDeleted val="0"/>
+    <c:plotArea>
+      <c:layout/>
+      <c:scatterChart>
+        <c:scatterStyle val="lineMarker"/>
+        <c:varyColors val="0"/>
+        <c:ser>
+          <c:idx val="0"/>
+          <c:order val="0"/>
+          <c:tx>
+            <c:strRef>
+              <c:f>Blad2!$M$2</c:f>
+              <c:strCache>
+                <c:ptCount val="1"/>
+                <c:pt idx="0">
+                  <c:v>6x6</c:v>
+                </c:pt>
+              </c:strCache>
+            </c:strRef>
+          </c:tx>
+          <c:xVal>
+            <c:numRef>
+              <c:f>Blad2!$H$3:$H$7</c:f>
+              <c:numCache>
+                <c:formatCode>General</c:formatCode>
+                <c:ptCount val="5"/>
+                <c:pt idx="0">
+                  <c:v>0</c:v>
+                </c:pt>
+                <c:pt idx="1">
+                  <c:v>1</c:v>
+                </c:pt>
+                <c:pt idx="2">
+                  <c:v>2</c:v>
+                </c:pt>
+                <c:pt idx="3">
+                  <c:v>3</c:v>
+                </c:pt>
+                <c:pt idx="4">
+                  <c:v>4</c:v>
+                </c:pt>
+              </c:numCache>
+            </c:numRef>
+          </c:xVal>
+          <c:yVal>
+            <c:numRef>
+              <c:f>Blad2!$M$3:$M$7</c:f>
+              <c:numCache>
+                <c:formatCode>General</c:formatCode>
+                <c:ptCount val="5"/>
+                <c:pt idx="0">
+                  <c:v>1233</c:v>
+                </c:pt>
+                <c:pt idx="1">
+                  <c:v>1292</c:v>
+                </c:pt>
+                <c:pt idx="2">
+                  <c:v>1343</c:v>
+                </c:pt>
+                <c:pt idx="3">
+                  <c:v>1298</c:v>
+                </c:pt>
+                <c:pt idx="4">
+                  <c:v>1812</c:v>
+                </c:pt>
+              </c:numCache>
+            </c:numRef>
+          </c:yVal>
+          <c:smooth val="0"/>
+        </c:ser>
+        <c:ser>
+          <c:idx val="1"/>
+          <c:order val="1"/>
+          <c:tx>
+            <c:strRef>
+              <c:f>Blad2!$N$2</c:f>
+              <c:strCache>
+                <c:ptCount val="1"/>
+                <c:pt idx="0">
+                  <c:v>9x4</c:v>
+                </c:pt>
+              </c:strCache>
+            </c:strRef>
+          </c:tx>
+          <c:xVal>
+            <c:numRef>
+              <c:f>Blad2!$H$3:$H$7</c:f>
+              <c:numCache>
+                <c:formatCode>General</c:formatCode>
+                <c:ptCount val="5"/>
+                <c:pt idx="0">
+                  <c:v>0</c:v>
+                </c:pt>
+                <c:pt idx="1">
+                  <c:v>1</c:v>
+                </c:pt>
+                <c:pt idx="2">
+                  <c:v>2</c:v>
+                </c:pt>
+                <c:pt idx="3">
+                  <c:v>3</c:v>
+                </c:pt>
+                <c:pt idx="4">
+                  <c:v>4</c:v>
+                </c:pt>
+              </c:numCache>
+            </c:numRef>
+          </c:xVal>
+          <c:yVal>
+            <c:numRef>
+              <c:f>Blad2!$N$3:$N$7</c:f>
+              <c:numCache>
+                <c:formatCode>General</c:formatCode>
+                <c:ptCount val="5"/>
+                <c:pt idx="0">
+                  <c:v>1098</c:v>
+                </c:pt>
+                <c:pt idx="1">
+                  <c:v>1198</c:v>
+                </c:pt>
+                <c:pt idx="2">
+                  <c:v>1239</c:v>
+                </c:pt>
+                <c:pt idx="3">
+                  <c:v>1444</c:v>
+                </c:pt>
+                <c:pt idx="4">
+                  <c:v>1620</c:v>
+                </c:pt>
+              </c:numCache>
+            </c:numRef>
+          </c:yVal>
+          <c:smooth val="0"/>
+        </c:ser>
+        <c:ser>
+          <c:idx val="2"/>
+          <c:order val="2"/>
+          <c:tx>
+            <c:strRef>
+              <c:f>Blad2!$O$2</c:f>
+              <c:strCache>
+                <c:ptCount val="1"/>
+                <c:pt idx="0">
+                  <c:v>12x3</c:v>
+                </c:pt>
+              </c:strCache>
+            </c:strRef>
+          </c:tx>
+          <c:xVal>
+            <c:numRef>
+              <c:f>Blad2!$H$3:$H$7</c:f>
+              <c:numCache>
+                <c:formatCode>General</c:formatCode>
+                <c:ptCount val="5"/>
+                <c:pt idx="0">
+                  <c:v>0</c:v>
+                </c:pt>
+                <c:pt idx="1">
+                  <c:v>1</c:v>
+                </c:pt>
+                <c:pt idx="2">
+                  <c:v>2</c:v>
+                </c:pt>
+                <c:pt idx="3">
+                  <c:v>3</c:v>
+                </c:pt>
+                <c:pt idx="4">
+                  <c:v>4</c:v>
+                </c:pt>
+              </c:numCache>
+            </c:numRef>
+          </c:xVal>
+          <c:yVal>
+            <c:numRef>
+              <c:f>Blad2!$O$3:$O$7</c:f>
+              <c:numCache>
+                <c:formatCode>General</c:formatCode>
+                <c:ptCount val="5"/>
+                <c:pt idx="0">
+                  <c:v>926</c:v>
+                </c:pt>
+                <c:pt idx="1">
+                  <c:v>1024</c:v>
+                </c:pt>
+                <c:pt idx="2">
+                  <c:v>1112</c:v>
+                </c:pt>
+                <c:pt idx="3">
+                  <c:v>1421</c:v>
+                </c:pt>
+                <c:pt idx="4">
+                  <c:v>1566</c:v>
+                </c:pt>
+              </c:numCache>
+            </c:numRef>
+          </c:yVal>
+          <c:smooth val="0"/>
+        </c:ser>
+        <c:ser>
+          <c:idx val="3"/>
+          <c:order val="3"/>
+          <c:tx>
+            <c:strRef>
+              <c:f>Blad2!$P$2</c:f>
+              <c:strCache>
+                <c:ptCount val="1"/>
+                <c:pt idx="0">
+                  <c:v>15x2,4</c:v>
+                </c:pt>
+              </c:strCache>
+            </c:strRef>
+          </c:tx>
+          <c:xVal>
+            <c:numRef>
+              <c:f>Blad2!$H$3:$H$7</c:f>
+              <c:numCache>
+                <c:formatCode>General</c:formatCode>
+                <c:ptCount val="5"/>
+                <c:pt idx="0">
+                  <c:v>0</c:v>
+                </c:pt>
+                <c:pt idx="1">
+                  <c:v>1</c:v>
+                </c:pt>
+                <c:pt idx="2">
+                  <c:v>2</c:v>
+                </c:pt>
+                <c:pt idx="3">
+                  <c:v>3</c:v>
+                </c:pt>
+                <c:pt idx="4">
+                  <c:v>4</c:v>
+                </c:pt>
+              </c:numCache>
+            </c:numRef>
+          </c:xVal>
+          <c:yVal>
+            <c:numRef>
+              <c:f>Blad2!$P$3:$P$7</c:f>
+              <c:numCache>
+                <c:formatCode>General</c:formatCode>
+                <c:ptCount val="5"/>
+                <c:pt idx="0">
+                  <c:v>984</c:v>
+                </c:pt>
+                <c:pt idx="1">
+                  <c:v>1063</c:v>
+                </c:pt>
+                <c:pt idx="2">
+                  <c:v>1075</c:v>
+                </c:pt>
+                <c:pt idx="3">
+                  <c:v>1394</c:v>
+                </c:pt>
+                <c:pt idx="4">
+                  <c:v>1383</c:v>
+                </c:pt>
+              </c:numCache>
+            </c:numRef>
+          </c:yVal>
+          <c:smooth val="0"/>
+        </c:ser>
+        <c:dLbls>
+          <c:showLegendKey val="0"/>
+          <c:showVal val="0"/>
+          <c:showCatName val="0"/>
+          <c:showSerName val="0"/>
+          <c:showPercent val="0"/>
+          <c:showBubbleSize val="0"/>
+        </c:dLbls>
+        <c:axId val="80744448"/>
+        <c:axId val="80746368"/>
+      </c:scatterChart>
+      <c:valAx>
+        <c:axId val="80744448"/>
+        <c:scaling>
+          <c:orientation val="minMax"/>
+          <c:min val="0"/>
+        </c:scaling>
+        <c:delete val="0"/>
+        <c:axPos val="b"/>
+        <c:majorGridlines/>
+        <c:numFmt formatCode="General" sourceLinked="1"/>
+        <c:majorTickMark val="out"/>
+        <c:minorTickMark val="none"/>
+        <c:tickLblPos val="nextTo"/>
+        <c:crossAx val="80746368"/>
+        <c:crosses val="autoZero"/>
+        <c:crossBetween val="midCat"/>
+      </c:valAx>
+      <c:valAx>
+        <c:axId val="80746368"/>
+        <c:scaling>
+          <c:orientation val="minMax"/>
+          <c:max val="2000"/>
+          <c:min val="800"/>
+        </c:scaling>
+        <c:delete val="0"/>
+        <c:axPos val="l"/>
+        <c:majorGridlines/>
+        <c:numFmt formatCode="General" sourceLinked="1"/>
+        <c:majorTickMark val="out"/>
+        <c:minorTickMark val="none"/>
+        <c:tickLblPos val="nextTo"/>
+        <c:crossAx val="80744448"/>
+        <c:crosses val="autoZero"/>
+        <c:crossBetween val="midCat"/>
+      </c:valAx>
+    </c:plotArea>
+    <c:legend>
+      <c:legendPos val="r"/>
+      <c:overlay val="0"/>
+    </c:legend>
+    <c:plotVisOnly val="1"/>
+    <c:dispBlanksAs val="gap"/>
+    <c:showDLblsOverMax val="0"/>
+  </c:chart>
+  <c:spPr>
+    <a:solidFill>
+      <a:schemeClr val="lt1"/>
+    </a:solidFill>
+    <a:ln w="25400" cap="flat" cmpd="sng" algn="ctr">
+      <a:solidFill>
+        <a:schemeClr val="dk1"/>
+      </a:solidFill>
+      <a:prstDash val="solid"/>
+    </a:ln>
+    <a:effectLst/>
+  </c:spPr>
+  <c:txPr>
+    <a:bodyPr/>
+    <a:lstStyle/>
+    <a:p>
+      <a:pPr>
+        <a:defRPr>
+          <a:solidFill>
+            <a:schemeClr val="tx1"/>
+          </a:solidFill>
+          <a:latin typeface="+mn-lt"/>
+          <a:ea typeface="+mn-ea"/>
+          <a:cs typeface="+mn-cs"/>
+        </a:defRPr>
+      </a:pPr>
+      <a:endParaRPr lang="en-US"/>
+    </a:p>
+  </c:txPr>
+  <c:externalData r:id="rId1">
+    <c:autoUpdate val="0"/>
+  </c:externalData>
+</c:chartSpace>
 </file>
 
 <file path=word/theme/theme1.xml><?xml version="1.0" encoding="utf-8"?>
@@ -3662,7 +4542,7 @@
 </file>
 
 <file path=customXml/itemProps1.xml><?xml version="1.0" encoding="utf-8"?>
-<ds:datastoreItem xmlns:ds="http://schemas.openxmlformats.org/officeDocument/2006/customXml" ds:itemID="{569672A8-F671-4F32-9352-694C4541D502}">
+<ds:datastoreItem xmlns:ds="http://schemas.openxmlformats.org/officeDocument/2006/customXml" ds:itemID="{7C9C6DCE-95D8-4DEA-9355-B548AF1E1782}">
   <ds:schemaRefs>
     <ds:schemaRef ds:uri="http://schemas.openxmlformats.org/officeDocument/2006/bibliography"/>
   </ds:schemaRefs>

</xml_diff>

<commit_message>
put graphics in docx
</commit_message>
<xml_diff>
--- a/RansacPaper.docx
+++ b/RansacPaper.docx
@@ -4,7 +4,7 @@
   <w:body>
     <w:p>
       <w:pPr>
-        <w:pStyle w:val="Heading1"/>
+        <w:pStyle w:val="Kop1"/>
       </w:pPr>
       <w:r>
         <w:t xml:space="preserve">The sensitivity of RANSAC </w:t>
@@ -30,19 +30,28 @@
           <w:szCs w:val="24"/>
         </w:rPr>
       </w:pPr>
-      <w:r>
-        <w:rPr>
-          <w:sz w:val="24"/>
-          <w:szCs w:val="24"/>
-        </w:rPr>
-        <w:t xml:space="preserve">Joost </w:t>
-      </w:r>
       <w:proofErr w:type="spellStart"/>
       <w:r>
         <w:rPr>
           <w:sz w:val="24"/>
           <w:szCs w:val="24"/>
         </w:rPr>
+        <w:t>Joost</w:t>
+      </w:r>
+      <w:proofErr w:type="spellEnd"/>
+      <w:r>
+        <w:rPr>
+          <w:sz w:val="24"/>
+          <w:szCs w:val="24"/>
+        </w:rPr>
+        <w:t xml:space="preserve"> </w:t>
+      </w:r>
+      <w:proofErr w:type="spellStart"/>
+      <w:r>
+        <w:rPr>
+          <w:sz w:val="24"/>
+          <w:szCs w:val="24"/>
+        </w:rPr>
         <w:t>Toben</w:t>
       </w:r>
       <w:proofErr w:type="spellEnd"/>
@@ -51,7 +60,21 @@
           <w:sz w:val="24"/>
           <w:szCs w:val="24"/>
         </w:rPr>
-        <w:t xml:space="preserve">, 4018656 and Eva </w:t>
+        <w:t xml:space="preserve"> (</w:t>
+      </w:r>
+      <w:r>
+        <w:rPr>
+          <w:sz w:val="24"/>
+          <w:szCs w:val="24"/>
+        </w:rPr>
+        <w:t>4018656</w:t>
+      </w:r>
+      <w:r>
+        <w:rPr>
+          <w:sz w:val="24"/>
+          <w:szCs w:val="24"/>
+        </w:rPr>
+        <w:t xml:space="preserve">) and Eva </w:t>
       </w:r>
       <w:proofErr w:type="spellStart"/>
       <w:r>
@@ -67,12 +90,33 @@
           <w:sz w:val="24"/>
           <w:szCs w:val="24"/>
         </w:rPr>
-        <w:t>, 3xxxxxx</w:t>
-      </w:r>
-    </w:p>
-    <w:p>
-      <w:pPr>
-        <w:pStyle w:val="Heading3"/>
+        <w:t xml:space="preserve"> </w:t>
+      </w:r>
+      <w:r>
+        <w:rPr>
+          <w:sz w:val="24"/>
+          <w:szCs w:val="24"/>
+        </w:rPr>
+        <w:t>(</w:t>
+      </w:r>
+      <w:r>
+        <w:rPr>
+          <w:sz w:val="24"/>
+          <w:szCs w:val="24"/>
+        </w:rPr>
+        <w:t>3</w:t>
+      </w:r>
+      <w:r>
+        <w:rPr>
+          <w:sz w:val="24"/>
+          <w:szCs w:val="24"/>
+        </w:rPr>
+        <w:t>902749)</w:t>
+      </w:r>
+    </w:p>
+    <w:p>
+      <w:pPr>
+        <w:pStyle w:val="Kop3"/>
       </w:pPr>
       <w:r>
         <w:t>Abstract</w:t>
@@ -158,7 +202,7 @@
     </w:p>
     <w:p>
       <w:pPr>
-        <w:pStyle w:val="Heading2"/>
+        <w:pStyle w:val="Kop2"/>
       </w:pPr>
       <w:r>
         <w:t>Introduction</w:t>
@@ -324,23 +368,7 @@
           <w:sz w:val="24"/>
           <w:szCs w:val="24"/>
         </w:rPr>
-        <w:t xml:space="preserve">1 – </w:t>
-      </w:r>
-      <w:proofErr w:type="gramStart"/>
-      <w:r>
-        <w:rPr>
-          <w:sz w:val="24"/>
-          <w:szCs w:val="24"/>
-        </w:rPr>
-        <w:t>( 1</w:t>
-      </w:r>
-      <w:proofErr w:type="gramEnd"/>
-      <w:r>
-        <w:rPr>
-          <w:sz w:val="24"/>
-          <w:szCs w:val="24"/>
-        </w:rPr>
-        <w:t xml:space="preserve"> – (</w:t>
+        <w:t>1 – ( 1 – (</w:t>
       </w:r>
       <w:r>
         <w:rPr>
@@ -493,7 +521,7 @@
     </w:p>
     <w:p>
       <w:pPr>
-        <w:pStyle w:val="ListParagraph"/>
+        <w:pStyle w:val="Lijstalinea"/>
         <w:numPr>
           <w:ilvl w:val="0"/>
           <w:numId w:val="3"/>
@@ -542,7 +570,7 @@
     </w:p>
     <w:p>
       <w:pPr>
-        <w:pStyle w:val="ListParagraph"/>
+        <w:pStyle w:val="Lijstalinea"/>
         <w:numPr>
           <w:ilvl w:val="0"/>
           <w:numId w:val="3"/>
@@ -576,7 +604,7 @@
     </w:p>
     <w:p>
       <w:pPr>
-        <w:pStyle w:val="ListParagraph"/>
+        <w:pStyle w:val="Lijstalinea"/>
         <w:rPr>
           <w:rFonts w:asciiTheme="minorHAnsi" w:hAnsiTheme="minorHAnsi"/>
           <w:iCs/>
@@ -618,7 +646,7 @@
     </w:p>
     <w:p>
       <w:pPr>
-        <w:pStyle w:val="Heading2"/>
+        <w:pStyle w:val="Kop2"/>
       </w:pPr>
       <w:r>
         <w:t>Experiment set-up</w:t>
@@ -672,25 +700,7 @@
           <w:sz w:val="24"/>
           <w:szCs w:val="24"/>
         </w:rPr>
-        <w:t xml:space="preserve">0 meters </w:t>
-      </w:r>
-      <w:proofErr w:type="gramStart"/>
-      <w:r>
-        <w:rPr>
-          <w:iCs/>
-          <w:sz w:val="24"/>
-          <w:szCs w:val="24"/>
-        </w:rPr>
-        <w:t>is the height</w:t>
-      </w:r>
-      <w:proofErr w:type="gramEnd"/>
-      <w:r>
-        <w:rPr>
-          <w:iCs/>
-          <w:sz w:val="24"/>
-          <w:szCs w:val="24"/>
-        </w:rPr>
-        <w:t>.</w:t>
+        <w:t>0 meters is the height.</w:t>
       </w:r>
       <w:r>
         <w:rPr>
@@ -776,7 +786,7 @@
     </w:p>
     <w:p>
       <w:pPr>
-        <w:pStyle w:val="ListParagraph"/>
+        <w:pStyle w:val="Lijstalinea"/>
         <w:numPr>
           <w:ilvl w:val="0"/>
           <w:numId w:val="4"/>
@@ -810,7 +820,7 @@
     </w:p>
     <w:p>
       <w:pPr>
-        <w:pStyle w:val="ListParagraph"/>
+        <w:pStyle w:val="Lijstalinea"/>
         <w:numPr>
           <w:ilvl w:val="0"/>
           <w:numId w:val="4"/>
@@ -837,7 +847,7 @@
     </w:p>
     <w:p>
       <w:pPr>
-        <w:pStyle w:val="ListParagraph"/>
+        <w:pStyle w:val="Lijstalinea"/>
         <w:numPr>
           <w:ilvl w:val="0"/>
           <w:numId w:val="4"/>
@@ -913,7 +923,7 @@
     </w:p>
     <w:p>
       <w:pPr>
-        <w:pStyle w:val="ListParagraph"/>
+        <w:pStyle w:val="Lijstalinea"/>
         <w:numPr>
           <w:ilvl w:val="0"/>
           <w:numId w:val="4"/>
@@ -961,7 +971,7 @@
     </w:p>
     <w:p>
       <w:pPr>
-        <w:pStyle w:val="ListParagraph"/>
+        <w:pStyle w:val="Lijstalinea"/>
         <w:rPr>
           <w:rFonts w:asciiTheme="minorHAnsi" w:hAnsiTheme="minorHAnsi"/>
           <w:iCs/>
@@ -1169,25 +1179,7 @@
           <w:sz w:val="24"/>
           <w:szCs w:val="24"/>
         </w:rPr>
-        <w:t xml:space="preserve">We run RANSAC and count how </w:t>
-      </w:r>
-      <w:proofErr w:type="gramStart"/>
-      <w:r>
-        <w:rPr>
-          <w:iCs/>
-          <w:sz w:val="24"/>
-          <w:szCs w:val="24"/>
-        </w:rPr>
-        <w:t>many iterations</w:t>
-      </w:r>
-      <w:proofErr w:type="gramEnd"/>
-      <w:r>
-        <w:rPr>
-          <w:iCs/>
-          <w:sz w:val="24"/>
-          <w:szCs w:val="24"/>
-        </w:rPr>
-        <w:t xml:space="preserve"> are needed until we find a plane with th</w:t>
+        <w:t>We run RANSAC and count how many iterations are needed until we find a plane with th</w:t>
       </w:r>
       <w:r>
         <w:rPr>
@@ -1304,7 +1296,7 @@
     </w:p>
     <w:p>
       <w:pPr>
-        <w:pStyle w:val="Heading2"/>
+        <w:pStyle w:val="Kop2"/>
       </w:pPr>
       <w:r>
         <w:lastRenderedPageBreak/>
@@ -1319,23 +1311,13 @@
           <w:szCs w:val="24"/>
         </w:rPr>
       </w:pPr>
-      <w:proofErr w:type="gramStart"/>
-      <w:r>
-        <w:rPr>
-          <w:iCs/>
-          <w:sz w:val="24"/>
-          <w:szCs w:val="24"/>
-        </w:rPr>
-        <w:t>[ Write</w:t>
-      </w:r>
-      <w:proofErr w:type="gramEnd"/>
-      <w:r>
-        <w:rPr>
-          <w:iCs/>
-          <w:sz w:val="24"/>
-          <w:szCs w:val="24"/>
-        </w:rPr>
-        <w:t xml:space="preserve"> this section</w:t>
+      <w:r>
+        <w:rPr>
+          <w:iCs/>
+          <w:sz w:val="24"/>
+          <w:szCs w:val="24"/>
+        </w:rPr>
+        <w:t>[ Write this section</w:t>
       </w:r>
       <w:r>
         <w:rPr>
@@ -1420,23 +1402,51 @@
     </w:p>
     <w:p>
       <w:pPr>
-        <w:pStyle w:val="NoSpacing"/>
-        <w:rPr>
-          <w:color w:val="FF0000"/>
-          <w:lang w:val="nl-NL"/>
-        </w:rPr>
-      </w:pPr>
-      <w:r>
-        <w:rPr>
-          <w:color w:val="FF0000"/>
-          <w:lang w:val="nl-NL"/>
-        </w:rPr>
-        <w:t>// Krijg hier niet voor elkaar om x-as tot 4 te zetten..... :S</w:t>
-      </w:r>
-    </w:p>
-    <w:p>
-      <w:pPr>
-        <w:pStyle w:val="NoSpacing"/>
+        <w:rPr>
+          <w:iCs/>
+          <w:sz w:val="24"/>
+          <w:szCs w:val="24"/>
+        </w:rPr>
+      </w:pPr>
+      <w:proofErr w:type="spellStart"/>
+      <w:r>
+        <w:rPr>
+          <w:iCs/>
+          <w:sz w:val="24"/>
+          <w:szCs w:val="24"/>
+        </w:rPr>
+        <w:t>Vraag</w:t>
+      </w:r>
+      <w:proofErr w:type="spellEnd"/>
+      <w:r>
+        <w:rPr>
+          <w:iCs/>
+          <w:sz w:val="24"/>
+          <w:szCs w:val="24"/>
+        </w:rPr>
+        <w:t xml:space="preserve"> 1</w:t>
+      </w:r>
+    </w:p>
+    <w:p>
+      <w:pPr>
+        <w:rPr>
+          <w:iCs/>
+          <w:sz w:val="24"/>
+          <w:szCs w:val="24"/>
+        </w:rPr>
+      </w:pPr>
+      <w:r>
+        <w:rPr>
+          <w:iCs/>
+          <w:sz w:val="24"/>
+          <w:szCs w:val="24"/>
+        </w:rPr>
+        <w:t>Iterations vs Noise measurement per area:</w:t>
+      </w:r>
+    </w:p>
+    <w:p>
+      <w:pPr>
+        <w:pStyle w:val="Geenafstand"/>
         <w:rPr>
           <w:lang w:val="nl-NL"/>
         </w:rPr>
@@ -1444,12 +1454,13 @@
       <w:r>
         <w:rPr>
           <w:noProof/>
+          <w:lang w:val="nl-NL" w:eastAsia="nl-NL"/>
         </w:rPr>
         <w:drawing>
-          <wp:inline distT="0" distB="0" distL="0" distR="0" wp14:anchorId="7F026A38" wp14:editId="32C73E8F">
-            <wp:extent cx="4572000" cy="2743200"/>
+          <wp:inline distT="0" distB="0" distL="0" distR="0" wp14:anchorId="3C02D4FF" wp14:editId="7201DB67">
+            <wp:extent cx="4667250" cy="2743200"/>
             <wp:effectExtent l="0" t="0" r="19050" b="19050"/>
-            <wp:docPr id="1" name="Chart 1"/>
+            <wp:docPr id="1" name="Grafiek 1"/>
             <wp:cNvGraphicFramePr/>
             <a:graphic xmlns:a="http://schemas.openxmlformats.org/drawingml/2006/main">
               <a:graphicData uri="http://schemas.openxmlformats.org/drawingml/2006/chart">
@@ -1459,56 +1470,82 @@
           </wp:inline>
         </w:drawing>
       </w:r>
-      <w:bookmarkStart w:id="0" w:name="_GoBack"/>
-      <w:bookmarkEnd w:id="0"/>
-    </w:p>
-    <w:p>
-      <w:pPr>
-        <w:pStyle w:val="NoSpacing"/>
+    </w:p>
+    <w:p>
+      <w:pPr>
+        <w:pStyle w:val="Geenafstand"/>
         <w:rPr>
           <w:i/>
           <w:color w:val="404040" w:themeColor="text1" w:themeTint="BF"/>
           <w:lang w:val="nl-NL"/>
         </w:rPr>
       </w:pPr>
+      <w:proofErr w:type="spellStart"/>
       <w:r>
         <w:rPr>
           <w:i/>
           <w:color w:val="404040" w:themeColor="text1" w:themeTint="BF"/>
           <w:lang w:val="nl-NL"/>
         </w:rPr>
-        <w:t>Resultaten voor k = 500</w:t>
-      </w:r>
-    </w:p>
-    <w:p>
-      <w:pPr>
-        <w:pStyle w:val="NoSpacing"/>
+        <w:t>Result</w:t>
+      </w:r>
+      <w:r>
         <w:rPr>
           <w:i/>
           <w:color w:val="404040" w:themeColor="text1" w:themeTint="BF"/>
           <w:lang w:val="nl-NL"/>
         </w:rPr>
-      </w:pPr>
-    </w:p>
-    <w:p>
-      <w:pPr>
-        <w:pStyle w:val="NoSpacing"/>
-        <w:rPr>
-          <w:color w:val="FF0000"/>
-          <w:lang w:val="nl-NL"/>
-        </w:rPr>
-      </w:pPr>
-      <w:r>
-        <w:rPr>
-          <w:color w:val="FF0000"/>
-          <w:lang w:val="nl-NL"/>
-        </w:rPr>
-        <w:t>// Krijg hier niet voor elkaar om x-as tot 4 te zetten..... :S</w:t>
-      </w:r>
-    </w:p>
-    <w:p>
-      <w:pPr>
-        <w:pStyle w:val="NoSpacing"/>
+        <w:t>s</w:t>
+      </w:r>
+      <w:proofErr w:type="spellEnd"/>
+      <w:r>
+        <w:rPr>
+          <w:i/>
+          <w:color w:val="404040" w:themeColor="text1" w:themeTint="BF"/>
+          <w:lang w:val="nl-NL"/>
+        </w:rPr>
+        <w:t xml:space="preserve"> </w:t>
+      </w:r>
+      <w:proofErr w:type="spellStart"/>
+      <w:r>
+        <w:rPr>
+          <w:i/>
+          <w:color w:val="404040" w:themeColor="text1" w:themeTint="BF"/>
+          <w:lang w:val="nl-NL"/>
+        </w:rPr>
+        <w:t>for</w:t>
+      </w:r>
+      <w:proofErr w:type="spellEnd"/>
+      <w:r>
+        <w:rPr>
+          <w:i/>
+          <w:color w:val="404040" w:themeColor="text1" w:themeTint="BF"/>
+          <w:lang w:val="nl-NL"/>
+        </w:rPr>
+        <w:t xml:space="preserve"> k</w:t>
+      </w:r>
+      <w:r>
+        <w:rPr>
+          <w:i/>
+          <w:color w:val="404040" w:themeColor="text1" w:themeTint="BF"/>
+          <w:lang w:val="nl-NL"/>
+        </w:rPr>
+        <w:t>= 500</w:t>
+      </w:r>
+    </w:p>
+    <w:p>
+      <w:pPr>
+        <w:pStyle w:val="Geenafstand"/>
+        <w:rPr>
+          <w:i/>
+          <w:color w:val="404040" w:themeColor="text1" w:themeTint="BF"/>
+          <w:lang w:val="nl-NL"/>
+        </w:rPr>
+      </w:pPr>
+    </w:p>
+    <w:p>
+      <w:pPr>
+        <w:pStyle w:val="Geenafstand"/>
         <w:rPr>
           <w:lang w:val="nl-NL"/>
         </w:rPr>
@@ -1516,12 +1553,13 @@
       <w:r>
         <w:rPr>
           <w:noProof/>
+          <w:lang w:val="nl-NL" w:eastAsia="nl-NL"/>
         </w:rPr>
         <w:drawing>
-          <wp:inline distT="0" distB="0" distL="0" distR="0" wp14:anchorId="601963FE" wp14:editId="1ABC426D">
+          <wp:inline distT="0" distB="0" distL="0" distR="0" wp14:anchorId="6662CC03" wp14:editId="73A01FEB">
             <wp:extent cx="4572000" cy="2743200"/>
             <wp:effectExtent l="0" t="0" r="19050" b="19050"/>
-            <wp:docPr id="2" name="Chart 2"/>
+            <wp:docPr id="4" name="Grafiek 4"/>
             <wp:cNvGraphicFramePr/>
             <a:graphic xmlns:a="http://schemas.openxmlformats.org/drawingml/2006/main">
               <a:graphicData uri="http://schemas.openxmlformats.org/drawingml/2006/chart">
@@ -1534,59 +1572,292 @@
     </w:p>
     <w:p>
       <w:pPr>
-        <w:pStyle w:val="NoSpacing"/>
+        <w:pStyle w:val="Geenafstand"/>
         <w:rPr>
           <w:i/>
           <w:color w:val="404040" w:themeColor="text1" w:themeTint="BF"/>
-          <w:lang w:val="nl-NL"/>
+          <w:lang w:val="en-GB"/>
         </w:rPr>
       </w:pPr>
       <w:r>
         <w:rPr>
           <w:i/>
           <w:color w:val="404040" w:themeColor="text1" w:themeTint="BF"/>
-          <w:lang w:val="nl-NL"/>
-        </w:rPr>
-        <w:t>Resultaten voor k = 1000</w:t>
-      </w:r>
-    </w:p>
-    <w:p>
-      <w:pPr>
-        <w:pStyle w:val="NoSpacing"/>
-        <w:rPr>
-          <w:lang w:val="nl-NL"/>
-        </w:rPr>
-      </w:pPr>
-    </w:p>
-    <w:p>
-      <w:pPr>
-        <w:pStyle w:val="NoSpacing"/>
+          <w:lang w:val="en-GB"/>
+        </w:rPr>
+        <w:t>Result</w:t>
+      </w:r>
+      <w:r>
+        <w:rPr>
+          <w:i/>
+          <w:color w:val="404040" w:themeColor="text1" w:themeTint="BF"/>
+          <w:lang w:val="en-GB"/>
+        </w:rPr>
+        <w:t xml:space="preserve">s for </w:t>
+      </w:r>
+      <w:r>
+        <w:rPr>
+          <w:i/>
+          <w:color w:val="404040" w:themeColor="text1" w:themeTint="BF"/>
+          <w:lang w:val="en-GB"/>
+        </w:rPr>
+        <w:t>k = 1000</w:t>
+      </w:r>
+    </w:p>
+    <w:p>
+      <w:pPr>
+        <w:pStyle w:val="Geenafstand"/>
+        <w:rPr>
+          <w:lang w:val="en-GB"/>
+        </w:rPr>
+      </w:pPr>
+      <w:proofErr w:type="spellStart"/>
+      <w:r>
+        <w:rPr>
+          <w:lang w:val="en-GB"/>
+        </w:rPr>
+        <w:lastRenderedPageBreak/>
+        <w:t>Vraag</w:t>
+      </w:r>
+      <w:proofErr w:type="spellEnd"/>
+      <w:r>
+        <w:rPr>
+          <w:lang w:val="en-GB"/>
+        </w:rPr>
+        <w:t xml:space="preserve"> 2</w:t>
+      </w:r>
+    </w:p>
+    <w:p>
+      <w:pPr>
+        <w:rPr>
+          <w:iCs/>
+          <w:sz w:val="24"/>
+          <w:szCs w:val="24"/>
+        </w:rPr>
+      </w:pPr>
+      <w:r>
+        <w:rPr>
+          <w:iCs/>
+          <w:sz w:val="24"/>
+          <w:szCs w:val="24"/>
+        </w:rPr>
+        <w:t xml:space="preserve">Iterations vs </w:t>
+      </w:r>
+      <w:r>
+        <w:rPr>
+          <w:iCs/>
+          <w:sz w:val="24"/>
+          <w:szCs w:val="24"/>
+        </w:rPr>
+        <w:t>area ratio per Noise measurement</w:t>
+      </w:r>
+      <w:r>
+        <w:rPr>
+          <w:iCs/>
+          <w:sz w:val="24"/>
+          <w:szCs w:val="24"/>
+        </w:rPr>
+        <w:t>:</w:t>
+      </w:r>
+    </w:p>
+    <w:p>
+      <w:pPr>
+        <w:pStyle w:val="Geenafstand"/>
         <w:rPr>
           <w:color w:val="FF0000"/>
-          <w:lang w:val="nl-NL"/>
-        </w:rPr>
-      </w:pPr>
-    </w:p>
-    <w:p>
-      <w:pPr>
-        <w:pStyle w:val="NoSpacing"/>
+        </w:rPr>
+      </w:pPr>
+      <w:r>
+        <w:rPr>
+          <w:noProof/>
+          <w:lang w:val="nl-NL" w:eastAsia="nl-NL"/>
+        </w:rPr>
+        <w:drawing>
+          <wp:inline distT="0" distB="0" distL="0" distR="0" wp14:anchorId="1374BB9B" wp14:editId="44DFAAEB">
+            <wp:extent cx="4572000" cy="2743200"/>
+            <wp:effectExtent l="0" t="0" r="19050" b="19050"/>
+            <wp:docPr id="5" name="Grafiek 5"/>
+            <wp:cNvGraphicFramePr/>
+            <a:graphic xmlns:a="http://schemas.openxmlformats.org/drawingml/2006/main">
+              <a:graphicData uri="http://schemas.openxmlformats.org/drawingml/2006/chart">
+                <c:chart xmlns:c="http://schemas.openxmlformats.org/drawingml/2006/chart" xmlns:r="http://schemas.openxmlformats.org/officeDocument/2006/relationships" r:id="rId9"/>
+              </a:graphicData>
+            </a:graphic>
+          </wp:inline>
+        </w:drawing>
+      </w:r>
+    </w:p>
+    <w:p>
+      <w:pPr>
+        <w:pStyle w:val="Geenafstand"/>
+        <w:rPr>
+          <w:i/>
+          <w:color w:val="404040" w:themeColor="text1" w:themeTint="BF"/>
+          <w:lang w:val="nl-NL"/>
+        </w:rPr>
+      </w:pPr>
+      <w:proofErr w:type="spellStart"/>
+      <w:r>
+        <w:rPr>
+          <w:i/>
+          <w:color w:val="404040" w:themeColor="text1" w:themeTint="BF"/>
+          <w:lang w:val="nl-NL"/>
+        </w:rPr>
+        <w:t>Results</w:t>
+      </w:r>
+      <w:proofErr w:type="spellEnd"/>
+      <w:r>
+        <w:rPr>
+          <w:i/>
+          <w:color w:val="404040" w:themeColor="text1" w:themeTint="BF"/>
+          <w:lang w:val="nl-NL"/>
+        </w:rPr>
+        <w:t xml:space="preserve"> </w:t>
+      </w:r>
+      <w:proofErr w:type="spellStart"/>
+      <w:r>
+        <w:rPr>
+          <w:i/>
+          <w:color w:val="404040" w:themeColor="text1" w:themeTint="BF"/>
+          <w:lang w:val="nl-NL"/>
+        </w:rPr>
+        <w:t>for</w:t>
+      </w:r>
+      <w:proofErr w:type="spellEnd"/>
+      <w:r>
+        <w:rPr>
+          <w:i/>
+          <w:color w:val="404040" w:themeColor="text1" w:themeTint="BF"/>
+          <w:lang w:val="nl-NL"/>
+        </w:rPr>
+        <w:t xml:space="preserve"> k= 500</w:t>
+      </w:r>
+    </w:p>
+    <w:p>
+      <w:pPr>
+        <w:pStyle w:val="Geenafstand"/>
         <w:rPr>
           <w:color w:val="FF0000"/>
-          <w:lang w:val="nl-NL"/>
-        </w:rPr>
-      </w:pPr>
-      <w:r>
+        </w:rPr>
+      </w:pPr>
+      <w:r>
+        <w:rPr>
+          <w:noProof/>
+          <w:lang w:val="nl-NL" w:eastAsia="nl-NL"/>
+        </w:rPr>
+        <w:drawing>
+          <wp:inline distT="0" distB="0" distL="0" distR="0" wp14:anchorId="34DA8A33" wp14:editId="4ABBBC2E">
+            <wp:extent cx="4572000" cy="2743200"/>
+            <wp:effectExtent l="0" t="0" r="19050" b="19050"/>
+            <wp:docPr id="6" name="Grafiek 6"/>
+            <wp:cNvGraphicFramePr/>
+            <a:graphic xmlns:a="http://schemas.openxmlformats.org/drawingml/2006/main">
+              <a:graphicData uri="http://schemas.openxmlformats.org/drawingml/2006/chart">
+                <c:chart xmlns:c="http://schemas.openxmlformats.org/drawingml/2006/chart" xmlns:r="http://schemas.openxmlformats.org/officeDocument/2006/relationships" r:id="rId10"/>
+              </a:graphicData>
+            </a:graphic>
+          </wp:inline>
+        </w:drawing>
+      </w:r>
+    </w:p>
+    <w:p>
+      <w:pPr>
+        <w:pStyle w:val="Geenafstand"/>
+        <w:rPr>
+          <w:i/>
+          <w:color w:val="404040" w:themeColor="text1" w:themeTint="BF"/>
+          <w:lang w:val="nl-NL"/>
+        </w:rPr>
+      </w:pPr>
+      <w:proofErr w:type="spellStart"/>
+      <w:r>
+        <w:rPr>
+          <w:i/>
+          <w:color w:val="404040" w:themeColor="text1" w:themeTint="BF"/>
+          <w:lang w:val="nl-NL"/>
+        </w:rPr>
+        <w:t>Results</w:t>
+      </w:r>
+      <w:proofErr w:type="spellEnd"/>
+      <w:r>
+        <w:rPr>
+          <w:i/>
+          <w:color w:val="404040" w:themeColor="text1" w:themeTint="BF"/>
+          <w:lang w:val="nl-NL"/>
+        </w:rPr>
+        <w:t xml:space="preserve"> </w:t>
+      </w:r>
+      <w:proofErr w:type="spellStart"/>
+      <w:r>
+        <w:rPr>
+          <w:i/>
+          <w:color w:val="404040" w:themeColor="text1" w:themeTint="BF"/>
+          <w:lang w:val="nl-NL"/>
+        </w:rPr>
+        <w:t>for</w:t>
+      </w:r>
+      <w:proofErr w:type="spellEnd"/>
+      <w:r>
+        <w:rPr>
+          <w:i/>
+          <w:color w:val="404040" w:themeColor="text1" w:themeTint="BF"/>
+          <w:lang w:val="nl-NL"/>
+        </w:rPr>
+        <w:t xml:space="preserve"> k= </w:t>
+      </w:r>
+      <w:r>
+        <w:rPr>
+          <w:i/>
+          <w:color w:val="404040" w:themeColor="text1" w:themeTint="BF"/>
+          <w:lang w:val="nl-NL"/>
+        </w:rPr>
+        <w:t>10</w:t>
+      </w:r>
+      <w:r>
+        <w:rPr>
+          <w:i/>
+          <w:color w:val="404040" w:themeColor="text1" w:themeTint="BF"/>
+          <w:lang w:val="nl-NL"/>
+        </w:rPr>
+        <w:t>00</w:t>
+      </w:r>
+    </w:p>
+    <w:p>
+      <w:pPr>
+        <w:pStyle w:val="Geenafstand"/>
         <w:rPr>
           <w:color w:val="FF0000"/>
-          <w:lang w:val="nl-NL"/>
-        </w:rPr>
-        <w:lastRenderedPageBreak/>
+        </w:rPr>
+      </w:pPr>
+    </w:p>
+    <w:p>
+      <w:pPr>
+        <w:pStyle w:val="Geenafstand"/>
+        <w:rPr>
+          <w:color w:val="FF0000"/>
+          <w:lang w:val="en-GB"/>
+        </w:rPr>
+      </w:pPr>
+    </w:p>
+    <w:p>
+      <w:pPr>
+        <w:pStyle w:val="Geenafstand"/>
+        <w:rPr>
+          <w:color w:val="FF0000"/>
+          <w:lang w:val="nl-NL"/>
+        </w:rPr>
+      </w:pPr>
+      <w:r>
+        <w:rPr>
+          <w:color w:val="FF0000"/>
+          <w:lang w:val="nl-NL"/>
+        </w:rPr>
         <w:t>&lt;Resultaten van de drie sets&gt;</w:t>
       </w:r>
     </w:p>
     <w:p>
       <w:pPr>
-        <w:pStyle w:val="NoSpacing"/>
+        <w:pStyle w:val="Geenafstand"/>
         <w:rPr>
           <w:color w:val="FF0000"/>
           <w:lang w:val="nl-NL"/>
@@ -1609,7 +1880,7 @@
     </w:p>
     <w:p>
       <w:pPr>
-        <w:pStyle w:val="NoSpacing"/>
+        <w:pStyle w:val="Geenafstand"/>
         <w:rPr>
           <w:color w:val="FF0000"/>
           <w:lang w:val="nl-NL"/>
@@ -1632,7 +1903,7 @@
     </w:p>
     <w:p>
       <w:pPr>
-        <w:pStyle w:val="NoSpacing"/>
+        <w:pStyle w:val="Geenafstand"/>
         <w:rPr>
           <w:color w:val="FF0000"/>
           <w:lang w:val="nl-NL"/>
@@ -1656,7 +1927,7 @@
     </w:p>
     <w:p>
       <w:pPr>
-        <w:pStyle w:val="NoSpacing"/>
+        <w:pStyle w:val="Geenafstand"/>
         <w:rPr>
           <w:color w:val="FF0000"/>
           <w:lang w:val="nl-NL"/>
@@ -1672,7 +1943,7 @@
     </w:p>
     <w:p>
       <w:pPr>
-        <w:pStyle w:val="NoSpacing"/>
+        <w:pStyle w:val="Geenafstand"/>
         <w:rPr>
           <w:color w:val="FF0000"/>
           <w:lang w:val="nl-NL"/>
@@ -1689,7 +1960,7 @@
     </w:p>
     <w:p>
       <w:pPr>
-        <w:pStyle w:val="NoSpacing"/>
+        <w:pStyle w:val="Geenafstand"/>
         <w:rPr>
           <w:color w:val="FF0000"/>
           <w:lang w:val="nl-NL"/>
@@ -1710,10 +1981,12 @@
         <w:tab/>
         <w:t>Grafiek y-as = iteratie, x-as = verschillende planes, k = 500, met items 4 verschillende noise</w:t>
       </w:r>
-    </w:p>
-    <w:p>
-      <w:pPr>
-        <w:pStyle w:val="NoSpacing"/>
+      <w:bookmarkStart w:id="0" w:name="_GoBack"/>
+      <w:bookmarkEnd w:id="0"/>
+    </w:p>
+    <w:p>
+      <w:pPr>
+        <w:pStyle w:val="Geenafstand"/>
         <w:rPr>
           <w:color w:val="FF0000"/>
           <w:lang w:val="nl-NL"/>
@@ -1724,6 +1997,7 @@
           <w:color w:val="FF0000"/>
           <w:lang w:val="nl-NL"/>
         </w:rPr>
+        <w:lastRenderedPageBreak/>
         <w:tab/>
       </w:r>
       <w:r>
@@ -1737,7 +2011,7 @@
     </w:p>
     <w:p>
       <w:pPr>
-        <w:pStyle w:val="NoSpacing"/>
+        <w:pStyle w:val="Geenafstand"/>
         <w:rPr>
           <w:b/>
           <w:bCs/>
@@ -1755,7 +2029,7 @@
     </w:p>
     <w:p>
       <w:pPr>
-        <w:pStyle w:val="Heading2"/>
+        <w:pStyle w:val="Kop2"/>
       </w:pPr>
       <w:r>
         <w:t>Evaluation and discussion</w:t>
@@ -1770,23 +2044,13 @@
           <w:lang w:val="nl-NL"/>
         </w:rPr>
       </w:pPr>
-      <w:proofErr w:type="gramStart"/>
-      <w:r>
-        <w:rPr>
-          <w:iCs/>
-          <w:sz w:val="24"/>
-          <w:szCs w:val="24"/>
-        </w:rPr>
-        <w:t>[ Write</w:t>
-      </w:r>
-      <w:proofErr w:type="gramEnd"/>
-      <w:r>
-        <w:rPr>
-          <w:iCs/>
-          <w:sz w:val="24"/>
-          <w:szCs w:val="24"/>
-        </w:rPr>
-        <w:t xml:space="preserve"> this section</w:t>
+      <w:r>
+        <w:rPr>
+          <w:iCs/>
+          <w:sz w:val="24"/>
+          <w:szCs w:val="24"/>
+        </w:rPr>
+        <w:t>[ Write this section</w:t>
       </w:r>
       <w:r>
         <w:rPr>
@@ -1833,7 +2097,7 @@
     </w:p>
     <w:p>
       <w:pPr>
-        <w:pStyle w:val="NoSpacing"/>
+        <w:pStyle w:val="Geenafstand"/>
         <w:rPr>
           <w:iCs/>
           <w:color w:val="FF0000"/>
@@ -1873,7 +2137,7 @@
     </w:p>
     <w:p>
       <w:pPr>
-        <w:pStyle w:val="Heading2"/>
+        <w:pStyle w:val="Kop2"/>
       </w:pPr>
       <w:r>
         <w:t>Conclusions</w:t>
@@ -1887,23 +2151,13 @@
           <w:szCs w:val="24"/>
         </w:rPr>
       </w:pPr>
-      <w:proofErr w:type="gramStart"/>
-      <w:r>
-        <w:rPr>
-          <w:iCs/>
-          <w:sz w:val="24"/>
-          <w:szCs w:val="24"/>
-        </w:rPr>
-        <w:t>[ Summarize</w:t>
-      </w:r>
-      <w:proofErr w:type="gramEnd"/>
-      <w:r>
-        <w:rPr>
-          <w:iCs/>
-          <w:sz w:val="24"/>
-          <w:szCs w:val="24"/>
-        </w:rPr>
-        <w:t xml:space="preserve"> the paper in one </w:t>
+      <w:r>
+        <w:rPr>
+          <w:iCs/>
+          <w:sz w:val="24"/>
+          <w:szCs w:val="24"/>
+        </w:rPr>
+        <w:t xml:space="preserve">[ Summarize the paper in one </w:t>
       </w:r>
       <w:r>
         <w:rPr>
@@ -1996,7 +2250,7 @@
     </w:p>
     <w:p>
       <w:pPr>
-        <w:pStyle w:val="NoSpacing"/>
+        <w:pStyle w:val="Geenafstand"/>
         <w:rPr>
           <w:color w:val="FF0000"/>
           <w:lang w:val="nl-NL"/>
@@ -2022,7 +2276,7 @@
     </w:p>
     <w:p>
       <w:pPr>
-        <w:pStyle w:val="Heading2"/>
+        <w:pStyle w:val="Kop2"/>
         <w:rPr>
           <w:lang w:val="nl-NL"/>
         </w:rPr>
@@ -2036,7 +2290,7 @@
     </w:p>
     <w:p>
       <w:pPr>
-        <w:pStyle w:val="ListParagraph"/>
+        <w:pStyle w:val="Lijstalinea"/>
         <w:numPr>
           <w:ilvl w:val="0"/>
           <w:numId w:val="5"/>
@@ -2160,7 +2414,7 @@
     </w:p>
     <w:p>
       <w:pPr>
-        <w:pStyle w:val="ListParagraph"/>
+        <w:pStyle w:val="Lijstalinea"/>
         <w:numPr>
           <w:ilvl w:val="0"/>
           <w:numId w:val="5"/>
@@ -2927,15 +3181,15 @@
     <w:lsdException w:name="Bibliography" w:uiPriority="37"/>
     <w:lsdException w:name="TOC Heading" w:uiPriority="39" w:qFormat="1"/>
   </w:latentStyles>
-  <w:style w:type="paragraph" w:default="1" w:styleId="Normal">
+  <w:style w:type="paragraph" w:default="1" w:styleId="Standaard">
     <w:name w:val="Normal"/>
     <w:qFormat/>
   </w:style>
-  <w:style w:type="paragraph" w:styleId="Heading1">
+  <w:style w:type="paragraph" w:styleId="Kop1">
     <w:name w:val="heading 1"/>
-    <w:basedOn w:val="Normal"/>
-    <w:next w:val="Normal"/>
-    <w:link w:val="Heading1Char"/>
+    <w:basedOn w:val="Standaard"/>
+    <w:next w:val="Standaard"/>
+    <w:link w:val="Kop1Char"/>
     <w:uiPriority w:val="9"/>
     <w:qFormat/>
     <w:rsid w:val="00AC67FF"/>
@@ -2954,11 +3208,11 @@
       <w:szCs w:val="28"/>
     </w:rPr>
   </w:style>
-  <w:style w:type="paragraph" w:styleId="Heading2">
+  <w:style w:type="paragraph" w:styleId="Kop2">
     <w:name w:val="heading 2"/>
-    <w:basedOn w:val="Normal"/>
-    <w:next w:val="Normal"/>
-    <w:link w:val="Heading2Char"/>
+    <w:basedOn w:val="Standaard"/>
+    <w:next w:val="Standaard"/>
+    <w:link w:val="Kop2Char"/>
     <w:uiPriority w:val="9"/>
     <w:unhideWhenUsed/>
     <w:qFormat/>
@@ -2978,11 +3232,11 @@
       <w:szCs w:val="26"/>
     </w:rPr>
   </w:style>
-  <w:style w:type="paragraph" w:styleId="Heading3">
+  <w:style w:type="paragraph" w:styleId="Kop3">
     <w:name w:val="heading 3"/>
-    <w:basedOn w:val="Normal"/>
-    <w:next w:val="Normal"/>
-    <w:link w:val="Heading3Char"/>
+    <w:basedOn w:val="Standaard"/>
+    <w:next w:val="Standaard"/>
+    <w:link w:val="Kop3Char"/>
     <w:uiPriority w:val="9"/>
     <w:unhideWhenUsed/>
     <w:qFormat/>
@@ -3000,13 +3254,13 @@
       <w:color w:val="4F81BD" w:themeColor="accent1"/>
     </w:rPr>
   </w:style>
-  <w:style w:type="character" w:default="1" w:styleId="DefaultParagraphFont">
+  <w:style w:type="character" w:default="1" w:styleId="Standaardalinea-lettertype">
     <w:name w:val="Default Paragraph Font"/>
     <w:uiPriority w:val="1"/>
     <w:semiHidden/>
     <w:unhideWhenUsed/>
   </w:style>
-  <w:style w:type="table" w:default="1" w:styleId="TableNormal">
+  <w:style w:type="table" w:default="1" w:styleId="Standaardtabel">
     <w:name w:val="Normal Table"/>
     <w:uiPriority w:val="99"/>
     <w:semiHidden/>
@@ -3021,16 +3275,16 @@
       </w:tblCellMar>
     </w:tblPr>
   </w:style>
-  <w:style w:type="numbering" w:default="1" w:styleId="NoList">
+  <w:style w:type="numbering" w:default="1" w:styleId="Geenlijst">
     <w:name w:val="No List"/>
     <w:uiPriority w:val="99"/>
     <w:semiHidden/>
     <w:unhideWhenUsed/>
   </w:style>
-  <w:style w:type="character" w:customStyle="1" w:styleId="Heading1Char">
-    <w:name w:val="Heading 1 Char"/>
-    <w:basedOn w:val="DefaultParagraphFont"/>
-    <w:link w:val="Heading1"/>
+  <w:style w:type="character" w:customStyle="1" w:styleId="Kop1Char">
+    <w:name w:val="Kop 1 Char"/>
+    <w:basedOn w:val="Standaardalinea-lettertype"/>
+    <w:link w:val="Kop1"/>
     <w:uiPriority w:val="9"/>
     <w:rsid w:val="00AC67FF"/>
     <w:rPr>
@@ -3042,9 +3296,9 @@
       <w:szCs w:val="28"/>
     </w:rPr>
   </w:style>
-  <w:style w:type="paragraph" w:styleId="ListParagraph">
+  <w:style w:type="paragraph" w:styleId="Lijstalinea">
     <w:name w:val="List Paragraph"/>
-    <w:basedOn w:val="Normal"/>
+    <w:basedOn w:val="Standaard"/>
     <w:uiPriority w:val="34"/>
     <w:qFormat/>
     <w:rsid w:val="007D41AA"/>
@@ -3059,10 +3313,10 @@
       <w:szCs w:val="24"/>
     </w:rPr>
   </w:style>
-  <w:style w:type="character" w:customStyle="1" w:styleId="Heading2Char">
-    <w:name w:val="Heading 2 Char"/>
-    <w:basedOn w:val="DefaultParagraphFont"/>
-    <w:link w:val="Heading2"/>
+  <w:style w:type="character" w:customStyle="1" w:styleId="Kop2Char">
+    <w:name w:val="Kop 2 Char"/>
+    <w:basedOn w:val="Standaardalinea-lettertype"/>
+    <w:link w:val="Kop2"/>
     <w:uiPriority w:val="9"/>
     <w:rsid w:val="00DC00C7"/>
     <w:rPr>
@@ -3074,10 +3328,10 @@
       <w:szCs w:val="26"/>
     </w:rPr>
   </w:style>
-  <w:style w:type="character" w:customStyle="1" w:styleId="Heading3Char">
-    <w:name w:val="Heading 3 Char"/>
-    <w:basedOn w:val="DefaultParagraphFont"/>
-    <w:link w:val="Heading3"/>
+  <w:style w:type="character" w:customStyle="1" w:styleId="Kop3Char">
+    <w:name w:val="Kop 3 Char"/>
+    <w:basedOn w:val="Standaardalinea-lettertype"/>
+    <w:link w:val="Kop3"/>
     <w:uiPriority w:val="9"/>
     <w:rsid w:val="00DC00C7"/>
     <w:rPr>
@@ -3089,12 +3343,12 @@
   </w:style>
   <w:style w:type="character" w:customStyle="1" w:styleId="citation">
     <w:name w:val="citation"/>
-    <w:basedOn w:val="DefaultParagraphFont"/>
+    <w:basedOn w:val="Standaardalinea-lettertype"/>
     <w:rsid w:val="000448D3"/>
   </w:style>
   <w:style w:type="character" w:styleId="Hyperlink">
     <w:name w:val="Hyperlink"/>
-    <w:basedOn w:val="DefaultParagraphFont"/>
+    <w:basedOn w:val="Standaardalinea-lettertype"/>
     <w:uiPriority w:val="99"/>
     <w:semiHidden/>
     <w:unhideWhenUsed/>
@@ -3104,7 +3358,7 @@
       <w:u w:val="single"/>
     </w:rPr>
   </w:style>
-  <w:style w:type="paragraph" w:styleId="NoSpacing">
+  <w:style w:type="paragraph" w:styleId="Geenafstand">
     <w:name w:val="No Spacing"/>
     <w:uiPriority w:val="1"/>
     <w:qFormat/>
@@ -3113,10 +3367,10 @@
       <w:spacing w:after="0" w:line="240" w:lineRule="auto"/>
     </w:pPr>
   </w:style>
-  <w:style w:type="paragraph" w:styleId="BalloonText">
+  <w:style w:type="paragraph" w:styleId="Ballontekst">
     <w:name w:val="Balloon Text"/>
-    <w:basedOn w:val="Normal"/>
-    <w:link w:val="BalloonTextChar"/>
+    <w:basedOn w:val="Standaard"/>
+    <w:link w:val="BallontekstChar"/>
     <w:uiPriority w:val="99"/>
     <w:semiHidden/>
     <w:unhideWhenUsed/>
@@ -3130,10 +3384,10 @@
       <w:szCs w:val="16"/>
     </w:rPr>
   </w:style>
-  <w:style w:type="character" w:customStyle="1" w:styleId="BalloonTextChar">
-    <w:name w:val="Balloon Text Char"/>
-    <w:basedOn w:val="DefaultParagraphFont"/>
-    <w:link w:val="BalloonText"/>
+  <w:style w:type="character" w:customStyle="1" w:styleId="BallontekstChar">
+    <w:name w:val="Ballontekst Char"/>
+    <w:basedOn w:val="Standaardalinea-lettertype"/>
+    <w:link w:val="Ballontekst"/>
     <w:uiPriority w:val="99"/>
     <w:semiHidden/>
     <w:rsid w:val="00FA370F"/>
@@ -3302,15 +3556,15 @@
     <w:lsdException w:name="Bibliography" w:uiPriority="37"/>
     <w:lsdException w:name="TOC Heading" w:uiPriority="39" w:qFormat="1"/>
   </w:latentStyles>
-  <w:style w:type="paragraph" w:default="1" w:styleId="Normal">
+  <w:style w:type="paragraph" w:default="1" w:styleId="Standaard">
     <w:name w:val="Normal"/>
     <w:qFormat/>
   </w:style>
-  <w:style w:type="paragraph" w:styleId="Heading1">
+  <w:style w:type="paragraph" w:styleId="Kop1">
     <w:name w:val="heading 1"/>
-    <w:basedOn w:val="Normal"/>
-    <w:next w:val="Normal"/>
-    <w:link w:val="Heading1Char"/>
+    <w:basedOn w:val="Standaard"/>
+    <w:next w:val="Standaard"/>
+    <w:link w:val="Kop1Char"/>
     <w:uiPriority w:val="9"/>
     <w:qFormat/>
     <w:rsid w:val="00AC67FF"/>
@@ -3329,11 +3583,11 @@
       <w:szCs w:val="28"/>
     </w:rPr>
   </w:style>
-  <w:style w:type="paragraph" w:styleId="Heading2">
+  <w:style w:type="paragraph" w:styleId="Kop2">
     <w:name w:val="heading 2"/>
-    <w:basedOn w:val="Normal"/>
-    <w:next w:val="Normal"/>
-    <w:link w:val="Heading2Char"/>
+    <w:basedOn w:val="Standaard"/>
+    <w:next w:val="Standaard"/>
+    <w:link w:val="Kop2Char"/>
     <w:uiPriority w:val="9"/>
     <w:unhideWhenUsed/>
     <w:qFormat/>
@@ -3353,11 +3607,11 @@
       <w:szCs w:val="26"/>
     </w:rPr>
   </w:style>
-  <w:style w:type="paragraph" w:styleId="Heading3">
+  <w:style w:type="paragraph" w:styleId="Kop3">
     <w:name w:val="heading 3"/>
-    <w:basedOn w:val="Normal"/>
-    <w:next w:val="Normal"/>
-    <w:link w:val="Heading3Char"/>
+    <w:basedOn w:val="Standaard"/>
+    <w:next w:val="Standaard"/>
+    <w:link w:val="Kop3Char"/>
     <w:uiPriority w:val="9"/>
     <w:unhideWhenUsed/>
     <w:qFormat/>
@@ -3375,13 +3629,13 @@
       <w:color w:val="4F81BD" w:themeColor="accent1"/>
     </w:rPr>
   </w:style>
-  <w:style w:type="character" w:default="1" w:styleId="DefaultParagraphFont">
+  <w:style w:type="character" w:default="1" w:styleId="Standaardalinea-lettertype">
     <w:name w:val="Default Paragraph Font"/>
     <w:uiPriority w:val="1"/>
     <w:semiHidden/>
     <w:unhideWhenUsed/>
   </w:style>
-  <w:style w:type="table" w:default="1" w:styleId="TableNormal">
+  <w:style w:type="table" w:default="1" w:styleId="Standaardtabel">
     <w:name w:val="Normal Table"/>
     <w:uiPriority w:val="99"/>
     <w:semiHidden/>
@@ -3396,16 +3650,16 @@
       </w:tblCellMar>
     </w:tblPr>
   </w:style>
-  <w:style w:type="numbering" w:default="1" w:styleId="NoList">
+  <w:style w:type="numbering" w:default="1" w:styleId="Geenlijst">
     <w:name w:val="No List"/>
     <w:uiPriority w:val="99"/>
     <w:semiHidden/>
     <w:unhideWhenUsed/>
   </w:style>
-  <w:style w:type="character" w:customStyle="1" w:styleId="Heading1Char">
-    <w:name w:val="Heading 1 Char"/>
-    <w:basedOn w:val="DefaultParagraphFont"/>
-    <w:link w:val="Heading1"/>
+  <w:style w:type="character" w:customStyle="1" w:styleId="Kop1Char">
+    <w:name w:val="Kop 1 Char"/>
+    <w:basedOn w:val="Standaardalinea-lettertype"/>
+    <w:link w:val="Kop1"/>
     <w:uiPriority w:val="9"/>
     <w:rsid w:val="00AC67FF"/>
     <w:rPr>
@@ -3417,9 +3671,9 @@
       <w:szCs w:val="28"/>
     </w:rPr>
   </w:style>
-  <w:style w:type="paragraph" w:styleId="ListParagraph">
+  <w:style w:type="paragraph" w:styleId="Lijstalinea">
     <w:name w:val="List Paragraph"/>
-    <w:basedOn w:val="Normal"/>
+    <w:basedOn w:val="Standaard"/>
     <w:uiPriority w:val="34"/>
     <w:qFormat/>
     <w:rsid w:val="007D41AA"/>
@@ -3434,10 +3688,10 @@
       <w:szCs w:val="24"/>
     </w:rPr>
   </w:style>
-  <w:style w:type="character" w:customStyle="1" w:styleId="Heading2Char">
-    <w:name w:val="Heading 2 Char"/>
-    <w:basedOn w:val="DefaultParagraphFont"/>
-    <w:link w:val="Heading2"/>
+  <w:style w:type="character" w:customStyle="1" w:styleId="Kop2Char">
+    <w:name w:val="Kop 2 Char"/>
+    <w:basedOn w:val="Standaardalinea-lettertype"/>
+    <w:link w:val="Kop2"/>
     <w:uiPriority w:val="9"/>
     <w:rsid w:val="00DC00C7"/>
     <w:rPr>
@@ -3449,10 +3703,10 @@
       <w:szCs w:val="26"/>
     </w:rPr>
   </w:style>
-  <w:style w:type="character" w:customStyle="1" w:styleId="Heading3Char">
-    <w:name w:val="Heading 3 Char"/>
-    <w:basedOn w:val="DefaultParagraphFont"/>
-    <w:link w:val="Heading3"/>
+  <w:style w:type="character" w:customStyle="1" w:styleId="Kop3Char">
+    <w:name w:val="Kop 3 Char"/>
+    <w:basedOn w:val="Standaardalinea-lettertype"/>
+    <w:link w:val="Kop3"/>
     <w:uiPriority w:val="9"/>
     <w:rsid w:val="00DC00C7"/>
     <w:rPr>
@@ -3464,12 +3718,12 @@
   </w:style>
   <w:style w:type="character" w:customStyle="1" w:styleId="citation">
     <w:name w:val="citation"/>
-    <w:basedOn w:val="DefaultParagraphFont"/>
+    <w:basedOn w:val="Standaardalinea-lettertype"/>
     <w:rsid w:val="000448D3"/>
   </w:style>
   <w:style w:type="character" w:styleId="Hyperlink">
     <w:name w:val="Hyperlink"/>
-    <w:basedOn w:val="DefaultParagraphFont"/>
+    <w:basedOn w:val="Standaardalinea-lettertype"/>
     <w:uiPriority w:val="99"/>
     <w:semiHidden/>
     <w:unhideWhenUsed/>
@@ -3479,7 +3733,7 @@
       <w:u w:val="single"/>
     </w:rPr>
   </w:style>
-  <w:style w:type="paragraph" w:styleId="NoSpacing">
+  <w:style w:type="paragraph" w:styleId="Geenafstand">
     <w:name w:val="No Spacing"/>
     <w:uiPriority w:val="1"/>
     <w:qFormat/>
@@ -3488,10 +3742,10 @@
       <w:spacing w:after="0" w:line="240" w:lineRule="auto"/>
     </w:pPr>
   </w:style>
-  <w:style w:type="paragraph" w:styleId="BalloonText">
+  <w:style w:type="paragraph" w:styleId="Ballontekst">
     <w:name w:val="Balloon Text"/>
-    <w:basedOn w:val="Normal"/>
-    <w:link w:val="BalloonTextChar"/>
+    <w:basedOn w:val="Standaard"/>
+    <w:link w:val="BallontekstChar"/>
     <w:uiPriority w:val="99"/>
     <w:semiHidden/>
     <w:unhideWhenUsed/>
@@ -3505,10 +3759,10 @@
       <w:szCs w:val="16"/>
     </w:rPr>
   </w:style>
-  <w:style w:type="character" w:customStyle="1" w:styleId="BalloonTextChar">
-    <w:name w:val="Balloon Text Char"/>
-    <w:basedOn w:val="DefaultParagraphFont"/>
-    <w:link w:val="BalloonText"/>
+  <w:style w:type="character" w:customStyle="1" w:styleId="BallontekstChar">
+    <w:name w:val="Ballontekst Char"/>
+    <w:basedOn w:val="Standaardalinea-lettertype"/>
+    <w:link w:val="Ballontekst"/>
     <w:uiPriority w:val="99"/>
     <w:semiHidden/>
     <w:rsid w:val="00FA370F"/>
@@ -3524,7 +3778,7 @@
 <file path=word/charts/chart1.xml><?xml version="1.0" encoding="utf-8"?>
 <c:chartSpace xmlns:c="http://schemas.openxmlformats.org/drawingml/2006/chart" xmlns:a="http://schemas.openxmlformats.org/drawingml/2006/main" xmlns:r="http://schemas.openxmlformats.org/officeDocument/2006/relationships">
   <c:date1904 val="0"/>
-  <c:lang val="en-US"/>
+  <c:lang val="nl-NL"/>
   <c:roundedCorners val="0"/>
   <mc:AlternateContent xmlns:mc="http://schemas.openxmlformats.org/markup-compatibility/2006">
     <mc:Choice xmlns:c14="http://schemas.microsoft.com/office/drawing/2007/8/2/chart" Requires="c14">
@@ -3546,7 +3800,7 @@
           <c:order val="0"/>
           <c:tx>
             <c:strRef>
-              <c:f>[ReuzeDataSet2.xlsx]Blad2!$I$2</c:f>
+              <c:f>Blad2!$I$2</c:f>
               <c:strCache>
                 <c:ptCount val="1"/>
                 <c:pt idx="0">
@@ -3557,7 +3811,7 @@
           </c:tx>
           <c:xVal>
             <c:numRef>
-              <c:f>[ReuzeDataSet2.xlsx]Blad2!$H$3:$H$7</c:f>
+              <c:f>Blad2!$H$3:$H$7</c:f>
               <c:numCache>
                 <c:formatCode>General</c:formatCode>
                 <c:ptCount val="5"/>
@@ -3581,7 +3835,7 @@
           </c:xVal>
           <c:yVal>
             <c:numRef>
-              <c:f>[ReuzeDataSet2.xlsx]Blad2!$I$3:$I$7</c:f>
+              <c:f>Blad2!$I$3:$I$7</c:f>
               <c:numCache>
                 <c:formatCode>General</c:formatCode>
                 <c:ptCount val="5"/>
@@ -3610,7 +3864,7 @@
           <c:order val="1"/>
           <c:tx>
             <c:strRef>
-              <c:f>[ReuzeDataSet2.xlsx]Blad2!$J$2</c:f>
+              <c:f>Blad2!$J$2</c:f>
               <c:strCache>
                 <c:ptCount val="1"/>
                 <c:pt idx="0">
@@ -3621,7 +3875,7 @@
           </c:tx>
           <c:xVal>
             <c:numRef>
-              <c:f>[ReuzeDataSet2.xlsx]Blad2!$H$3:$H$7</c:f>
+              <c:f>Blad2!$H$3:$H$7</c:f>
               <c:numCache>
                 <c:formatCode>General</c:formatCode>
                 <c:ptCount val="5"/>
@@ -3645,7 +3899,7 @@
           </c:xVal>
           <c:yVal>
             <c:numRef>
-              <c:f>[ReuzeDataSet2.xlsx]Blad2!$J$3:$J$7</c:f>
+              <c:f>Blad2!$J$3:$J$7</c:f>
               <c:numCache>
                 <c:formatCode>General</c:formatCode>
                 <c:ptCount val="5"/>
@@ -3674,7 +3928,7 @@
           <c:order val="2"/>
           <c:tx>
             <c:strRef>
-              <c:f>[ReuzeDataSet2.xlsx]Blad2!$K$2</c:f>
+              <c:f>Blad2!$K$2</c:f>
               <c:strCache>
                 <c:ptCount val="1"/>
                 <c:pt idx="0">
@@ -3685,7 +3939,7 @@
           </c:tx>
           <c:xVal>
             <c:numRef>
-              <c:f>[ReuzeDataSet2.xlsx]Blad2!$H$3:$H$7</c:f>
+              <c:f>Blad2!$H$3:$H$7</c:f>
               <c:numCache>
                 <c:formatCode>General</c:formatCode>
                 <c:ptCount val="5"/>
@@ -3709,7 +3963,7 @@
           </c:xVal>
           <c:yVal>
             <c:numRef>
-              <c:f>[ReuzeDataSet2.xlsx]Blad2!$K$3:$K$7</c:f>
+              <c:f>Blad2!$K$3:$K$7</c:f>
               <c:numCache>
                 <c:formatCode>General</c:formatCode>
                 <c:ptCount val="5"/>
@@ -3738,7 +3992,7 @@
           <c:order val="3"/>
           <c:tx>
             <c:strRef>
-              <c:f>[ReuzeDataSet2.xlsx]Blad2!$L$2</c:f>
+              <c:f>Blad2!$L$2</c:f>
               <c:strCache>
                 <c:ptCount val="1"/>
                 <c:pt idx="0">
@@ -3749,7 +4003,7 @@
           </c:tx>
           <c:xVal>
             <c:numRef>
-              <c:f>[ReuzeDataSet2.xlsx]Blad2!$H$3:$H$7</c:f>
+              <c:f>Blad2!$H$3:$H$7</c:f>
               <c:numCache>
                 <c:formatCode>General</c:formatCode>
                 <c:ptCount val="5"/>
@@ -3773,7 +4027,7 @@
           </c:xVal>
           <c:yVal>
             <c:numRef>
-              <c:f>[ReuzeDataSet2.xlsx]Blad2!$L$3:$L$7</c:f>
+              <c:f>Blad2!$L$3:$L$7</c:f>
               <c:numCache>
                 <c:formatCode>General</c:formatCode>
                 <c:ptCount val="5"/>
@@ -3805,13 +4059,14 @@
           <c:showPercent val="0"/>
           <c:showBubbleSize val="0"/>
         </c:dLbls>
-        <c:axId val="72929664"/>
-        <c:axId val="73457664"/>
+        <c:axId val="131746816"/>
+        <c:axId val="131834624"/>
       </c:scatterChart>
       <c:valAx>
-        <c:axId val="72929664"/>
+        <c:axId val="131746816"/>
         <c:scaling>
           <c:orientation val="minMax"/>
+          <c:max val="4"/>
         </c:scaling>
         <c:delete val="0"/>
         <c:axPos val="b"/>
@@ -3820,12 +4075,12 @@
         <c:majorTickMark val="out"/>
         <c:minorTickMark val="none"/>
         <c:tickLblPos val="nextTo"/>
-        <c:crossAx val="73457664"/>
+        <c:crossAx val="131834624"/>
         <c:crosses val="autoZero"/>
         <c:crossBetween val="midCat"/>
       </c:valAx>
       <c:valAx>
-        <c:axId val="73457664"/>
+        <c:axId val="131834624"/>
         <c:scaling>
           <c:orientation val="minMax"/>
           <c:max val="10000"/>
@@ -3838,7 +4093,7 @@
         <c:majorTickMark val="out"/>
         <c:minorTickMark val="none"/>
         <c:tickLblPos val="nextTo"/>
-        <c:crossAx val="72929664"/>
+        <c:crossAx val="131746816"/>
         <c:crosses val="autoZero"/>
         <c:crossBetween val="midCat"/>
       </c:valAx>
@@ -3851,35 +4106,6 @@
     <c:dispBlanksAs val="gap"/>
     <c:showDLblsOverMax val="0"/>
   </c:chart>
-  <c:spPr>
-    <a:solidFill>
-      <a:schemeClr val="lt1"/>
-    </a:solidFill>
-    <a:ln w="25400" cap="flat" cmpd="sng" algn="ctr">
-      <a:solidFill>
-        <a:schemeClr val="dk1"/>
-      </a:solidFill>
-      <a:prstDash val="solid"/>
-    </a:ln>
-    <a:effectLst/>
-  </c:spPr>
-  <c:txPr>
-    <a:bodyPr/>
-    <a:lstStyle/>
-    <a:p>
-      <a:pPr>
-        <a:defRPr>
-          <a:solidFill>
-            <a:schemeClr val="dk1"/>
-          </a:solidFill>
-          <a:latin typeface="+mn-lt"/>
-          <a:ea typeface="+mn-ea"/>
-          <a:cs typeface="+mn-cs"/>
-        </a:defRPr>
-      </a:pPr>
-      <a:endParaRPr lang="en-US"/>
-    </a:p>
-  </c:txPr>
   <c:externalData r:id="rId1">
     <c:autoUpdate val="0"/>
   </c:externalData>
@@ -3889,7 +4115,7 @@
 <file path=word/charts/chart2.xml><?xml version="1.0" encoding="utf-8"?>
 <c:chartSpace xmlns:c="http://schemas.openxmlformats.org/drawingml/2006/chart" xmlns:a="http://schemas.openxmlformats.org/drawingml/2006/main" xmlns:r="http://schemas.openxmlformats.org/officeDocument/2006/relationships">
   <c:date1904 val="0"/>
-  <c:lang val="en-US"/>
+  <c:lang val="nl-NL"/>
   <c:roundedCorners val="0"/>
   <mc:AlternateContent xmlns:mc="http://schemas.openxmlformats.org/markup-compatibility/2006">
     <mc:Choice xmlns:c14="http://schemas.microsoft.com/office/drawing/2007/8/2/chart" Requires="c14">
@@ -4170,13 +4396,14 @@
           <c:showPercent val="0"/>
           <c:showBubbleSize val="0"/>
         </c:dLbls>
-        <c:axId val="80744448"/>
-        <c:axId val="80746368"/>
+        <c:axId val="131844352"/>
+        <c:axId val="131854336"/>
       </c:scatterChart>
       <c:valAx>
-        <c:axId val="80744448"/>
+        <c:axId val="131844352"/>
         <c:scaling>
           <c:orientation val="minMax"/>
+          <c:max val="4"/>
           <c:min val="0"/>
         </c:scaling>
         <c:delete val="0"/>
@@ -4186,12 +4413,12 @@
         <c:majorTickMark val="out"/>
         <c:minorTickMark val="none"/>
         <c:tickLblPos val="nextTo"/>
-        <c:crossAx val="80746368"/>
+        <c:crossAx val="131854336"/>
         <c:crosses val="autoZero"/>
         <c:crossBetween val="midCat"/>
       </c:valAx>
       <c:valAx>
-        <c:axId val="80746368"/>
+        <c:axId val="131854336"/>
         <c:scaling>
           <c:orientation val="minMax"/>
           <c:max val="2000"/>
@@ -4204,7 +4431,7 @@
         <c:majorTickMark val="out"/>
         <c:minorTickMark val="none"/>
         <c:tickLblPos val="nextTo"/>
-        <c:crossAx val="80744448"/>
+        <c:crossAx val="131844352"/>
         <c:crosses val="autoZero"/>
         <c:crossBetween val="midCat"/>
       </c:valAx>
@@ -4217,35 +4444,746 @@
     <c:dispBlanksAs val="gap"/>
     <c:showDLblsOverMax val="0"/>
   </c:chart>
-  <c:spPr>
-    <a:solidFill>
-      <a:schemeClr val="lt1"/>
-    </a:solidFill>
-    <a:ln w="25400" cap="flat" cmpd="sng" algn="ctr">
-      <a:solidFill>
-        <a:schemeClr val="dk1"/>
-      </a:solidFill>
-      <a:prstDash val="solid"/>
-    </a:ln>
-    <a:effectLst/>
-  </c:spPr>
-  <c:txPr>
-    <a:bodyPr/>
-    <a:lstStyle/>
-    <a:p>
-      <a:pPr>
-        <a:defRPr>
-          <a:solidFill>
-            <a:schemeClr val="tx1"/>
-          </a:solidFill>
-          <a:latin typeface="+mn-lt"/>
-          <a:ea typeface="+mn-ea"/>
-          <a:cs typeface="+mn-cs"/>
-        </a:defRPr>
-      </a:pPr>
-      <a:endParaRPr lang="en-US"/>
-    </a:p>
-  </c:txPr>
+  <c:externalData r:id="rId1">
+    <c:autoUpdate val="0"/>
+  </c:externalData>
+</c:chartSpace>
+</file>
+
+<file path=word/charts/chart3.xml><?xml version="1.0" encoding="utf-8"?>
+<c:chartSpace xmlns:c="http://schemas.openxmlformats.org/drawingml/2006/chart" xmlns:a="http://schemas.openxmlformats.org/drawingml/2006/main" xmlns:r="http://schemas.openxmlformats.org/officeDocument/2006/relationships">
+  <c:date1904 val="0"/>
+  <c:lang val="nl-NL"/>
+  <c:roundedCorners val="0"/>
+  <mc:AlternateContent xmlns:mc="http://schemas.openxmlformats.org/markup-compatibility/2006">
+    <mc:Choice xmlns:c14="http://schemas.microsoft.com/office/drawing/2007/8/2/chart" Requires="c14">
+      <c14:style val="102"/>
+    </mc:Choice>
+    <mc:Fallback>
+      <c:style val="2"/>
+    </mc:Fallback>
+  </mc:AlternateContent>
+  <c:chart>
+    <c:autoTitleDeleted val="0"/>
+    <c:plotArea>
+      <c:layout/>
+      <c:scatterChart>
+        <c:scatterStyle val="lineMarker"/>
+        <c:varyColors val="0"/>
+        <c:ser>
+          <c:idx val="0"/>
+          <c:order val="0"/>
+          <c:tx>
+            <c:strRef>
+              <c:f>Blad2!$J$9</c:f>
+              <c:strCache>
+                <c:ptCount val="1"/>
+                <c:pt idx="0">
+                  <c:v>0</c:v>
+                </c:pt>
+              </c:strCache>
+            </c:strRef>
+          </c:tx>
+          <c:xVal>
+            <c:numRef>
+              <c:f>Blad2!$I$10:$I$13</c:f>
+              <c:numCache>
+                <c:formatCode>0.00</c:formatCode>
+                <c:ptCount val="4"/>
+                <c:pt idx="0">
+                  <c:v>0.16</c:v>
+                </c:pt>
+                <c:pt idx="1">
+                  <c:v>0.25</c:v>
+                </c:pt>
+                <c:pt idx="2">
+                  <c:v>0.44444444444444442</c:v>
+                </c:pt>
+                <c:pt idx="3">
+                  <c:v>1</c:v>
+                </c:pt>
+              </c:numCache>
+            </c:numRef>
+          </c:xVal>
+          <c:yVal>
+            <c:numRef>
+              <c:f>Blad2!$J$10:$J$13</c:f>
+              <c:numCache>
+                <c:formatCode>General</c:formatCode>
+                <c:ptCount val="4"/>
+                <c:pt idx="0">
+                  <c:v>5014</c:v>
+                </c:pt>
+                <c:pt idx="1">
+                  <c:v>5500</c:v>
+                </c:pt>
+                <c:pt idx="2">
+                  <c:v>5298</c:v>
+                </c:pt>
+                <c:pt idx="3">
+                  <c:v>7033</c:v>
+                </c:pt>
+              </c:numCache>
+            </c:numRef>
+          </c:yVal>
+          <c:smooth val="0"/>
+        </c:ser>
+        <c:ser>
+          <c:idx val="1"/>
+          <c:order val="1"/>
+          <c:tx>
+            <c:strRef>
+              <c:f>Blad2!$K$9</c:f>
+              <c:strCache>
+                <c:ptCount val="1"/>
+                <c:pt idx="0">
+                  <c:v>1</c:v>
+                </c:pt>
+              </c:strCache>
+            </c:strRef>
+          </c:tx>
+          <c:xVal>
+            <c:numRef>
+              <c:f>Blad2!$I$10:$I$13</c:f>
+              <c:numCache>
+                <c:formatCode>0.00</c:formatCode>
+                <c:ptCount val="4"/>
+                <c:pt idx="0">
+                  <c:v>0.16</c:v>
+                </c:pt>
+                <c:pt idx="1">
+                  <c:v>0.25</c:v>
+                </c:pt>
+                <c:pt idx="2">
+                  <c:v>0.44444444444444442</c:v>
+                </c:pt>
+                <c:pt idx="3">
+                  <c:v>1</c:v>
+                </c:pt>
+              </c:numCache>
+            </c:numRef>
+          </c:xVal>
+          <c:yVal>
+            <c:numRef>
+              <c:f>Blad2!$K$10:$K$13</c:f>
+              <c:numCache>
+                <c:formatCode>General</c:formatCode>
+                <c:ptCount val="4"/>
+                <c:pt idx="0">
+                  <c:v>5491</c:v>
+                </c:pt>
+                <c:pt idx="1">
+                  <c:v>6006</c:v>
+                </c:pt>
+                <c:pt idx="2">
+                  <c:v>7309</c:v>
+                </c:pt>
+                <c:pt idx="3">
+                  <c:v>6682</c:v>
+                </c:pt>
+              </c:numCache>
+            </c:numRef>
+          </c:yVal>
+          <c:smooth val="0"/>
+        </c:ser>
+        <c:ser>
+          <c:idx val="2"/>
+          <c:order val="2"/>
+          <c:tx>
+            <c:strRef>
+              <c:f>Blad2!$L$9</c:f>
+              <c:strCache>
+                <c:ptCount val="1"/>
+                <c:pt idx="0">
+                  <c:v>2</c:v>
+                </c:pt>
+              </c:strCache>
+            </c:strRef>
+          </c:tx>
+          <c:xVal>
+            <c:numRef>
+              <c:f>Blad2!$I$10:$I$13</c:f>
+              <c:numCache>
+                <c:formatCode>0.00</c:formatCode>
+                <c:ptCount val="4"/>
+                <c:pt idx="0">
+                  <c:v>0.16</c:v>
+                </c:pt>
+                <c:pt idx="1">
+                  <c:v>0.25</c:v>
+                </c:pt>
+                <c:pt idx="2">
+                  <c:v>0.44444444444444442</c:v>
+                </c:pt>
+                <c:pt idx="3">
+                  <c:v>1</c:v>
+                </c:pt>
+              </c:numCache>
+            </c:numRef>
+          </c:xVal>
+          <c:yVal>
+            <c:numRef>
+              <c:f>Blad2!$L$10:$L$13</c:f>
+              <c:numCache>
+                <c:formatCode>General</c:formatCode>
+                <c:ptCount val="4"/>
+                <c:pt idx="0">
+                  <c:v>5990</c:v>
+                </c:pt>
+                <c:pt idx="1">
+                  <c:v>6486</c:v>
+                </c:pt>
+                <c:pt idx="2">
+                  <c:v>7189</c:v>
+                </c:pt>
+                <c:pt idx="3">
+                  <c:v>6910</c:v>
+                </c:pt>
+              </c:numCache>
+            </c:numRef>
+          </c:yVal>
+          <c:smooth val="0"/>
+        </c:ser>
+        <c:ser>
+          <c:idx val="3"/>
+          <c:order val="3"/>
+          <c:tx>
+            <c:strRef>
+              <c:f>Blad2!$M$9</c:f>
+              <c:strCache>
+                <c:ptCount val="1"/>
+                <c:pt idx="0">
+                  <c:v>3</c:v>
+                </c:pt>
+              </c:strCache>
+            </c:strRef>
+          </c:tx>
+          <c:xVal>
+            <c:numRef>
+              <c:f>Blad2!$I$10:$I$13</c:f>
+              <c:numCache>
+                <c:formatCode>0.00</c:formatCode>
+                <c:ptCount val="4"/>
+                <c:pt idx="0">
+                  <c:v>0.16</c:v>
+                </c:pt>
+                <c:pt idx="1">
+                  <c:v>0.25</c:v>
+                </c:pt>
+                <c:pt idx="2">
+                  <c:v>0.44444444444444442</c:v>
+                </c:pt>
+                <c:pt idx="3">
+                  <c:v>1</c:v>
+                </c:pt>
+              </c:numCache>
+            </c:numRef>
+          </c:xVal>
+          <c:yVal>
+            <c:numRef>
+              <c:f>Blad2!$M$10:$M$13</c:f>
+              <c:numCache>
+                <c:formatCode>General</c:formatCode>
+                <c:ptCount val="4"/>
+                <c:pt idx="0">
+                  <c:v>5549</c:v>
+                </c:pt>
+                <c:pt idx="1">
+                  <c:v>7337</c:v>
+                </c:pt>
+                <c:pt idx="2">
+                  <c:v>7752</c:v>
+                </c:pt>
+                <c:pt idx="3">
+                  <c:v>7812</c:v>
+                </c:pt>
+              </c:numCache>
+            </c:numRef>
+          </c:yVal>
+          <c:smooth val="0"/>
+        </c:ser>
+        <c:ser>
+          <c:idx val="4"/>
+          <c:order val="4"/>
+          <c:tx>
+            <c:strRef>
+              <c:f>Blad2!$N$9</c:f>
+              <c:strCache>
+                <c:ptCount val="1"/>
+                <c:pt idx="0">
+                  <c:v>4</c:v>
+                </c:pt>
+              </c:strCache>
+            </c:strRef>
+          </c:tx>
+          <c:xVal>
+            <c:numRef>
+              <c:f>Blad2!$I$10:$I$13</c:f>
+              <c:numCache>
+                <c:formatCode>0.00</c:formatCode>
+                <c:ptCount val="4"/>
+                <c:pt idx="0">
+                  <c:v>0.16</c:v>
+                </c:pt>
+                <c:pt idx="1">
+                  <c:v>0.25</c:v>
+                </c:pt>
+                <c:pt idx="2">
+                  <c:v>0.44444444444444442</c:v>
+                </c:pt>
+                <c:pt idx="3">
+                  <c:v>1</c:v>
+                </c:pt>
+              </c:numCache>
+            </c:numRef>
+          </c:xVal>
+          <c:yVal>
+            <c:numRef>
+              <c:f>Blad2!$N$10:$N$13</c:f>
+              <c:numCache>
+                <c:formatCode>General</c:formatCode>
+                <c:ptCount val="4"/>
+                <c:pt idx="0">
+                  <c:v>6793</c:v>
+                </c:pt>
+                <c:pt idx="1">
+                  <c:v>6579</c:v>
+                </c:pt>
+                <c:pt idx="2">
+                  <c:v>8897</c:v>
+                </c:pt>
+                <c:pt idx="3">
+                  <c:v>9562</c:v>
+                </c:pt>
+              </c:numCache>
+            </c:numRef>
+          </c:yVal>
+          <c:smooth val="0"/>
+        </c:ser>
+        <c:dLbls>
+          <c:showLegendKey val="0"/>
+          <c:showVal val="0"/>
+          <c:showCatName val="0"/>
+          <c:showSerName val="0"/>
+          <c:showPercent val="0"/>
+          <c:showBubbleSize val="0"/>
+        </c:dLbls>
+        <c:axId val="131910272"/>
+        <c:axId val="131932544"/>
+      </c:scatterChart>
+      <c:valAx>
+        <c:axId val="131910272"/>
+        <c:scaling>
+          <c:orientation val="minMax"/>
+          <c:max val="1"/>
+        </c:scaling>
+        <c:delete val="0"/>
+        <c:axPos val="b"/>
+        <c:majorGridlines/>
+        <c:numFmt formatCode="0.00" sourceLinked="1"/>
+        <c:majorTickMark val="out"/>
+        <c:minorTickMark val="none"/>
+        <c:tickLblPos val="nextTo"/>
+        <c:crossAx val="131932544"/>
+        <c:crosses val="autoZero"/>
+        <c:crossBetween val="midCat"/>
+      </c:valAx>
+      <c:valAx>
+        <c:axId val="131932544"/>
+        <c:scaling>
+          <c:orientation val="minMax"/>
+          <c:min val="4000"/>
+        </c:scaling>
+        <c:delete val="0"/>
+        <c:axPos val="l"/>
+        <c:majorGridlines/>
+        <c:numFmt formatCode="General" sourceLinked="1"/>
+        <c:majorTickMark val="out"/>
+        <c:minorTickMark val="none"/>
+        <c:tickLblPos val="nextTo"/>
+        <c:crossAx val="131910272"/>
+        <c:crosses val="autoZero"/>
+        <c:crossBetween val="midCat"/>
+      </c:valAx>
+    </c:plotArea>
+    <c:legend>
+      <c:legendPos val="r"/>
+      <c:overlay val="0"/>
+    </c:legend>
+    <c:plotVisOnly val="1"/>
+    <c:dispBlanksAs val="gap"/>
+    <c:showDLblsOverMax val="0"/>
+  </c:chart>
+  <c:externalData r:id="rId1">
+    <c:autoUpdate val="0"/>
+  </c:externalData>
+</c:chartSpace>
+</file>
+
+<file path=word/charts/chart4.xml><?xml version="1.0" encoding="utf-8"?>
+<c:chartSpace xmlns:c="http://schemas.openxmlformats.org/drawingml/2006/chart" xmlns:a="http://schemas.openxmlformats.org/drawingml/2006/main" xmlns:r="http://schemas.openxmlformats.org/officeDocument/2006/relationships">
+  <c:date1904 val="0"/>
+  <c:lang val="nl-NL"/>
+  <c:roundedCorners val="0"/>
+  <mc:AlternateContent xmlns:mc="http://schemas.openxmlformats.org/markup-compatibility/2006">
+    <mc:Choice xmlns:c14="http://schemas.microsoft.com/office/drawing/2007/8/2/chart" Requires="c14">
+      <c14:style val="102"/>
+    </mc:Choice>
+    <mc:Fallback>
+      <c:style val="2"/>
+    </mc:Fallback>
+  </mc:AlternateContent>
+  <c:chart>
+    <c:autoTitleDeleted val="0"/>
+    <c:plotArea>
+      <c:layout/>
+      <c:scatterChart>
+        <c:scatterStyle val="lineMarker"/>
+        <c:varyColors val="0"/>
+        <c:ser>
+          <c:idx val="0"/>
+          <c:order val="0"/>
+          <c:tx>
+            <c:strRef>
+              <c:f>Blad2!$O$9</c:f>
+              <c:strCache>
+                <c:ptCount val="1"/>
+                <c:pt idx="0">
+                  <c:v>0</c:v>
+                </c:pt>
+              </c:strCache>
+            </c:strRef>
+          </c:tx>
+          <c:xVal>
+            <c:numRef>
+              <c:f>Blad2!$I$10:$I$13</c:f>
+              <c:numCache>
+                <c:formatCode>0.00</c:formatCode>
+                <c:ptCount val="4"/>
+                <c:pt idx="0">
+                  <c:v>0.16</c:v>
+                </c:pt>
+                <c:pt idx="1">
+                  <c:v>0.25</c:v>
+                </c:pt>
+                <c:pt idx="2">
+                  <c:v>0.44444444444444442</c:v>
+                </c:pt>
+                <c:pt idx="3">
+                  <c:v>1</c:v>
+                </c:pt>
+              </c:numCache>
+            </c:numRef>
+          </c:xVal>
+          <c:yVal>
+            <c:numRef>
+              <c:f>Blad2!$O$10:$O$13</c:f>
+              <c:numCache>
+                <c:formatCode>General</c:formatCode>
+                <c:ptCount val="4"/>
+                <c:pt idx="0">
+                  <c:v>984</c:v>
+                </c:pt>
+                <c:pt idx="1">
+                  <c:v>926</c:v>
+                </c:pt>
+                <c:pt idx="2">
+                  <c:v>1098</c:v>
+                </c:pt>
+                <c:pt idx="3">
+                  <c:v>1233</c:v>
+                </c:pt>
+              </c:numCache>
+            </c:numRef>
+          </c:yVal>
+          <c:smooth val="0"/>
+        </c:ser>
+        <c:ser>
+          <c:idx val="1"/>
+          <c:order val="1"/>
+          <c:tx>
+            <c:strRef>
+              <c:f>Blad2!$P$9</c:f>
+              <c:strCache>
+                <c:ptCount val="1"/>
+                <c:pt idx="0">
+                  <c:v>1</c:v>
+                </c:pt>
+              </c:strCache>
+            </c:strRef>
+          </c:tx>
+          <c:xVal>
+            <c:numRef>
+              <c:f>Blad2!$I$10:$I$13</c:f>
+              <c:numCache>
+                <c:formatCode>0.00</c:formatCode>
+                <c:ptCount val="4"/>
+                <c:pt idx="0">
+                  <c:v>0.16</c:v>
+                </c:pt>
+                <c:pt idx="1">
+                  <c:v>0.25</c:v>
+                </c:pt>
+                <c:pt idx="2">
+                  <c:v>0.44444444444444442</c:v>
+                </c:pt>
+                <c:pt idx="3">
+                  <c:v>1</c:v>
+                </c:pt>
+              </c:numCache>
+            </c:numRef>
+          </c:xVal>
+          <c:yVal>
+            <c:numRef>
+              <c:f>Blad2!$P$10:$P$13</c:f>
+              <c:numCache>
+                <c:formatCode>General</c:formatCode>
+                <c:ptCount val="4"/>
+                <c:pt idx="0">
+                  <c:v>1063</c:v>
+                </c:pt>
+                <c:pt idx="1">
+                  <c:v>1024</c:v>
+                </c:pt>
+                <c:pt idx="2">
+                  <c:v>1198</c:v>
+                </c:pt>
+                <c:pt idx="3">
+                  <c:v>1292</c:v>
+                </c:pt>
+              </c:numCache>
+            </c:numRef>
+          </c:yVal>
+          <c:smooth val="0"/>
+        </c:ser>
+        <c:ser>
+          <c:idx val="2"/>
+          <c:order val="2"/>
+          <c:tx>
+            <c:strRef>
+              <c:f>Blad2!$Q$9</c:f>
+              <c:strCache>
+                <c:ptCount val="1"/>
+                <c:pt idx="0">
+                  <c:v>2</c:v>
+                </c:pt>
+              </c:strCache>
+            </c:strRef>
+          </c:tx>
+          <c:xVal>
+            <c:numRef>
+              <c:f>Blad2!$I$10:$I$13</c:f>
+              <c:numCache>
+                <c:formatCode>0.00</c:formatCode>
+                <c:ptCount val="4"/>
+                <c:pt idx="0">
+                  <c:v>0.16</c:v>
+                </c:pt>
+                <c:pt idx="1">
+                  <c:v>0.25</c:v>
+                </c:pt>
+                <c:pt idx="2">
+                  <c:v>0.44444444444444442</c:v>
+                </c:pt>
+                <c:pt idx="3">
+                  <c:v>1</c:v>
+                </c:pt>
+              </c:numCache>
+            </c:numRef>
+          </c:xVal>
+          <c:yVal>
+            <c:numRef>
+              <c:f>Blad2!$Q$10:$Q$13</c:f>
+              <c:numCache>
+                <c:formatCode>General</c:formatCode>
+                <c:ptCount val="4"/>
+                <c:pt idx="0">
+                  <c:v>1075</c:v>
+                </c:pt>
+                <c:pt idx="1">
+                  <c:v>1112</c:v>
+                </c:pt>
+                <c:pt idx="2">
+                  <c:v>1239</c:v>
+                </c:pt>
+                <c:pt idx="3">
+                  <c:v>1343</c:v>
+                </c:pt>
+              </c:numCache>
+            </c:numRef>
+          </c:yVal>
+          <c:smooth val="0"/>
+        </c:ser>
+        <c:ser>
+          <c:idx val="3"/>
+          <c:order val="3"/>
+          <c:tx>
+            <c:strRef>
+              <c:f>Blad2!$R$9</c:f>
+              <c:strCache>
+                <c:ptCount val="1"/>
+                <c:pt idx="0">
+                  <c:v>3</c:v>
+                </c:pt>
+              </c:strCache>
+            </c:strRef>
+          </c:tx>
+          <c:xVal>
+            <c:numRef>
+              <c:f>Blad2!$I$10:$I$13</c:f>
+              <c:numCache>
+                <c:formatCode>0.00</c:formatCode>
+                <c:ptCount val="4"/>
+                <c:pt idx="0">
+                  <c:v>0.16</c:v>
+                </c:pt>
+                <c:pt idx="1">
+                  <c:v>0.25</c:v>
+                </c:pt>
+                <c:pt idx="2">
+                  <c:v>0.44444444444444442</c:v>
+                </c:pt>
+                <c:pt idx="3">
+                  <c:v>1</c:v>
+                </c:pt>
+              </c:numCache>
+            </c:numRef>
+          </c:xVal>
+          <c:yVal>
+            <c:numRef>
+              <c:f>Blad2!$R$10:$R$13</c:f>
+              <c:numCache>
+                <c:formatCode>General</c:formatCode>
+                <c:ptCount val="4"/>
+                <c:pt idx="0">
+                  <c:v>1394</c:v>
+                </c:pt>
+                <c:pt idx="1">
+                  <c:v>1421</c:v>
+                </c:pt>
+                <c:pt idx="2">
+                  <c:v>1444</c:v>
+                </c:pt>
+                <c:pt idx="3">
+                  <c:v>1298</c:v>
+                </c:pt>
+              </c:numCache>
+            </c:numRef>
+          </c:yVal>
+          <c:smooth val="0"/>
+        </c:ser>
+        <c:ser>
+          <c:idx val="4"/>
+          <c:order val="4"/>
+          <c:tx>
+            <c:strRef>
+              <c:f>Blad2!$S$9</c:f>
+              <c:strCache>
+                <c:ptCount val="1"/>
+                <c:pt idx="0">
+                  <c:v>4</c:v>
+                </c:pt>
+              </c:strCache>
+            </c:strRef>
+          </c:tx>
+          <c:xVal>
+            <c:numRef>
+              <c:f>Blad2!$I$10:$I$13</c:f>
+              <c:numCache>
+                <c:formatCode>0.00</c:formatCode>
+                <c:ptCount val="4"/>
+                <c:pt idx="0">
+                  <c:v>0.16</c:v>
+                </c:pt>
+                <c:pt idx="1">
+                  <c:v>0.25</c:v>
+                </c:pt>
+                <c:pt idx="2">
+                  <c:v>0.44444444444444442</c:v>
+                </c:pt>
+                <c:pt idx="3">
+                  <c:v>1</c:v>
+                </c:pt>
+              </c:numCache>
+            </c:numRef>
+          </c:xVal>
+          <c:yVal>
+            <c:numRef>
+              <c:f>Blad2!$S$10:$S$13</c:f>
+              <c:numCache>
+                <c:formatCode>General</c:formatCode>
+                <c:ptCount val="4"/>
+                <c:pt idx="0">
+                  <c:v>1383</c:v>
+                </c:pt>
+                <c:pt idx="1">
+                  <c:v>1566</c:v>
+                </c:pt>
+                <c:pt idx="2">
+                  <c:v>1620</c:v>
+                </c:pt>
+                <c:pt idx="3">
+                  <c:v>1812</c:v>
+                </c:pt>
+              </c:numCache>
+            </c:numRef>
+          </c:yVal>
+          <c:smooth val="0"/>
+        </c:ser>
+        <c:dLbls>
+          <c:showLegendKey val="0"/>
+          <c:showVal val="0"/>
+          <c:showCatName val="0"/>
+          <c:showSerName val="0"/>
+          <c:showPercent val="0"/>
+          <c:showBubbleSize val="0"/>
+        </c:dLbls>
+        <c:axId val="131951616"/>
+        <c:axId val="131957504"/>
+      </c:scatterChart>
+      <c:valAx>
+        <c:axId val="131951616"/>
+        <c:scaling>
+          <c:orientation val="minMax"/>
+          <c:max val="1"/>
+        </c:scaling>
+        <c:delete val="0"/>
+        <c:axPos val="b"/>
+        <c:majorGridlines/>
+        <c:numFmt formatCode="0.00" sourceLinked="1"/>
+        <c:majorTickMark val="out"/>
+        <c:minorTickMark val="none"/>
+        <c:tickLblPos val="nextTo"/>
+        <c:crossAx val="131957504"/>
+        <c:crosses val="autoZero"/>
+        <c:crossBetween val="midCat"/>
+      </c:valAx>
+      <c:valAx>
+        <c:axId val="131957504"/>
+        <c:scaling>
+          <c:orientation val="minMax"/>
+          <c:min val="800"/>
+        </c:scaling>
+        <c:delete val="0"/>
+        <c:axPos val="l"/>
+        <c:majorGridlines/>
+        <c:numFmt formatCode="General" sourceLinked="1"/>
+        <c:majorTickMark val="out"/>
+        <c:minorTickMark val="none"/>
+        <c:tickLblPos val="nextTo"/>
+        <c:crossAx val="131951616"/>
+        <c:crosses val="autoZero"/>
+        <c:crossBetween val="midCat"/>
+      </c:valAx>
+    </c:plotArea>
+    <c:legend>
+      <c:legendPos val="r"/>
+      <c:overlay val="0"/>
+    </c:legend>
+    <c:plotVisOnly val="1"/>
+    <c:dispBlanksAs val="gap"/>
+    <c:showDLblsOverMax val="0"/>
+  </c:chart>
   <c:externalData r:id="rId1">
     <c:autoUpdate val="0"/>
   </c:externalData>
@@ -4542,7 +5480,7 @@
 </file>
 
 <file path=customXml/itemProps1.xml><?xml version="1.0" encoding="utf-8"?>
-<ds:datastoreItem xmlns:ds="http://schemas.openxmlformats.org/officeDocument/2006/customXml" ds:itemID="{7C9C6DCE-95D8-4DEA-9355-B548AF1E1782}">
+<ds:datastoreItem xmlns:ds="http://schemas.openxmlformats.org/officeDocument/2006/customXml" ds:itemID="{D1CD4BD1-DD2D-426A-B98D-471B4CD4A60B}">
   <ds:schemaRefs>
     <ds:schemaRef ds:uri="http://schemas.openxmlformats.org/officeDocument/2006/bibliography"/>
   </ds:schemaRefs>

</xml_diff>

<commit_message>
writen stukje over 700 ipv 100
</commit_message>
<xml_diff>
--- a/RansacPaper.docx
+++ b/RansacPaper.docx
@@ -1312,8 +1312,80 @@
         </w:rPr>
       </w:pPr>
       <w:r>
-        <w:rPr>
-          <w:iCs/>
+        <w:t xml:space="preserve">We have run the experiment with according to the afore mentioned method. However, because we had doubts about the quality of the gained data after our first try, we have run the experiment several times. The three sets of data we got out of that, had some similarities, but also enough differences that we deemed the data inconclusive. This because it looked like we had multiple </w:t>
+      </w:r>
+      <w:proofErr w:type="spellStart"/>
+      <w:r>
+        <w:rPr>
+          <w:color w:val="FF0000"/>
+        </w:rPr>
+        <w:t>anomalities</w:t>
+      </w:r>
+      <w:proofErr w:type="spellEnd"/>
+      <w:r>
+        <w:t xml:space="preserve"> between the datasets. Too decrease the amount of </w:t>
+      </w:r>
+      <w:proofErr w:type="spellStart"/>
+      <w:r>
+        <w:rPr>
+          <w:color w:val="FF0000"/>
+        </w:rPr>
+        <w:t>anomalities</w:t>
+      </w:r>
+      <w:proofErr w:type="spellEnd"/>
+      <w:r>
+        <w:t xml:space="preserve"> we decided to redo the experi</w:t>
+      </w:r>
+      <w:r>
+        <w:t xml:space="preserve">ment, with the change that we will find a plane 700 times, instead of 100. Because we keep </w:t>
+      </w:r>
+      <w:r>
+        <w:rPr>
+          <w:color w:val="FF0000"/>
+        </w:rPr>
+        <w:t xml:space="preserve">&lt;rho&gt; </w:t>
+      </w:r>
+      <w:r>
+        <w:t>to be 0.95, we redefine r as the smallest number of iterations needed so that 665 runs have found a plane (</w:t>
+      </w:r>
+      <w:r>
+        <w:rPr>
+          <w:iCs/>
+          <w:sz w:val="24"/>
+          <w:szCs w:val="24"/>
+        </w:rPr>
+        <w:t xml:space="preserve">and </w:t>
+      </w:r>
+      <w:r>
+        <w:rPr>
+          <w:iCs/>
+          <w:sz w:val="24"/>
+          <w:szCs w:val="24"/>
+        </w:rPr>
+        <w:t>3</w:t>
+      </w:r>
+      <w:r>
+        <w:rPr>
+          <w:iCs/>
+          <w:sz w:val="24"/>
+          <w:szCs w:val="24"/>
+        </w:rPr>
+        <w:t>5 of the runs needed more than r iterations).</w:t>
+      </w:r>
+    </w:p>
+    <w:p>
+      <w:pPr>
+        <w:rPr>
+          <w:iCs/>
+          <w:color w:val="0070C0"/>
+          <w:sz w:val="24"/>
+          <w:szCs w:val="24"/>
+        </w:rPr>
+      </w:pPr>
+      <w:r>
+        <w:rPr>
+          <w:iCs/>
+          <w:color w:val="0070C0"/>
           <w:sz w:val="24"/>
           <w:szCs w:val="24"/>
         </w:rPr>
@@ -1322,6 +1394,7 @@
       <w:r>
         <w:rPr>
           <w:iCs/>
+          <w:color w:val="0070C0"/>
           <w:sz w:val="24"/>
           <w:szCs w:val="24"/>
         </w:rPr>
@@ -1330,6 +1403,7 @@
       <w:r>
         <w:rPr>
           <w:iCs/>
+          <w:color w:val="0070C0"/>
           <w:sz w:val="24"/>
           <w:szCs w:val="24"/>
         </w:rPr>
@@ -1338,6 +1412,7 @@
       <w:r>
         <w:rPr>
           <w:iCs/>
+          <w:color w:val="0070C0"/>
           <w:sz w:val="24"/>
           <w:szCs w:val="24"/>
         </w:rPr>
@@ -1346,6 +1421,7 @@
       <w:r>
         <w:rPr>
           <w:iCs/>
+          <w:color w:val="0070C0"/>
           <w:sz w:val="24"/>
           <w:szCs w:val="24"/>
         </w:rPr>
@@ -1354,6 +1430,7 @@
       <w:r>
         <w:rPr>
           <w:iCs/>
+          <w:color w:val="0070C0"/>
           <w:sz w:val="24"/>
           <w:szCs w:val="24"/>
         </w:rPr>
@@ -1362,6 +1439,7 @@
       <w:r>
         <w:rPr>
           <w:iCs/>
+          <w:color w:val="0070C0"/>
           <w:sz w:val="24"/>
           <w:szCs w:val="24"/>
         </w:rPr>
@@ -1370,6 +1448,7 @@
       <w:r>
         <w:rPr>
           <w:iCs/>
+          <w:color w:val="0070C0"/>
           <w:sz w:val="24"/>
           <w:szCs w:val="24"/>
         </w:rPr>
@@ -1378,6 +1457,7 @@
       <w:r>
         <w:rPr>
           <w:iCs/>
+          <w:color w:val="0070C0"/>
           <w:sz w:val="24"/>
           <w:szCs w:val="24"/>
         </w:rPr>
@@ -1386,6 +1466,7 @@
       <w:r>
         <w:rPr>
           <w:iCs/>
+          <w:color w:val="0070C0"/>
           <w:sz w:val="24"/>
           <w:szCs w:val="24"/>
         </w:rPr>
@@ -1394,6 +1475,7 @@
       <w:r>
         <w:rPr>
           <w:iCs/>
+          <w:color w:val="0070C0"/>
           <w:sz w:val="24"/>
           <w:szCs w:val="24"/>
         </w:rPr>
@@ -3458,16 +3540,31 @@
         <w:rPr>
           <w:lang w:val="nl-NL"/>
         </w:rPr>
+        <w:sectPr>
+          <w:pgSz w:w="12240" w:h="15840"/>
+          <w:pgMar w:top="1440" w:right="1440" w:bottom="1440" w:left="1440" w:header="708" w:footer="708" w:gutter="0"/>
+          <w:cols w:space="708"/>
+          <w:docGrid w:linePitch="360"/>
+        </w:sectPr>
+      </w:pPr>
+    </w:p>
+    <w:p>
+      <w:pPr>
+        <w:pStyle w:val="Geenafstand"/>
+        <w:rPr>
+          <w:lang w:val="nl-NL"/>
+        </w:rPr>
       </w:pPr>
       <w:r>
         <w:rPr>
           <w:noProof/>
           <w:lang w:val="nl-NL" w:eastAsia="nl-NL"/>
         </w:rPr>
+        <w:lastRenderedPageBreak/>
         <w:drawing>
-          <wp:inline distT="0" distB="0" distL="0" distR="0" wp14:anchorId="3C02D4FF" wp14:editId="7201DB67">
-            <wp:extent cx="4667250" cy="2743200"/>
-            <wp:effectExtent l="0" t="0" r="19050" b="19050"/>
+          <wp:inline distT="0" distB="0" distL="0" distR="0" wp14:anchorId="4A7CAC4D" wp14:editId="2BEACFA1">
+            <wp:extent cx="2924175" cy="2743200"/>
+            <wp:effectExtent l="0" t="0" r="9525" b="19050"/>
             <wp:docPr id="1" name="Grafiek 1"/>
             <wp:cNvGraphicFramePr/>
             <a:graphic xmlns:a="http://schemas.openxmlformats.org/drawingml/2006/main">
@@ -3583,8 +3680,8 @@
         </w:rPr>
         <w:lastRenderedPageBreak/>
         <w:drawing>
-          <wp:inline distT="0" distB="0" distL="0" distR="0" wp14:anchorId="6662CC03" wp14:editId="73A01FEB">
-            <wp:extent cx="4572000" cy="2743200"/>
+          <wp:inline distT="0" distB="0" distL="0" distR="0" wp14:anchorId="6A2C1C2B" wp14:editId="39417ECE">
+            <wp:extent cx="3143250" cy="2743200"/>
             <wp:effectExtent l="0" t="0" r="19050" b="19050"/>
             <wp:docPr id="4" name="Grafiek 4"/>
             <wp:cNvGraphicFramePr/>
@@ -3647,62 +3744,65 @@
           <w:color w:val="404040" w:themeColor="text1" w:themeTint="BF"/>
           <w:lang w:val="en-GB"/>
         </w:rPr>
+        <w:sectPr>
+          <w:type w:val="continuous"/>
+          <w:pgSz w:w="12240" w:h="15840"/>
+          <w:pgMar w:top="1440" w:right="1440" w:bottom="1440" w:left="1440" w:header="708" w:footer="708" w:gutter="0"/>
+          <w:cols w:num="2" w:space="708"/>
+          <w:docGrid w:linePitch="360"/>
+        </w:sectPr>
       </w:pPr>
     </w:p>
     <w:p>
       <w:pPr>
         <w:pStyle w:val="Geenafstand"/>
         <w:rPr>
+          <w:i/>
+          <w:color w:val="404040" w:themeColor="text1" w:themeTint="BF"/>
           <w:lang w:val="en-GB"/>
         </w:rPr>
       </w:pPr>
-      <w:proofErr w:type="spellStart"/>
-      <w:r>
-        <w:rPr>
-          <w:lang w:val="en-GB"/>
-        </w:rPr>
-        <w:t>Vraag</w:t>
-      </w:r>
-      <w:proofErr w:type="spellEnd"/>
-      <w:r>
-        <w:rPr>
-          <w:lang w:val="en-GB"/>
-        </w:rPr>
-        <w:t xml:space="preserve"> 2</w:t>
-      </w:r>
     </w:p>
     <w:p>
       <w:pPr>
-        <w:rPr>
-          <w:iCs/>
-          <w:sz w:val="24"/>
-          <w:szCs w:val="24"/>
-        </w:rPr>
-      </w:pPr>
-      <w:r>
-        <w:rPr>
-          <w:iCs/>
-          <w:sz w:val="24"/>
-          <w:szCs w:val="24"/>
-        </w:rPr>
-        <w:t xml:space="preserve">Iterations vs </w:t>
-      </w:r>
-      <w:r>
-        <w:rPr>
-          <w:iCs/>
-          <w:sz w:val="24"/>
-          <w:szCs w:val="24"/>
-        </w:rPr>
-        <w:t>area ratio per Noise measurement</w:t>
-      </w:r>
-      <w:r>
-        <w:rPr>
-          <w:iCs/>
-          <w:sz w:val="24"/>
-          <w:szCs w:val="24"/>
-        </w:rPr>
-        <w:t>:</w:t>
-      </w:r>
+        <w:pStyle w:val="Geenafstand"/>
+        <w:rPr>
+          <w:lang w:val="en-GB"/>
+        </w:rPr>
+      </w:pPr>
+      <w:proofErr w:type="spellStart"/>
+      <w:r>
+        <w:rPr>
+          <w:lang w:val="en-GB"/>
+        </w:rPr>
+        <w:t>Vraag</w:t>
+      </w:r>
+      <w:proofErr w:type="spellEnd"/>
+      <w:r>
+        <w:rPr>
+          <w:lang w:val="en-GB"/>
+        </w:rPr>
+        <w:t xml:space="preserve"> 2</w:t>
+      </w:r>
+    </w:p>
+    <w:p>
+      <w:pPr>
+        <w:rPr>
+          <w:iCs/>
+          <w:sz w:val="24"/>
+          <w:szCs w:val="24"/>
+        </w:rPr>
+      </w:pPr>
+      <w:r>
+        <w:rPr>
+          <w:iCs/>
+          <w:sz w:val="24"/>
+          <w:szCs w:val="24"/>
+        </w:rPr>
+        <w:t>Iterations vs area ratio per Noise measurement:</w:t>
+      </w:r>
+      <w:bookmarkStart w:id="0" w:name="_GoBack"/>
+      <w:bookmarkEnd w:id="0"/>
     </w:p>
     <w:tbl>
       <w:tblPr>
@@ -6097,6 +6197,29 @@
           <w:color w:val="FF0000"/>
         </w:rPr>
       </w:pPr>
+    </w:p>
+    <w:p>
+      <w:pPr>
+        <w:pStyle w:val="Geenafstand"/>
+        <w:rPr>
+          <w:color w:val="FF0000"/>
+        </w:rPr>
+        <w:sectPr>
+          <w:type w:val="continuous"/>
+          <w:pgSz w:w="12240" w:h="15840"/>
+          <w:pgMar w:top="1440" w:right="1440" w:bottom="1440" w:left="1440" w:header="708" w:footer="708" w:gutter="0"/>
+          <w:cols w:space="708"/>
+          <w:docGrid w:linePitch="360"/>
+        </w:sectPr>
+      </w:pPr>
+    </w:p>
+    <w:p>
+      <w:pPr>
+        <w:pStyle w:val="Geenafstand"/>
+        <w:rPr>
+          <w:color w:val="FF0000"/>
+        </w:rPr>
+      </w:pPr>
       <w:r>
         <w:rPr>
           <w:noProof/>
@@ -6104,9 +6227,9 @@
         </w:rPr>
         <w:lastRenderedPageBreak/>
         <w:drawing>
-          <wp:inline distT="0" distB="0" distL="0" distR="0" wp14:anchorId="1374BB9B" wp14:editId="44DFAAEB">
-            <wp:extent cx="4572000" cy="2743200"/>
-            <wp:effectExtent l="0" t="0" r="19050" b="19050"/>
+          <wp:inline distT="0" distB="0" distL="0" distR="0" wp14:anchorId="0D30087D" wp14:editId="06C25B63">
+            <wp:extent cx="2847975" cy="2743200"/>
+            <wp:effectExtent l="0" t="0" r="9525" b="19050"/>
             <wp:docPr id="5" name="Grafiek 5"/>
             <wp:cNvGraphicFramePr/>
             <a:graphic xmlns:a="http://schemas.openxmlformats.org/drawingml/2006/main">
@@ -6204,10 +6327,11 @@
           <w:noProof/>
           <w:lang w:val="nl-NL" w:eastAsia="nl-NL"/>
         </w:rPr>
+        <w:lastRenderedPageBreak/>
         <w:drawing>
-          <wp:inline distT="0" distB="0" distL="0" distR="0" wp14:anchorId="34DA8A33" wp14:editId="4ABBBC2E">
-            <wp:extent cx="4572000" cy="2743200"/>
-            <wp:effectExtent l="0" t="0" r="19050" b="19050"/>
+          <wp:inline distT="0" distB="0" distL="0" distR="0" wp14:anchorId="69388C60" wp14:editId="396E2D8B">
+            <wp:extent cx="3228975" cy="2743200"/>
+            <wp:effectExtent l="0" t="0" r="9525" b="19050"/>
             <wp:docPr id="6" name="Grafiek 6"/>
             <wp:cNvGraphicFramePr/>
             <a:graphic xmlns:a="http://schemas.openxmlformats.org/drawingml/2006/main">
@@ -6280,23 +6404,7 @@
           <w:color w:val="404040" w:themeColor="text1" w:themeTint="BF"/>
           <w:lang w:val="nl-NL"/>
         </w:rPr>
-        <w:t xml:space="preserve"> k= </w:t>
-      </w:r>
-      <w:r>
-        <w:rPr>
-          <w:i/>
-          <w:color w:val="404040" w:themeColor="text1" w:themeTint="BF"/>
-          <w:lang w:val="nl-NL"/>
-        </w:rPr>
-        <w:t>10</w:t>
-      </w:r>
-      <w:r>
-        <w:rPr>
-          <w:i/>
-          <w:color w:val="404040" w:themeColor="text1" w:themeTint="BF"/>
-          <w:lang w:val="nl-NL"/>
-        </w:rPr>
-        <w:t>00</w:t>
+        <w:t xml:space="preserve"> k= 1000</w:t>
       </w:r>
     </w:p>
     <w:p>
@@ -6304,7 +6412,15 @@
         <w:pStyle w:val="Geenafstand"/>
         <w:rPr>
           <w:color w:val="FF0000"/>
-        </w:rPr>
+          <w:lang w:val="nl-NL"/>
+        </w:rPr>
+        <w:sectPr>
+          <w:type w:val="continuous"/>
+          <w:pgSz w:w="12240" w:h="15840"/>
+          <w:pgMar w:top="1440" w:right="1440" w:bottom="1440" w:left="1440" w:header="708" w:footer="708" w:gutter="0"/>
+          <w:cols w:num="2" w:space="708"/>
+          <w:docGrid w:linePitch="360"/>
+        </w:sectPr>
       </w:pPr>
     </w:p>
     <w:p>
@@ -6312,7 +6428,16 @@
         <w:pStyle w:val="Geenafstand"/>
         <w:rPr>
           <w:color w:val="FF0000"/>
-          <w:lang w:val="en-GB"/>
+          <w:lang w:val="nl-NL"/>
+        </w:rPr>
+      </w:pPr>
+    </w:p>
+    <w:p>
+      <w:pPr>
+        <w:pStyle w:val="Geenafstand"/>
+        <w:rPr>
+          <w:color w:val="FF0000"/>
+          <w:lang w:val="nl-NL"/>
         </w:rPr>
       </w:pPr>
     </w:p>
@@ -6498,7 +6623,6 @@
           <w:color w:val="FF0000"/>
           <w:lang w:val="nl-NL"/>
         </w:rPr>
-        <w:lastRenderedPageBreak/>
         <w:t>Als het kan, een grafiek die laat zien hoe de andere datasets verschillen met de hoofd-dataset</w:t>
       </w:r>
     </w:p>
@@ -6609,8 +6733,6 @@
         </w:rPr>
         <w:t xml:space="preserve">Conclusie?: minder iteraties leidt tot meer variatie zdd de data zichzelf tegenspreekt. </w:t>
       </w:r>
-      <w:bookmarkStart w:id="0" w:name="_GoBack"/>
-      <w:bookmarkEnd w:id="0"/>
     </w:p>
     <w:p>
       <w:pPr>
@@ -6738,6 +6860,7 @@
           <w:color w:val="FF0000"/>
           <w:lang w:val="nl-NL"/>
         </w:rPr>
+        <w:lastRenderedPageBreak/>
         <w:t xml:space="preserve">Conludeer op de verschillen tussen set 1, 2 en 3, en de sets 1-3 en 4-5. Meer iteraties is wel/niet nuttig. Experiment was goed/slecht, met nieuwe iteraties is goed/slecht. </w:t>
       </w:r>
     </w:p>
@@ -6959,6 +7082,7 @@
       </w:pPr>
     </w:p>
     <w:sectPr>
+      <w:type w:val="continuous"/>
       <w:pgSz w:w="12240" w:h="15840"/>
       <w:pgMar w:top="1440" w:right="1440" w:bottom="1440" w:left="1440" w:header="708" w:footer="708" w:gutter="0"/>
       <w:cols w:space="708"/>
@@ -8536,11 +8660,11 @@
           <c:showPercent val="0"/>
           <c:showBubbleSize val="0"/>
         </c:dLbls>
-        <c:axId val="131926272"/>
-        <c:axId val="132627840"/>
+        <c:axId val="98704768"/>
+        <c:axId val="98710656"/>
       </c:scatterChart>
       <c:valAx>
-        <c:axId val="131926272"/>
+        <c:axId val="98704768"/>
         <c:scaling>
           <c:orientation val="minMax"/>
           <c:max val="4"/>
@@ -8552,12 +8676,12 @@
         <c:majorTickMark val="out"/>
         <c:minorTickMark val="none"/>
         <c:tickLblPos val="nextTo"/>
-        <c:crossAx val="132627840"/>
+        <c:crossAx val="98710656"/>
         <c:crosses val="autoZero"/>
         <c:crossBetween val="midCat"/>
       </c:valAx>
       <c:valAx>
-        <c:axId val="132627840"/>
+        <c:axId val="98710656"/>
         <c:scaling>
           <c:orientation val="minMax"/>
           <c:max val="10000"/>
@@ -8570,15 +8694,11 @@
         <c:majorTickMark val="out"/>
         <c:minorTickMark val="none"/>
         <c:tickLblPos val="nextTo"/>
-        <c:crossAx val="131926272"/>
+        <c:crossAx val="98704768"/>
         <c:crosses val="autoZero"/>
         <c:crossBetween val="midCat"/>
       </c:valAx>
     </c:plotArea>
-    <c:legend>
-      <c:legendPos val="r"/>
-      <c:overlay val="0"/>
-    </c:legend>
     <c:plotVisOnly val="1"/>
     <c:dispBlanksAs val="gap"/>
     <c:showDLblsOverMax val="0"/>
@@ -8605,7 +8725,17 @@
   <c:chart>
     <c:autoTitleDeleted val="0"/>
     <c:plotArea>
-      <c:layout/>
+      <c:layout>
+        <c:manualLayout>
+          <c:layoutTarget val="inner"/>
+          <c:xMode val="edge"/>
+          <c:yMode val="edge"/>
+          <c:x val="0.13355889604708501"/>
+          <c:y val="5.1400554097404488E-2"/>
+          <c:w val="0.60526938678119779"/>
+          <c:h val="0.8326195683872849"/>
+        </c:manualLayout>
+      </c:layout>
       <c:scatterChart>
         <c:scatterStyle val="lineMarker"/>
         <c:varyColors val="0"/>
@@ -8873,11 +9003,11 @@
           <c:showPercent val="0"/>
           <c:showBubbleSize val="0"/>
         </c:dLbls>
-        <c:axId val="132586496"/>
-        <c:axId val="132592384"/>
+        <c:axId val="98732672"/>
+        <c:axId val="98734464"/>
       </c:scatterChart>
       <c:valAx>
-        <c:axId val="132586496"/>
+        <c:axId val="98732672"/>
         <c:scaling>
           <c:orientation val="minMax"/>
           <c:max val="4"/>
@@ -8890,12 +9020,13 @@
         <c:majorTickMark val="out"/>
         <c:minorTickMark val="none"/>
         <c:tickLblPos val="nextTo"/>
-        <c:crossAx val="132592384"/>
+        <c:crossAx val="98734464"/>
         <c:crosses val="autoZero"/>
         <c:crossBetween val="midCat"/>
+        <c:majorUnit val="1"/>
       </c:valAx>
       <c:valAx>
-        <c:axId val="132592384"/>
+        <c:axId val="98734464"/>
         <c:scaling>
           <c:orientation val="minMax"/>
           <c:max val="2000"/>
@@ -8908,13 +9039,23 @@
         <c:majorTickMark val="out"/>
         <c:minorTickMark val="none"/>
         <c:tickLblPos val="nextTo"/>
-        <c:crossAx val="132586496"/>
+        <c:crossAx val="98732672"/>
         <c:crosses val="autoZero"/>
         <c:crossBetween val="midCat"/>
       </c:valAx>
     </c:plotArea>
     <c:legend>
       <c:legendPos val="r"/>
+      <c:layout>
+        <c:manualLayout>
+          <c:xMode val="edge"/>
+          <c:yMode val="edge"/>
+          <c:x val="0.76119176012089396"/>
+          <c:y val="0.33256561679790025"/>
+          <c:w val="0.21456581563668178"/>
+          <c:h val="0.33486876640419949"/>
+        </c:manualLayout>
+      </c:layout>
       <c:overlay val="0"/>
     </c:legend>
     <c:plotVisOnly val="1"/>
@@ -9245,11 +9386,11 @@
           <c:showPercent val="0"/>
           <c:showBubbleSize val="0"/>
         </c:dLbls>
-        <c:axId val="132636032"/>
-        <c:axId val="132641920"/>
+        <c:axId val="98749440"/>
+        <c:axId val="98751232"/>
       </c:scatterChart>
       <c:valAx>
-        <c:axId val="132636032"/>
+        <c:axId val="98749440"/>
         <c:scaling>
           <c:orientation val="minMax"/>
           <c:max val="1"/>
@@ -9261,12 +9402,12 @@
         <c:majorTickMark val="out"/>
         <c:minorTickMark val="none"/>
         <c:tickLblPos val="nextTo"/>
-        <c:crossAx val="132641920"/>
+        <c:crossAx val="98751232"/>
         <c:crosses val="autoZero"/>
         <c:crossBetween val="midCat"/>
       </c:valAx>
       <c:valAx>
-        <c:axId val="132641920"/>
+        <c:axId val="98751232"/>
         <c:scaling>
           <c:orientation val="minMax"/>
           <c:min val="4000"/>
@@ -9278,15 +9419,11 @@
         <c:majorTickMark val="out"/>
         <c:minorTickMark val="none"/>
         <c:tickLblPos val="nextTo"/>
-        <c:crossAx val="132636032"/>
+        <c:crossAx val="98749440"/>
         <c:crosses val="autoZero"/>
         <c:crossBetween val="midCat"/>
       </c:valAx>
     </c:plotArea>
-    <c:legend>
-      <c:legendPos val="r"/>
-      <c:overlay val="0"/>
-    </c:legend>
     <c:plotVisOnly val="1"/>
     <c:dispBlanksAs val="gap"/>
     <c:showDLblsOverMax val="0"/>
@@ -9313,7 +9450,17 @@
   <c:chart>
     <c:autoTitleDeleted val="0"/>
     <c:plotArea>
-      <c:layout/>
+      <c:layout>
+        <c:manualLayout>
+          <c:layoutTarget val="inner"/>
+          <c:xMode val="edge"/>
+          <c:yMode val="edge"/>
+          <c:x val="0.14181249467710341"/>
+          <c:y val="5.1400554097404488E-2"/>
+          <c:w val="0.64216972878390199"/>
+          <c:h val="0.8326195683872849"/>
+        </c:manualLayout>
+      </c:layout>
       <c:scatterChart>
         <c:scatterStyle val="lineMarker"/>
         <c:varyColors val="0"/>
@@ -9615,11 +9762,11 @@
           <c:showPercent val="0"/>
           <c:showBubbleSize val="0"/>
         </c:dLbls>
-        <c:axId val="132902912"/>
-        <c:axId val="132904448"/>
+        <c:axId val="98761728"/>
+        <c:axId val="103224064"/>
       </c:scatterChart>
       <c:valAx>
-        <c:axId val="132902912"/>
+        <c:axId val="98761728"/>
         <c:scaling>
           <c:orientation val="minMax"/>
           <c:max val="1"/>
@@ -9631,12 +9778,13 @@
         <c:majorTickMark val="out"/>
         <c:minorTickMark val="none"/>
         <c:tickLblPos val="nextTo"/>
-        <c:crossAx val="132904448"/>
+        <c:crossAx val="103224064"/>
         <c:crosses val="autoZero"/>
         <c:crossBetween val="midCat"/>
+        <c:majorUnit val="0.2"/>
       </c:valAx>
       <c:valAx>
-        <c:axId val="132904448"/>
+        <c:axId val="103224064"/>
         <c:scaling>
           <c:orientation val="minMax"/>
           <c:min val="800"/>
@@ -9648,7 +9796,7 @@
         <c:majorTickMark val="out"/>
         <c:minorTickMark val="none"/>
         <c:tickLblPos val="nextTo"/>
-        <c:crossAx val="132902912"/>
+        <c:crossAx val="98761728"/>
         <c:crosses val="autoZero"/>
         <c:crossBetween val="midCat"/>
       </c:valAx>
@@ -9957,7 +10105,7 @@
 </file>
 
 <file path=customXml/itemProps1.xml><?xml version="1.0" encoding="utf-8"?>
-<ds:datastoreItem xmlns:ds="http://schemas.openxmlformats.org/officeDocument/2006/customXml" ds:itemID="{DC40C27C-B2AB-44EF-830A-18D5F74751B2}">
+<ds:datastoreItem xmlns:ds="http://schemas.openxmlformats.org/officeDocument/2006/customXml" ds:itemID="{E9455593-5F8C-4BAD-A2F8-49356E63FFD1}">
   <ds:schemaRefs>
     <ds:schemaRef ds:uri="http://schemas.openxmlformats.org/officeDocument/2006/bibliography"/>
   </ds:schemaRefs>

</xml_diff>